<commit_message>
Added some new part in the Interim Report
</commit_message>
<xml_diff>
--- a/Documentation/Interim Progress Report.docx
+++ b/Documentation/Interim Progress Report.docx
@@ -78,7 +78,7 @@
         <w:pStyle w:val="Author"/>
         <w:rPr>
           <w:rFonts w:ascii="Adobe Devanagari" w:hAnsi="Adobe Devanagari" w:cs="Adobe Devanagari"/>
-          <w:b w:val="0"/>
+          <w:b/>
           <w:sz w:val="36"/>
           <w:szCs w:val="36"/>
         </w:rPr>
@@ -88,7 +88,6 @@
       <w:r>
         <w:rPr>
           <w:rFonts w:ascii="Adobe Devanagari" w:hAnsi="Adobe Devanagari" w:cs="Adobe Devanagari"/>
-          <w:b w:val="0"/>
           <w:sz w:val="36"/>
           <w:szCs w:val="36"/>
         </w:rPr>
@@ -276,7 +275,7 @@
     </w:p>
     <w:p>
       <w:pPr>
-        <w:spacing w:before="0" w:after="0"/>
+        <w:spacing w:after="0"/>
         <w:jc w:val="left"/>
         <w:rPr>
           <w:rFonts w:ascii="Adobe Devanagari" w:hAnsi="Adobe Devanagari" w:cs="Adobe Devanagari"/>
@@ -942,8 +941,6 @@
         </w:rPr>
         <w:t>0</w:t>
       </w:r>
-      <w:bookmarkStart w:id="7" w:name="_GoBack"/>
-      <w:bookmarkEnd w:id="7"/>
     </w:p>
     <w:p>
       <w:pPr>
@@ -1016,7 +1013,15 @@
           <w:sz w:val="28"/>
           <w:szCs w:val="32"/>
         </w:rPr>
-        <w:t>Figure 3: Project timeline</w:t>
+        <w:t xml:space="preserve">Figure 3: </w:t>
+      </w:r>
+      <w:r>
+        <w:rPr>
+          <w:rFonts w:ascii="Goudy Old Style" w:hAnsi="Goudy Old Style"/>
+          <w:sz w:val="28"/>
+          <w:szCs w:val="32"/>
+        </w:rPr>
+        <w:t>Stakeholders onion diagram</w:t>
       </w:r>
     </w:p>
     <w:p>
@@ -1066,25 +1071,7 @@
           <w:sz w:val="28"/>
           <w:szCs w:val="28"/>
         </w:rPr>
-        <w:t xml:space="preserve"> stands for </w:t>
-      </w:r>
-      <w:r>
-        <w:rPr>
-          <w:rFonts w:ascii="Baskerville Old Face" w:hAnsi="Baskerville Old Face" w:cs="Adobe Devanagari"/>
-          <w:bCs/>
-          <w:sz w:val="28"/>
-          <w:szCs w:val="28"/>
-        </w:rPr>
-        <w:t>Near-field communication is a set of communication protocols that enable two electronic devices, one of which is usually a portable device such as a smartphone, to establish communication by bringing them within 4 cm</w:t>
-      </w:r>
-      <w:r>
-        <w:rPr>
-          <w:rFonts w:ascii="Baskerville Old Face" w:hAnsi="Baskerville Old Face" w:cs="Adobe Devanagari"/>
-          <w:bCs/>
-          <w:sz w:val="28"/>
-          <w:szCs w:val="28"/>
-        </w:rPr>
-        <w:t xml:space="preserve"> of each other.</w:t>
+        <w:t xml:space="preserve"> stands for Near-field communication is a set of communication protocols that enable two electronic devices, one of which is usually a portable device such as a smartphone, to establish communication by bringing them within 4 cm of each other.</w:t>
       </w:r>
       <w:sdt>
         <w:sdtPr>
@@ -1184,16 +1171,7 @@
           <w:sz w:val="28"/>
           <w:szCs w:val="28"/>
         </w:rPr>
-        <w:t xml:space="preserve"> stands for Point Of Sale which is </w:t>
-      </w:r>
-      <w:r>
-        <w:rPr>
-          <w:rFonts w:ascii="Baskerville Old Face" w:hAnsi="Baskerville Old Face" w:cs="Adobe Devanagari"/>
-          <w:bCs/>
-          <w:sz w:val="28"/>
-          <w:szCs w:val="28"/>
-        </w:rPr>
-        <w:t xml:space="preserve">a critical piece of a point of purchase, refers to the place where a customer executes the payment for goods or services and where sales taxes may become payable. It can be in a physical store, where POS terminals and systems are used to process card payments or a virtual sales point such as a computer or mobile electronic device. </w:t>
+        <w:t xml:space="preserve"> stands for Point Of Sale which is a critical piece of a point of purchase, refers to the place where a customer executes the payment for goods or services and where sales taxes may become payable. It can be in a physical store, where POS terminals and systems are used to process card payments or a virtual sales point such as a computer or mobile electronic device. </w:t>
       </w:r>
       <w:sdt>
         <w:sdtPr>
@@ -1283,25 +1261,7 @@
           <w:sz w:val="28"/>
           <w:szCs w:val="28"/>
         </w:rPr>
-        <w:t xml:space="preserve"> </w:t>
-      </w:r>
-      <w:r>
-        <w:rPr>
-          <w:rFonts w:ascii="Baskerville Old Face" w:hAnsi="Baskerville Old Face" w:cs="Adobe Devanagari"/>
-          <w:bCs/>
-          <w:sz w:val="28"/>
-          <w:szCs w:val="28"/>
-        </w:rPr>
-        <w:t>represents a sequence of events or experiences a user might encounter while using a product or service. A user journey can be mapped or designed to show the steps and choices presented as interactions, and the resulting actions.</w:t>
-      </w:r>
-      <w:r>
-        <w:rPr>
-          <w:rFonts w:ascii="Baskerville Old Face" w:hAnsi="Baskerville Old Face" w:cs="Adobe Devanagari"/>
-          <w:bCs/>
-          <w:sz w:val="28"/>
-          <w:szCs w:val="28"/>
-        </w:rPr>
-        <w:t xml:space="preserve"> </w:t>
+        <w:t xml:space="preserve"> represents a sequence of events or experiences a user might encounter while using a product or service. A user journey can be mapped or designed to show the steps and choices presented as interactions, and the resulting actions. </w:t>
       </w:r>
       <w:sdt>
         <w:sdtPr>
@@ -1373,7 +1333,7 @@
           <w:szCs w:val="52"/>
         </w:rPr>
       </w:pPr>
-      <w:bookmarkStart w:id="8" w:name="ProblemStatement"/>
+      <w:bookmarkStart w:id="7" w:name="ProblemStatement"/>
       <w:r>
         <w:rPr>
           <w:rFonts w:ascii="Goudy Old Style" w:hAnsi="Goudy Old Style" w:cs="Adobe Devanagari"/>
@@ -1397,35 +1357,7 @@
           <w:sz w:val="24"/>
         </w:rPr>
         <w:lastRenderedPageBreak/>
-        <w:t xml:space="preserve">Nowadays there are many possible ways to make a digital payment securely and safely. In the developed countries, it is very common to see people walking around supermarkets without even </w:t>
-      </w:r>
-      <w:r>
-        <w:rPr>
-          <w:rFonts w:ascii="Baskerville Old Face" w:hAnsi="Baskerville Old Face"/>
-          <w:sz w:val="24"/>
-        </w:rPr>
-        <w:t>a</w:t>
-      </w:r>
-      <w:r>
-        <w:rPr>
-          <w:rFonts w:ascii="Baskerville Old Face" w:hAnsi="Baskerville Old Face"/>
-          <w:sz w:val="24"/>
-        </w:rPr>
-        <w:t xml:space="preserve"> wallet and paying with the</w:t>
-      </w:r>
-      <w:r>
-        <w:rPr>
-          <w:rFonts w:ascii="Baskerville Old Face" w:hAnsi="Baskerville Old Face"/>
-          <w:sz w:val="24"/>
-        </w:rPr>
-        <w:t xml:space="preserve"> mobile</w:t>
-      </w:r>
-      <w:r>
-        <w:rPr>
-          <w:rFonts w:ascii="Baskerville Old Face" w:hAnsi="Baskerville Old Face"/>
-          <w:sz w:val="24"/>
-        </w:rPr>
-        <w:t xml:space="preserve"> phone using Apple Pay, Google Pay or similar technologies that involves some connection with a bank card details (such as Samsung Pay, WeChat wallet, AliPay and so on). </w:t>
+        <w:t xml:space="preserve">Nowadays there are many possible ways to make a digital payment securely and safely. In the developed countries, it is very common to see people walking around supermarkets without even a wallet and paying with the mobile phone using Apple Pay, Google Pay or similar technologies that involves some connection with a bank card details (such as Samsung Pay, WeChat wallet, AliPay and so on). </w:t>
       </w:r>
     </w:p>
     <w:p>
@@ -1465,7 +1397,7 @@
         <w:t xml:space="preserve"> Problem statement</w:t>
       </w:r>
     </w:p>
-    <w:bookmarkEnd w:id="8"/>
+    <w:bookmarkEnd w:id="7"/>
     <w:p>
       <w:pPr>
         <w:rPr>
@@ -1639,7 +1571,7 @@
           </mc:Choice>
           <mc:Fallback>
             <w:pict>
-              <v:rect w14:anchorId="02E76CA3" id="Rettangolo 3" o:spid="_x0000_s1026" style="position:absolute;margin-left:253.5pt;margin-top:16.2pt;width:34.25pt;height:7.25pt;z-index:251659264;visibility:visible;mso-wrap-style:square;mso-wrap-distance-left:9pt;mso-wrap-distance-top:0;mso-wrap-distance-right:9pt;mso-wrap-distance-bottom:0;mso-position-horizontal:absolute;mso-position-horizontal-relative:text;mso-position-vertical:absolute;mso-position-vertical-relative:text;v-text-anchor:middle" o:gfxdata="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" fillcolor="white [3201]" strokecolor="#0d0d0d [3069]" strokeweight=".5pt"/>
+              <v:rect w14:anchorId="2CA84CA3" id="Rettangolo 3" o:spid="_x0000_s1026" style="position:absolute;margin-left:253.5pt;margin-top:16.2pt;width:34.25pt;height:7.25pt;z-index:251659264;visibility:visible;mso-wrap-style:square;mso-wrap-distance-left:9pt;mso-wrap-distance-top:0;mso-wrap-distance-right:9pt;mso-wrap-distance-bottom:0;mso-position-horizontal:absolute;mso-position-horizontal-relative:text;mso-position-vertical:absolute;mso-position-vertical-relative:text;v-text-anchor:middle" o:gfxdata="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" fillcolor="white [3201]" strokecolor="#0d0d0d [3069]" strokeweight=".5pt"/>
             </w:pict>
           </mc:Fallback>
         </mc:AlternateContent>
@@ -1706,7 +1638,7 @@
           </mc:Choice>
           <mc:Fallback>
             <w:pict>
-              <v:rect w14:anchorId="7291EB1D" id="Rettangolo 5" o:spid="_x0000_s1026" style="position:absolute;margin-left:220.35pt;margin-top:2.55pt;width:8.65pt;height:8pt;z-index:251660288;visibility:visible;mso-wrap-style:square;mso-wrap-distance-left:9pt;mso-wrap-distance-top:0;mso-wrap-distance-right:9pt;mso-wrap-distance-bottom:0;mso-position-horizontal:absolute;mso-position-horizontal-relative:text;mso-position-vertical:absolute;mso-position-vertical-relative:text;v-text-anchor:middle" o:gfxdata="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" fillcolor="white [3201]" strokecolor="black [3200]" strokeweight=".25pt"/>
+              <v:rect w14:anchorId="6047C356" id="Rettangolo 5" o:spid="_x0000_s1026" style="position:absolute;margin-left:220.35pt;margin-top:2.55pt;width:8.65pt;height:8pt;z-index:251660288;visibility:visible;mso-wrap-style:square;mso-wrap-distance-left:9pt;mso-wrap-distance-top:0;mso-wrap-distance-right:9pt;mso-wrap-distance-bottom:0;mso-position-horizontal:absolute;mso-position-horizontal-relative:text;mso-position-vertical:absolute;mso-position-vertical-relative:text;v-text-anchor:middle" o:gfxdata="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" fillcolor="white [3201]" strokecolor="black [3200]" strokeweight=".25pt"/>
             </w:pict>
           </mc:Fallback>
         </mc:AlternateContent>
@@ -1794,16 +1726,9 @@
         <w:fldChar w:fldCharType="end"/>
       </w:r>
       <w:r>
-        <w:rPr>
-          <w:i w:val="0"/>
-          <w:iCs w:val="0"/>
-        </w:rPr>
-        <w:t>.</w:t>
-      </w:r>
-      <w:r>
-        <w:t xml:space="preserve"> </w:t>
-      </w:r>
-      <w:bookmarkStart w:id="9" w:name="_Hlk23898913"/>
+        <w:t xml:space="preserve">. </w:t>
+      </w:r>
+      <w:bookmarkStart w:id="8" w:name="_Hlk23898913"/>
       <w:r>
         <w:t>E</w:t>
       </w:r>
@@ -1819,7 +1744,7 @@
       <w:r>
         <w:t>digital gift card using the barcode technology</w:t>
       </w:r>
-      <w:bookmarkEnd w:id="9"/>
+      <w:bookmarkEnd w:id="8"/>
       <w:r>
         <w:t xml:space="preserve"> (Screenshot taken on November 2019)</w:t>
       </w:r>
@@ -1957,15 +1882,7 @@
           <w:rFonts w:ascii="Baskerville Old Face" w:hAnsi="Baskerville Old Face"/>
           <w:sz w:val="24"/>
         </w:rPr>
-        <w:t xml:space="preserve"> </w:t>
-      </w:r>
-      <w:r>
-        <w:rPr>
-          <w:rFonts w:ascii="Baskerville Old Face" w:hAnsi="Baskerville Old Face"/>
-          <w:sz w:val="24"/>
-        </w:rPr>
-        <w:lastRenderedPageBreak/>
-        <w:t>plastic cards</w:t>
+        <w:t xml:space="preserve"> plastic cards</w:t>
       </w:r>
       <w:r>
         <w:rPr>
@@ -2012,15 +1929,7 @@
               <w:noProof/>
               <w:sz w:val="24"/>
             </w:rPr>
-            <w:t xml:space="preserve"> </w:t>
-          </w:r>
-          <w:r>
-            <w:rPr>
-              <w:rFonts w:ascii="Baskerville Old Face" w:hAnsi="Baskerville Old Face"/>
-              <w:noProof/>
-              <w:sz w:val="24"/>
-            </w:rPr>
-            <w:t>(Long, 2015)</w:t>
+            <w:t xml:space="preserve"> (Long, 2015)</w:t>
           </w:r>
           <w:r>
             <w:rPr>
@@ -2051,6 +1960,7 @@
         <w:rPr>
           <w:noProof/>
         </w:rPr>
+        <w:lastRenderedPageBreak/>
         <w:drawing>
           <wp:inline distT="0" distB="0" distL="0" distR="0" wp14:anchorId="0F93F773" wp14:editId="3A88BEDC">
             <wp:extent cx="5270500" cy="3916045"/>
@@ -2138,42 +2048,22 @@
         <w:fldChar w:fldCharType="end"/>
       </w:r>
       <w:r>
-        <w:t xml:space="preserve"> </w:t>
-      </w:r>
-      <w:r>
-        <w:t>Number of NFC-enabled mobile devices worldwide from 2012 to 2018</w:t>
-      </w:r>
-      <w:r>
-        <w:t xml:space="preserve"> (From Statista on November 2019)</w:t>
-      </w:r>
-    </w:p>
-    <w:p>
-      <w:pPr>
-        <w:rPr>
-          <w:rFonts w:ascii="Baskerville Old Face" w:hAnsi="Baskerville Old Face"/>
-          <w:sz w:val="24"/>
-        </w:rPr>
-      </w:pPr>
-      <w:r>
-        <w:rPr>
-          <w:rFonts w:ascii="Baskerville Old Face" w:hAnsi="Baskerville Old Face"/>
-          <w:sz w:val="24"/>
-        </w:rPr>
-        <w:t>“</w:t>
-      </w:r>
-      <w:r>
-        <w:rPr>
-          <w:rFonts w:ascii="Baskerville Old Face" w:hAnsi="Baskerville Old Face"/>
-          <w:sz w:val="24"/>
-        </w:rPr>
-        <w:t>Around two million cards are produced each year – using about 2,500 tonnes of plastic.</w:t>
-      </w:r>
-      <w:r>
-        <w:rPr>
-          <w:rFonts w:ascii="Baskerville Old Face" w:hAnsi="Baskerville Old Face"/>
-          <w:sz w:val="24"/>
-        </w:rPr>
-        <w:t xml:space="preserve">” </w:t>
+        <w:t xml:space="preserve"> Number of NFC-enabled mobile devices worldwide from 2012 to 2018 (From Statista on November 2019)</w:t>
+      </w:r>
+    </w:p>
+    <w:p>
+      <w:pPr>
+        <w:rPr>
+          <w:rFonts w:ascii="Baskerville Old Face" w:hAnsi="Baskerville Old Face"/>
+          <w:sz w:val="24"/>
+        </w:rPr>
+      </w:pPr>
+      <w:r>
+        <w:rPr>
+          <w:rFonts w:ascii="Baskerville Old Face" w:hAnsi="Baskerville Old Face"/>
+          <w:sz w:val="24"/>
+        </w:rPr>
+        <w:t xml:space="preserve">“Around two million cards are produced each year – using about 2,500 tonnes of plastic.” </w:t>
       </w:r>
       <w:sdt>
         <w:sdtPr>
@@ -2291,7 +2181,7 @@
     </w:p>
     <w:p>
       <w:pPr>
-        <w:spacing w:before="0" w:after="0"/>
+        <w:spacing w:after="0"/>
         <w:rPr>
           <w:rFonts w:ascii="Baskerville Old Face" w:hAnsi="Baskerville Old Face"/>
           <w:bCs/>
@@ -2372,7 +2262,7 @@
           <w:ilvl w:val="0"/>
           <w:numId w:val="15"/>
         </w:numPr>
-        <w:spacing w:before="0" w:after="0"/>
+        <w:spacing w:after="0"/>
         <w:rPr>
           <w:rFonts w:ascii="Baskerville Old Face" w:hAnsi="Baskerville Old Face"/>
           <w:bCs/>
@@ -2395,7 +2285,7 @@
           <w:ilvl w:val="0"/>
           <w:numId w:val="15"/>
         </w:numPr>
-        <w:spacing w:before="0" w:after="0"/>
+        <w:spacing w:after="0"/>
         <w:rPr>
           <w:rFonts w:ascii="Baskerville Old Face" w:hAnsi="Baskerville Old Face"/>
           <w:bCs/>
@@ -2408,31 +2298,7 @@
           <w:bCs/>
           <w:sz w:val="24"/>
         </w:rPr>
-        <w:t>Research NFC security</w:t>
-      </w:r>
-      <w:r>
-        <w:rPr>
-          <w:rFonts w:ascii="Baskerville Old Face" w:hAnsi="Baskerville Old Face"/>
-          <w:bCs/>
-          <w:sz w:val="24"/>
-        </w:rPr>
-        <w:t xml:space="preserve"> known</w:t>
-      </w:r>
-      <w:r>
-        <w:rPr>
-          <w:rFonts w:ascii="Baskerville Old Face" w:hAnsi="Baskerville Old Face"/>
-          <w:bCs/>
-          <w:sz w:val="24"/>
-        </w:rPr>
-        <w:t xml:space="preserve"> issues</w:t>
-      </w:r>
-      <w:r>
-        <w:rPr>
-          <w:rFonts w:ascii="Baskerville Old Face" w:hAnsi="Baskerville Old Face"/>
-          <w:bCs/>
-          <w:sz w:val="24"/>
-        </w:rPr>
-        <w:t xml:space="preserve"> and always be aware on related news</w:t>
+        <w:t>Research NFC security known issues and always be aware on related news</w:t>
       </w:r>
     </w:p>
     <w:p>
@@ -2442,7 +2308,7 @@
           <w:ilvl w:val="0"/>
           <w:numId w:val="15"/>
         </w:numPr>
-        <w:spacing w:before="0" w:after="0"/>
+        <w:spacing w:after="0"/>
         <w:rPr>
           <w:rFonts w:ascii="Baskerville Old Face" w:hAnsi="Baskerville Old Face"/>
           <w:bCs/>
@@ -2465,7 +2331,7 @@
           <w:ilvl w:val="0"/>
           <w:numId w:val="15"/>
         </w:numPr>
-        <w:spacing w:before="0" w:after="0"/>
+        <w:spacing w:after="0"/>
         <w:rPr>
           <w:rFonts w:ascii="Baskerville Old Face" w:hAnsi="Baskerville Old Face"/>
           <w:bCs/>
@@ -2488,7 +2354,7 @@
           <w:ilvl w:val="0"/>
           <w:numId w:val="15"/>
         </w:numPr>
-        <w:spacing w:before="0" w:after="0"/>
+        <w:spacing w:after="0"/>
         <w:rPr>
           <w:rFonts w:ascii="Baskerville Old Face" w:hAnsi="Baskerville Old Face"/>
           <w:bCs/>
@@ -2501,7 +2367,6 @@
           <w:bCs/>
           <w:sz w:val="24"/>
         </w:rPr>
-        <w:lastRenderedPageBreak/>
         <w:t>Constantly receive feedback from different sources to gain a wider perspective of the project</w:t>
       </w:r>
     </w:p>
@@ -2512,7 +2377,7 @@
           <w:ilvl w:val="0"/>
           <w:numId w:val="15"/>
         </w:numPr>
-        <w:spacing w:before="0" w:after="0"/>
+        <w:spacing w:after="0"/>
         <w:rPr>
           <w:rFonts w:ascii="Baskerville Old Face" w:hAnsi="Baskerville Old Face"/>
           <w:bCs/>
@@ -2535,7 +2400,7 @@
           <w:ilvl w:val="0"/>
           <w:numId w:val="15"/>
         </w:numPr>
-        <w:spacing w:before="0" w:after="0"/>
+        <w:spacing w:after="0"/>
         <w:rPr>
           <w:rFonts w:ascii="Baskerville Old Face" w:hAnsi="Baskerville Old Face"/>
           <w:bCs/>
@@ -2548,6 +2413,7 @@
           <w:bCs/>
           <w:sz w:val="24"/>
         </w:rPr>
+        <w:lastRenderedPageBreak/>
         <w:t>Source control to make sure there is trace of the work done in case of work lost or not working as expected</w:t>
       </w:r>
     </w:p>
@@ -2558,7 +2424,7 @@
           <w:ilvl w:val="0"/>
           <w:numId w:val="15"/>
         </w:numPr>
-        <w:spacing w:before="0" w:after="0"/>
+        <w:spacing w:after="0"/>
         <w:rPr>
           <w:rFonts w:ascii="Baskerville Old Face" w:hAnsi="Baskerville Old Face"/>
           <w:bCs/>
@@ -2581,7 +2447,7 @@
           <w:ilvl w:val="0"/>
           <w:numId w:val="15"/>
         </w:numPr>
-        <w:spacing w:before="0" w:after="0"/>
+        <w:spacing w:after="0"/>
         <w:rPr>
           <w:rFonts w:ascii="Baskerville Old Face" w:hAnsi="Baskerville Old Face"/>
           <w:bCs/>
@@ -2828,34 +2694,7 @@
           <w:sz w:val="44"/>
           <w:szCs w:val="44"/>
         </w:rPr>
-        <w:t>2.</w:t>
-      </w:r>
-      <w:r>
-        <w:rPr>
-          <w:rFonts w:ascii="Goudy Old Style" w:hAnsi="Goudy Old Style"/>
-          <w:b/>
-          <w:sz w:val="44"/>
-          <w:szCs w:val="44"/>
-        </w:rPr>
-        <w:t>1</w:t>
-      </w:r>
-      <w:r>
-        <w:rPr>
-          <w:rFonts w:ascii="Goudy Old Style" w:hAnsi="Goudy Old Style"/>
-          <w:b/>
-          <w:sz w:val="44"/>
-          <w:szCs w:val="44"/>
-        </w:rPr>
-        <w:t xml:space="preserve"> </w:t>
-      </w:r>
-      <w:r>
-        <w:rPr>
-          <w:rFonts w:ascii="Goudy Old Style" w:hAnsi="Goudy Old Style"/>
-          <w:b/>
-          <w:sz w:val="44"/>
-          <w:szCs w:val="44"/>
-        </w:rPr>
-        <w:t>Literature survey</w:t>
+        <w:t>2.1 Literature survey</w:t>
       </w:r>
     </w:p>
     <w:p>
@@ -2973,15 +2812,7 @@
               <w:noProof/>
               <w:sz w:val="24"/>
             </w:rPr>
-            <w:t xml:space="preserve"> </w:t>
-          </w:r>
-          <w:r>
-            <w:rPr>
-              <w:rFonts w:ascii="Baskerville Old Face" w:hAnsi="Baskerville Old Face"/>
-              <w:noProof/>
-              <w:sz w:val="24"/>
-            </w:rPr>
-            <w:t>(Tesco ClubCard)</w:t>
+            <w:t xml:space="preserve"> (Tesco ClubCard)</w:t>
           </w:r>
           <w:r>
             <w:rPr>
@@ -3100,15 +2931,7 @@
               <w:noProof/>
               <w:sz w:val="24"/>
             </w:rPr>
-            <w:t xml:space="preserve"> </w:t>
-          </w:r>
-          <w:r>
-            <w:rPr>
-              <w:rFonts w:ascii="Baskerville Old Face" w:hAnsi="Baskerville Old Face"/>
-              <w:noProof/>
-              <w:sz w:val="24"/>
-            </w:rPr>
-            <w:t>(Co-Op Member)</w:t>
+            <w:t xml:space="preserve"> (Co-Op Member)</w:t>
           </w:r>
           <w:r>
             <w:rPr>
@@ -3164,15 +2987,7 @@
               <w:noProof/>
               <w:sz w:val="24"/>
             </w:rPr>
-            <w:t xml:space="preserve"> </w:t>
-          </w:r>
-          <w:r>
-            <w:rPr>
-              <w:rFonts w:ascii="Baskerville Old Face" w:hAnsi="Baskerville Old Face"/>
-              <w:noProof/>
-              <w:sz w:val="24"/>
-            </w:rPr>
-            <w:t>(MyWaitrose)</w:t>
+            <w:t xml:space="preserve"> (MyWaitrose)</w:t>
           </w:r>
           <w:r>
             <w:rPr>
@@ -3256,15 +3071,7 @@
               <w:noProof/>
               <w:sz w:val="24"/>
             </w:rPr>
-            <w:t xml:space="preserve"> </w:t>
-          </w:r>
-          <w:r>
-            <w:rPr>
-              <w:rFonts w:ascii="Baskerville Old Face" w:hAnsi="Baskerville Old Face"/>
-              <w:noProof/>
-              <w:sz w:val="24"/>
-            </w:rPr>
-            <w:t>(Caffè Nero Loyalty Card)</w:t>
+            <w:t xml:space="preserve"> (Caffè Nero Loyalty Card)</w:t>
           </w:r>
           <w:r>
             <w:rPr>
@@ -3355,305 +3162,26 @@
     </w:p>
     <w:p>
       <w:pPr>
-        <w:rPr>
-          <w:rFonts w:ascii="Goudy Old Style" w:hAnsi="Goudy Old Style"/>
-          <w:b/>
-          <w:sz w:val="44"/>
-          <w:szCs w:val="44"/>
-        </w:rPr>
-      </w:pPr>
-      <w:r>
-        <w:rPr>
-          <w:rFonts w:ascii="Goudy Old Style" w:hAnsi="Goudy Old Style"/>
-          <w:b/>
-          <w:sz w:val="44"/>
-          <w:szCs w:val="44"/>
-        </w:rPr>
-        <w:t>2.</w:t>
-      </w:r>
-      <w:r>
-        <w:rPr>
-          <w:rFonts w:ascii="Goudy Old Style" w:hAnsi="Goudy Old Style"/>
-          <w:b/>
-          <w:sz w:val="44"/>
-          <w:szCs w:val="44"/>
-        </w:rPr>
-        <w:t>2 Review of projects/applications</w:t>
-      </w:r>
-    </w:p>
-    <w:p>
-      <w:pPr>
-        <w:rPr>
-          <w:rFonts w:ascii="Baskerville Old Face" w:hAnsi="Baskerville Old Face"/>
-          <w:sz w:val="24"/>
-        </w:rPr>
-      </w:pPr>
-      <w:r>
-        <w:rPr>
-          <w:rFonts w:ascii="Baskerville Old Face" w:hAnsi="Baskerville Old Face"/>
-          <w:sz w:val="24"/>
-        </w:rPr>
-        <w:t xml:space="preserve">At the moment, I cannot find anything that provides the same service as the contactless transaction I intend to develop. The most similar remains the </w:t>
-      </w:r>
-      <w:r>
-        <w:rPr>
-          <w:rFonts w:ascii="Baskerville Old Face" w:hAnsi="Baskerville Old Face"/>
-          <w:sz w:val="24"/>
-        </w:rPr>
-        <w:t>contactless payment</w:t>
-      </w:r>
-      <w:r>
-        <w:rPr>
-          <w:rFonts w:ascii="Baskerville Old Face" w:hAnsi="Baskerville Old Face"/>
-          <w:sz w:val="24"/>
-        </w:rPr>
-        <w:t xml:space="preserve"> </w:t>
-      </w:r>
-      <w:r>
-        <w:rPr>
-          <w:rFonts w:ascii="Baskerville Old Face" w:hAnsi="Baskerville Old Face"/>
-          <w:sz w:val="24"/>
-        </w:rPr>
-        <w:t>from a functionality point of view, and loyalty scheme as end result.</w:t>
-      </w:r>
-    </w:p>
-    <w:p>
-      <w:pPr>
-        <w:rPr>
-          <w:rFonts w:ascii="Baskerville Old Face" w:hAnsi="Baskerville Old Face"/>
-          <w:sz w:val="24"/>
-        </w:rPr>
-      </w:pPr>
-      <w:r>
-        <w:rPr>
-          <w:rFonts w:ascii="Baskerville Old Face" w:hAnsi="Baskerville Old Face"/>
-          <w:sz w:val="24"/>
-        </w:rPr>
-        <w:t>Throughout my research and conversation with the stakeholders I have found some companies that provide similar technologies:</w:t>
-      </w:r>
-    </w:p>
-    <w:p>
-      <w:pPr>
-        <w:pStyle w:val="Paragrafoelenco"/>
-        <w:numPr>
-          <w:ilvl w:val="0"/>
-          <w:numId w:val="18"/>
-        </w:numPr>
-        <w:rPr>
-          <w:rFonts w:ascii="Baskerville Old Face" w:hAnsi="Baskerville Old Face"/>
-          <w:sz w:val="24"/>
-        </w:rPr>
-      </w:pPr>
-      <w:r>
-        <w:rPr>
-          <w:rFonts w:ascii="Baskerville Old Face" w:hAnsi="Baskerville Old Face"/>
-          <w:sz w:val="24"/>
-        </w:rPr>
-        <w:lastRenderedPageBreak/>
-        <w:t>Google Pay</w:t>
-      </w:r>
-      <w:r>
-        <w:rPr>
-          <w:rFonts w:ascii="Baskerville Old Face" w:hAnsi="Baskerville Old Face"/>
-          <w:sz w:val="24"/>
-        </w:rPr>
-        <w:t xml:space="preserve"> / Apple Pay</w:t>
-      </w:r>
-      <w:r>
-        <w:rPr>
-          <w:rFonts w:ascii="Baskerville Old Face" w:hAnsi="Baskerville Old Face"/>
-          <w:sz w:val="24"/>
-        </w:rPr>
-        <w:t xml:space="preserve"> as mentioned before is the most similar example to what I want to develop.</w:t>
-      </w:r>
-    </w:p>
-    <w:p>
-      <w:pPr>
-        <w:pStyle w:val="Paragrafoelenco"/>
-        <w:rPr>
-          <w:rFonts w:ascii="Baskerville Old Face" w:hAnsi="Baskerville Old Face"/>
-          <w:sz w:val="24"/>
-        </w:rPr>
-      </w:pPr>
-      <w:r>
-        <w:rPr>
-          <w:rFonts w:ascii="Baskerville Old Face" w:hAnsi="Baskerville Old Face"/>
-          <w:sz w:val="24"/>
-        </w:rPr>
-        <w:t xml:space="preserve">Pros: </w:t>
-      </w:r>
-    </w:p>
-    <w:p>
-      <w:pPr>
-        <w:pStyle w:val="Paragrafoelenco"/>
-        <w:numPr>
-          <w:ilvl w:val="0"/>
-          <w:numId w:val="24"/>
-        </w:numPr>
-        <w:rPr>
-          <w:rFonts w:ascii="Baskerville Old Face" w:hAnsi="Baskerville Old Face"/>
-          <w:sz w:val="24"/>
-        </w:rPr>
-      </w:pPr>
-      <w:r>
-        <w:rPr>
-          <w:rFonts w:ascii="Baskerville Old Face" w:hAnsi="Baskerville Old Face"/>
-          <w:sz w:val="24"/>
-        </w:rPr>
-        <w:t>Fast service</w:t>
-      </w:r>
-    </w:p>
-    <w:p>
-      <w:pPr>
-        <w:pStyle w:val="Paragrafoelenco"/>
-        <w:numPr>
-          <w:ilvl w:val="0"/>
-          <w:numId w:val="24"/>
-        </w:numPr>
-        <w:rPr>
-          <w:rFonts w:ascii="Baskerville Old Face" w:hAnsi="Baskerville Old Face"/>
-          <w:sz w:val="24"/>
-        </w:rPr>
-      </w:pPr>
-      <w:r>
-        <w:rPr>
-          <w:rFonts w:ascii="Baskerville Old Face" w:hAnsi="Baskerville Old Face"/>
-          <w:sz w:val="24"/>
-        </w:rPr>
-        <w:t>Secure and reliable</w:t>
-      </w:r>
-    </w:p>
-    <w:p>
-      <w:pPr>
-        <w:pStyle w:val="Paragrafoelenco"/>
-        <w:numPr>
-          <w:ilvl w:val="0"/>
-          <w:numId w:val="24"/>
-        </w:numPr>
-        <w:rPr>
-          <w:rFonts w:ascii="Baskerville Old Face" w:hAnsi="Baskerville Old Face"/>
-          <w:sz w:val="24"/>
-        </w:rPr>
-      </w:pPr>
-      <w:r>
-        <w:rPr>
-          <w:rFonts w:ascii="Baskerville Old Face" w:hAnsi="Baskerville Old Face"/>
-          <w:sz w:val="24"/>
-        </w:rPr>
-        <w:t>Scansion the card and fill the details automatically</w:t>
-      </w:r>
-    </w:p>
-    <w:p>
-      <w:pPr>
-        <w:pStyle w:val="Paragrafoelenco"/>
-        <w:numPr>
-          <w:ilvl w:val="0"/>
-          <w:numId w:val="24"/>
-        </w:numPr>
-        <w:rPr>
-          <w:rFonts w:ascii="Baskerville Old Face" w:hAnsi="Baskerville Old Face"/>
-          <w:sz w:val="24"/>
-        </w:rPr>
-      </w:pPr>
-      <w:r>
-        <w:rPr>
-          <w:rFonts w:ascii="Baskerville Old Face" w:hAnsi="Baskerville Old Face"/>
-          <w:sz w:val="24"/>
-        </w:rPr>
-        <w:t>Supported by a wide variety of mobile phone</w:t>
-      </w:r>
-    </w:p>
-    <w:p>
-      <w:pPr>
-        <w:pStyle w:val="Paragrafoelenco"/>
-        <w:numPr>
-          <w:ilvl w:val="0"/>
-          <w:numId w:val="24"/>
-        </w:numPr>
-        <w:rPr>
-          <w:rFonts w:ascii="Baskerville Old Face" w:hAnsi="Baskerville Old Face"/>
-          <w:sz w:val="24"/>
-        </w:rPr>
-      </w:pPr>
-      <w:r>
-        <w:rPr>
-          <w:rFonts w:ascii="Baskerville Old Face" w:hAnsi="Baskerville Old Face"/>
-          <w:sz w:val="24"/>
-        </w:rPr>
-        <w:t xml:space="preserve">Does not need internet connection from </w:t>
-      </w:r>
-      <w:r>
-        <w:rPr>
-          <w:rFonts w:ascii="Baskerville Old Face" w:hAnsi="Baskerville Old Face"/>
-          <w:sz w:val="24"/>
-        </w:rPr>
-        <w:t>who makes the payment</w:t>
-      </w:r>
-    </w:p>
-    <w:p>
-      <w:pPr>
-        <w:pStyle w:val="Paragrafoelenco"/>
-        <w:rPr>
-          <w:rFonts w:ascii="Baskerville Old Face" w:hAnsi="Baskerville Old Face"/>
-          <w:sz w:val="24"/>
-        </w:rPr>
-      </w:pPr>
-      <w:r>
-        <w:rPr>
-          <w:rFonts w:ascii="Baskerville Old Face" w:hAnsi="Baskerville Old Face"/>
-          <w:sz w:val="24"/>
-        </w:rPr>
-        <w:t>Cons:</w:t>
-      </w:r>
-    </w:p>
-    <w:p>
-      <w:pPr>
-        <w:pStyle w:val="Paragrafoelenco"/>
-        <w:numPr>
-          <w:ilvl w:val="0"/>
-          <w:numId w:val="25"/>
-        </w:numPr>
-        <w:rPr>
-          <w:rFonts w:ascii="Baskerville Old Face" w:hAnsi="Baskerville Old Face"/>
-          <w:sz w:val="24"/>
-        </w:rPr>
-      </w:pPr>
-      <w:r>
-        <w:rPr>
-          <w:rFonts w:ascii="Baskerville Old Face" w:hAnsi="Baskerville Old Face"/>
-          <w:sz w:val="24"/>
-        </w:rPr>
-        <w:t>Restricted by the type of card issued by the bank</w:t>
-      </w:r>
-    </w:p>
-    <w:p>
-      <w:pPr>
-        <w:pStyle w:val="Paragrafoelenco"/>
-        <w:rPr>
-          <w:rFonts w:ascii="Baskerville Old Face" w:hAnsi="Baskerville Old Face"/>
-          <w:sz w:val="24"/>
-        </w:rPr>
-      </w:pPr>
-    </w:p>
-    <w:p>
-      <w:pPr>
-        <w:pStyle w:val="Paragrafoelenco"/>
-        <w:numPr>
-          <w:ilvl w:val="0"/>
-          <w:numId w:val="18"/>
-        </w:numPr>
-        <w:rPr>
-          <w:rFonts w:ascii="Baskerville Old Face" w:hAnsi="Baskerville Old Face"/>
-          <w:sz w:val="24"/>
-        </w:rPr>
-      </w:pPr>
+        <w:jc w:val="left"/>
+        <w:rPr>
+          <w:rFonts w:ascii="Baskerville Old Face" w:hAnsi="Baskerville Old Face"/>
+          <w:sz w:val="24"/>
+        </w:rPr>
+      </w:pPr>
+      <w:r>
+        <w:rPr>
+          <w:rFonts w:ascii="Baskerville Old Face" w:hAnsi="Baskerville Old Face"/>
+          <w:sz w:val="24"/>
+        </w:rPr>
+        <w:t xml:space="preserve">In order to get more useful information on the technology, the documentation provided both by Android </w:t>
+      </w:r>
       <w:sdt>
         <w:sdtPr>
           <w:rPr>
             <w:rFonts w:ascii="Baskerville Old Face" w:hAnsi="Baskerville Old Face"/>
             <w:sz w:val="24"/>
           </w:rPr>
-          <w:id w:val="-1138105309"/>
+          <w:id w:val="1417755563"/>
           <w:citation/>
         </w:sdtPr>
         <w:sdtEndPr/>
@@ -3670,7 +3198,7 @@
               <w:rFonts w:ascii="Baskerville Old Face" w:hAnsi="Baskerville Old Face"/>
               <w:sz w:val="24"/>
             </w:rPr>
-            <w:instrText xml:space="preserve"> CITATION Emb19 \l 1040 </w:instrText>
+            <w:instrText xml:space="preserve"> CITATION and19 \l 1040 </w:instrText>
           </w:r>
           <w:r>
             <w:rPr>
@@ -3681,11 +3209,11 @@
           </w:r>
           <w:r>
             <w:rPr>
-              <w:rFonts w:ascii="Baskerville Old Face" w:hAnsi="Baskerville Old Face"/>
+              <w:rFonts w:ascii="Baskerville Old Face" w:eastAsia="Times New Roman" w:hAnsi="Baskerville Old Face"/>
               <w:noProof/>
               <w:sz w:val="24"/>
             </w:rPr>
-            <w:t>(Embargo, 2019)</w:t>
+            <w:t>(Android, 2019)</w:t>
           </w:r>
           <w:r>
             <w:rPr>
@@ -3701,185 +3229,15 @@
           <w:rFonts w:ascii="Baskerville Old Face" w:hAnsi="Baskerville Old Face"/>
           <w:sz w:val="24"/>
         </w:rPr>
-        <w:t xml:space="preserve"> </w:t>
-      </w:r>
-      <w:r>
-        <w:rPr>
-          <w:rFonts w:ascii="Baskerville Old Face" w:hAnsi="Baskerville Old Face"/>
-          <w:sz w:val="24"/>
-        </w:rPr>
-        <w:t>is a mobile application where there are rewards scheme for people who goes to social place such as pubs and restaurants. They work with many food markets as well and they just require the user to register into their service.</w:t>
-      </w:r>
-    </w:p>
-    <w:p>
-      <w:pPr>
-        <w:pStyle w:val="Paragrafoelenco"/>
-        <w:rPr>
-          <w:rFonts w:ascii="Baskerville Old Face" w:hAnsi="Baskerville Old Face"/>
-          <w:sz w:val="24"/>
-        </w:rPr>
-      </w:pPr>
-      <w:r>
-        <w:rPr>
-          <w:rFonts w:ascii="Baskerville Old Face" w:hAnsi="Baskerville Old Face"/>
-          <w:sz w:val="24"/>
-        </w:rPr>
-        <w:t>Pros:</w:t>
-      </w:r>
-    </w:p>
-    <w:p>
-      <w:pPr>
-        <w:pStyle w:val="Paragrafoelenco"/>
-        <w:numPr>
-          <w:ilvl w:val="0"/>
-          <w:numId w:val="26"/>
-        </w:numPr>
-        <w:rPr>
-          <w:rFonts w:ascii="Baskerville Old Face" w:hAnsi="Baskerville Old Face"/>
-          <w:sz w:val="24"/>
-        </w:rPr>
-      </w:pPr>
-      <w:r>
-        <w:rPr>
-          <w:rFonts w:ascii="Baskerville Old Face" w:hAnsi="Baskerville Old Face"/>
-          <w:sz w:val="24"/>
-        </w:rPr>
-        <w:t>No need of user personal details</w:t>
-      </w:r>
-    </w:p>
-    <w:p>
-      <w:pPr>
-        <w:pStyle w:val="Paragrafoelenco"/>
-        <w:numPr>
-          <w:ilvl w:val="0"/>
-          <w:numId w:val="26"/>
-        </w:numPr>
-        <w:rPr>
-          <w:rFonts w:ascii="Baskerville Old Face" w:hAnsi="Baskerville Old Face"/>
-          <w:sz w:val="24"/>
-        </w:rPr>
-      </w:pPr>
-      <w:r>
-        <w:rPr>
-          <w:rFonts w:ascii="Baskerville Old Face" w:hAnsi="Baskerville Old Face"/>
-          <w:sz w:val="24"/>
-        </w:rPr>
-        <w:t>It works similar to the NFC, but it uses Bluetooth, GPS and Wi-Fi</w:t>
-      </w:r>
-    </w:p>
-    <w:p>
-      <w:pPr>
-        <w:pStyle w:val="Paragrafoelenco"/>
-        <w:numPr>
-          <w:ilvl w:val="0"/>
-          <w:numId w:val="26"/>
-        </w:numPr>
-        <w:rPr>
-          <w:rFonts w:ascii="Baskerville Old Face" w:hAnsi="Baskerville Old Face"/>
-          <w:sz w:val="24"/>
-        </w:rPr>
-      </w:pPr>
-      <w:r>
-        <w:rPr>
-          <w:rFonts w:ascii="Baskerville Old Face" w:hAnsi="Baskerville Old Face"/>
-          <w:sz w:val="24"/>
-        </w:rPr>
-        <w:t>Fast user journey</w:t>
-      </w:r>
-    </w:p>
-    <w:p>
-      <w:pPr>
-        <w:pStyle w:val="Paragrafoelenco"/>
-        <w:rPr>
-          <w:rFonts w:ascii="Baskerville Old Face" w:hAnsi="Baskerville Old Face"/>
-          <w:sz w:val="24"/>
-        </w:rPr>
-      </w:pPr>
-    </w:p>
-    <w:p>
-      <w:pPr>
-        <w:pStyle w:val="Paragrafoelenco"/>
-        <w:rPr>
-          <w:rFonts w:ascii="Baskerville Old Face" w:hAnsi="Baskerville Old Face"/>
-          <w:sz w:val="24"/>
-        </w:rPr>
-      </w:pPr>
-      <w:r>
-        <w:rPr>
-          <w:rFonts w:ascii="Baskerville Old Face" w:hAnsi="Baskerville Old Face"/>
-          <w:sz w:val="24"/>
-        </w:rPr>
-        <w:t>Cons:</w:t>
-      </w:r>
-    </w:p>
-    <w:p>
-      <w:pPr>
-        <w:pStyle w:val="Paragrafoelenco"/>
-        <w:numPr>
-          <w:ilvl w:val="0"/>
-          <w:numId w:val="27"/>
-        </w:numPr>
-        <w:rPr>
-          <w:rFonts w:ascii="Baskerville Old Face" w:hAnsi="Baskerville Old Face"/>
-          <w:sz w:val="24"/>
-        </w:rPr>
-      </w:pPr>
-      <w:r>
-        <w:rPr>
-          <w:rFonts w:ascii="Baskerville Old Face" w:hAnsi="Baskerville Old Face"/>
-          <w:sz w:val="24"/>
-        </w:rPr>
-        <w:t>The user must have Bluetooth, GPS and Wi-Fi enabled in order to work</w:t>
-      </w:r>
-    </w:p>
-    <w:p>
-      <w:pPr>
-        <w:pStyle w:val="Paragrafoelenco"/>
-        <w:numPr>
-          <w:ilvl w:val="0"/>
-          <w:numId w:val="27"/>
-        </w:numPr>
-        <w:rPr>
-          <w:rFonts w:ascii="Baskerville Old Face" w:hAnsi="Baskerville Old Face"/>
-          <w:sz w:val="24"/>
-        </w:rPr>
-      </w:pPr>
-      <w:r>
-        <w:rPr>
-          <w:rFonts w:ascii="Baskerville Old Face" w:hAnsi="Baskerville Old Face"/>
-          <w:sz w:val="24"/>
-        </w:rPr>
-        <w:t>Relies on a good connection environment</w:t>
-      </w:r>
-    </w:p>
-    <w:p>
-      <w:pPr>
-        <w:pStyle w:val="Paragrafoelenco"/>
-        <w:rPr>
-          <w:rFonts w:ascii="Baskerville Old Face" w:hAnsi="Baskerville Old Face"/>
-          <w:sz w:val="24"/>
-        </w:rPr>
-      </w:pPr>
-    </w:p>
-    <w:p>
-      <w:pPr>
-        <w:pStyle w:val="Paragrafoelenco"/>
-        <w:numPr>
-          <w:ilvl w:val="0"/>
-          <w:numId w:val="18"/>
-        </w:numPr>
-        <w:rPr>
-          <w:rFonts w:ascii="Baskerville Old Face" w:hAnsi="Baskerville Old Face"/>
-          <w:sz w:val="24"/>
-        </w:rPr>
-      </w:pPr>
+        <w:t xml:space="preserve"> and Apple </w:t>
+      </w:r>
       <w:sdt>
         <w:sdtPr>
           <w:rPr>
             <w:rFonts w:ascii="Baskerville Old Face" w:hAnsi="Baskerville Old Face"/>
             <w:sz w:val="24"/>
           </w:rPr>
-          <w:id w:val="260422113"/>
+          <w:id w:val="-1827272130"/>
           <w:citation/>
         </w:sdtPr>
         <w:sdtEndPr/>
@@ -3896,7 +3254,7 @@
               <w:rFonts w:ascii="Baskerville Old Face" w:hAnsi="Baskerville Old Face"/>
               <w:sz w:val="24"/>
             </w:rPr>
-            <w:instrText xml:space="preserve">CITATION jis19 \l 1040 </w:instrText>
+            <w:instrText xml:space="preserve"> CITATION App19 \l 1040 </w:instrText>
           </w:r>
           <w:r>
             <w:rPr>
@@ -3911,7 +3269,7 @@
               <w:noProof/>
               <w:sz w:val="24"/>
             </w:rPr>
-            <w:t>(jisp, 2019)</w:t>
+            <w:t>(Developer, 2019)</w:t>
           </w:r>
           <w:r>
             <w:rPr>
@@ -3927,44 +3285,95 @@
           <w:rFonts w:ascii="Baskerville Old Face" w:hAnsi="Baskerville Old Face"/>
           <w:sz w:val="24"/>
         </w:rPr>
+        <w:t xml:space="preserve"> Developers are going to be essential for the understanding.</w:t>
+      </w:r>
+    </w:p>
+    <w:p>
+      <w:pPr>
+        <w:jc w:val="left"/>
+        <w:rPr>
+          <w:rFonts w:ascii="Baskerville Old Face" w:hAnsi="Baskerville Old Face"/>
+          <w:sz w:val="24"/>
+        </w:rPr>
+      </w:pPr>
+      <w:r>
+        <w:rPr>
+          <w:rFonts w:ascii="Baskerville Old Face" w:hAnsi="Baskerville Old Face"/>
+          <w:sz w:val="24"/>
+        </w:rPr>
+        <w:t>As the Android platform describes it, there are a different range of complexity when talking about Tags. From the simplest read and write tag to the most complex containing operating environments that allows complex interactions with code executing on the tag</w:t>
+      </w:r>
+      <w:r>
+        <w:rPr>
+          <w:rFonts w:ascii="Baskerville Old Face" w:hAnsi="Baskerville Old Face"/>
+          <w:sz w:val="24"/>
+        </w:rPr>
         <w:t xml:space="preserve"> </w:t>
       </w:r>
-      <w:r>
-        <w:rPr>
-          <w:rFonts w:ascii="Baskerville Old Face" w:hAnsi="Baskerville Old Face"/>
-          <w:sz w:val="24"/>
-        </w:rPr>
-        <w:t xml:space="preserve">is a mobile application where you need to register with some payment system in order to buy products in certain shops. Talking with the company CEO I have found out that they have done many </w:t>
-      </w:r>
-      <w:r>
-        <w:rPr>
-          <w:rFonts w:ascii="Baskerville Old Face" w:hAnsi="Baskerville Old Face"/>
-          <w:sz w:val="24"/>
-        </w:rPr>
-        <w:t>campaigns</w:t>
-      </w:r>
-      <w:r>
-        <w:rPr>
-          <w:rFonts w:ascii="Baskerville Old Face" w:hAnsi="Baskerville Old Face"/>
-          <w:sz w:val="24"/>
-        </w:rPr>
-        <w:t xml:space="preserve"> and that they trying to develop a new system where people can order food by tapping on what they want.</w:t>
-      </w:r>
-    </w:p>
-    <w:p>
-      <w:pPr>
-        <w:pStyle w:val="Paragrafoelenco"/>
-        <w:rPr>
-          <w:rFonts w:ascii="Baskerville Old Face" w:hAnsi="Baskerville Old Face"/>
-          <w:sz w:val="24"/>
-        </w:rPr>
-      </w:pPr>
-      <w:r>
-        <w:rPr>
-          <w:rFonts w:ascii="Baskerville Old Face" w:hAnsi="Baskerville Old Face"/>
-          <w:sz w:val="24"/>
-        </w:rPr>
-        <w:t>Pros:</w:t>
+      <w:sdt>
+        <w:sdtPr>
+          <w:rPr>
+            <w:rFonts w:ascii="Baskerville Old Face" w:hAnsi="Baskerville Old Face"/>
+            <w:sz w:val="24"/>
+          </w:rPr>
+          <w:id w:val="-1631158980"/>
+          <w:citation/>
+        </w:sdtPr>
+        <w:sdtEndPr/>
+        <w:sdtContent>
+          <w:r>
+            <w:rPr>
+              <w:rFonts w:ascii="Baskerville Old Face" w:hAnsi="Baskerville Old Face"/>
+              <w:sz w:val="24"/>
+            </w:rPr>
+            <w:fldChar w:fldCharType="begin"/>
+          </w:r>
+          <w:r>
+            <w:rPr>
+              <w:rFonts w:ascii="Baskerville Old Face" w:hAnsi="Baskerville Old Face"/>
+              <w:sz w:val="24"/>
+            </w:rPr>
+            <w:instrText xml:space="preserve"> CITATION And20 \l 1040 </w:instrText>
+          </w:r>
+          <w:r>
+            <w:rPr>
+              <w:rFonts w:ascii="Baskerville Old Face" w:hAnsi="Baskerville Old Face"/>
+              <w:sz w:val="24"/>
+            </w:rPr>
+            <w:fldChar w:fldCharType="separate"/>
+          </w:r>
+          <w:r>
+            <w:rPr>
+              <w:rFonts w:ascii="Baskerville Old Face" w:hAnsi="Baskerville Old Face"/>
+              <w:noProof/>
+              <w:sz w:val="24"/>
+            </w:rPr>
+            <w:t>(Developer, s.d.)</w:t>
+          </w:r>
+          <w:r>
+            <w:rPr>
+              <w:rFonts w:ascii="Baskerville Old Face" w:hAnsi="Baskerville Old Face"/>
+              <w:sz w:val="24"/>
+            </w:rPr>
+            <w:fldChar w:fldCharType="end"/>
+          </w:r>
+        </w:sdtContent>
+      </w:sdt>
+    </w:p>
+    <w:p>
+      <w:pPr>
+        <w:jc w:val="left"/>
+        <w:rPr>
+          <w:rFonts w:ascii="Baskerville Old Face" w:hAnsi="Baskerville Old Face"/>
+          <w:sz w:val="24"/>
+        </w:rPr>
+      </w:pPr>
+      <w:r>
+        <w:rPr>
+          <w:rFonts w:ascii="Baskerville Old Face" w:hAnsi="Baskerville Old Face"/>
+          <w:sz w:val="24"/>
+        </w:rPr>
+        <w:t>According the same source, there are three main modes of operation:</w:t>
       </w:r>
     </w:p>
     <w:p>
@@ -3972,19 +3381,20 @@
         <w:pStyle w:val="Paragrafoelenco"/>
         <w:numPr>
           <w:ilvl w:val="0"/>
-          <w:numId w:val="28"/>
+          <w:numId w:val="33"/>
         </w:numPr>
-        <w:rPr>
-          <w:rFonts w:ascii="Baskerville Old Face" w:hAnsi="Baskerville Old Face"/>
-          <w:sz w:val="24"/>
-        </w:rPr>
-      </w:pPr>
-      <w:r>
-        <w:rPr>
-          <w:rFonts w:ascii="Baskerville Old Face" w:hAnsi="Baskerville Old Face"/>
-          <w:sz w:val="24"/>
-        </w:rPr>
-        <w:t>Completely NFC</w:t>
+        <w:jc w:val="left"/>
+        <w:rPr>
+          <w:rFonts w:ascii="Baskerville Old Face" w:hAnsi="Baskerville Old Face"/>
+          <w:sz w:val="24"/>
+        </w:rPr>
+      </w:pPr>
+      <w:r>
+        <w:rPr>
+          <w:rFonts w:ascii="Baskerville Old Face" w:hAnsi="Baskerville Old Face"/>
+          <w:sz w:val="24"/>
+        </w:rPr>
+        <w:t>Reader/writer mode, allowing the NFC device to read and/or write passive NFC tags and stickers.</w:t>
       </w:r>
     </w:p>
     <w:p>
@@ -3992,19 +3402,20 @@
         <w:pStyle w:val="Paragrafoelenco"/>
         <w:numPr>
           <w:ilvl w:val="0"/>
-          <w:numId w:val="28"/>
+          <w:numId w:val="33"/>
         </w:numPr>
-        <w:rPr>
-          <w:rFonts w:ascii="Baskerville Old Face" w:hAnsi="Baskerville Old Face"/>
-          <w:sz w:val="24"/>
-        </w:rPr>
-      </w:pPr>
-      <w:r>
-        <w:rPr>
-          <w:rFonts w:ascii="Baskerville Old Face" w:hAnsi="Baskerville Old Face"/>
-          <w:sz w:val="24"/>
-        </w:rPr>
-        <w:t>User can do find everything they need within the mobile application</w:t>
+        <w:jc w:val="left"/>
+        <w:rPr>
+          <w:rFonts w:ascii="Baskerville Old Face" w:hAnsi="Baskerville Old Face"/>
+          <w:sz w:val="24"/>
+        </w:rPr>
+      </w:pPr>
+      <w:r>
+        <w:rPr>
+          <w:rFonts w:ascii="Baskerville Old Face" w:hAnsi="Baskerville Old Face"/>
+          <w:sz w:val="24"/>
+        </w:rPr>
+        <w:t>P2P mode, allowing the NFC device to exchange data with other NFC peers; this operation mode is used by Android Beam.</w:t>
       </w:r>
     </w:p>
     <w:p>
@@ -4012,90 +3423,842 @@
         <w:pStyle w:val="Paragrafoelenco"/>
         <w:numPr>
           <w:ilvl w:val="0"/>
-          <w:numId w:val="28"/>
+          <w:numId w:val="33"/>
         </w:numPr>
-        <w:rPr>
-          <w:rFonts w:ascii="Baskerville Old Face" w:hAnsi="Baskerville Old Face"/>
-          <w:sz w:val="24"/>
-        </w:rPr>
-      </w:pPr>
-      <w:r>
-        <w:rPr>
-          <w:rFonts w:ascii="Baskerville Old Face" w:hAnsi="Baskerville Old Face"/>
-          <w:sz w:val="24"/>
-        </w:rPr>
-        <w:t>Can monitor user history to customise what they may want</w:t>
-      </w:r>
-    </w:p>
-    <w:p>
-      <w:pPr>
-        <w:pStyle w:val="Paragrafoelenco"/>
-        <w:rPr>
-          <w:rFonts w:ascii="Baskerville Old Face" w:hAnsi="Baskerville Old Face"/>
-          <w:sz w:val="24"/>
-        </w:rPr>
-      </w:pPr>
-      <w:r>
-        <w:rPr>
-          <w:rFonts w:ascii="Baskerville Old Face" w:hAnsi="Baskerville Old Face"/>
-          <w:sz w:val="24"/>
-        </w:rPr>
-        <w:t>Cons:</w:t>
-      </w:r>
-    </w:p>
-    <w:p>
-      <w:pPr>
-        <w:pStyle w:val="Paragrafoelenco"/>
-        <w:numPr>
-          <w:ilvl w:val="0"/>
-          <w:numId w:val="28"/>
-        </w:numPr>
-        <w:rPr>
-          <w:rFonts w:ascii="Baskerville Old Face" w:hAnsi="Baskerville Old Face"/>
-          <w:sz w:val="24"/>
-        </w:rPr>
-      </w:pPr>
-      <w:r>
-        <w:rPr>
-          <w:rFonts w:ascii="Baskerville Old Face" w:hAnsi="Baskerville Old Face"/>
-          <w:sz w:val="24"/>
-        </w:rPr>
-        <w:t xml:space="preserve">Requires an account where there is </w:t>
-      </w:r>
-      <w:r>
-        <w:rPr>
-          <w:rFonts w:ascii="Baskerville Old Face" w:hAnsi="Baskerville Old Face"/>
-          <w:sz w:val="24"/>
-        </w:rPr>
-        <w:t xml:space="preserve">a </w:t>
-      </w:r>
-      <w:r>
-        <w:rPr>
-          <w:rFonts w:ascii="Baskerville Old Face" w:hAnsi="Baskerville Old Face"/>
-          <w:sz w:val="24"/>
-        </w:rPr>
-        <w:t>debit card linked</w:t>
-      </w:r>
-    </w:p>
-    <w:p>
-      <w:pPr>
-        <w:pStyle w:val="Paragrafoelenco"/>
-        <w:numPr>
-          <w:ilvl w:val="0"/>
-          <w:numId w:val="28"/>
-        </w:numPr>
-        <w:rPr>
-          <w:rFonts w:ascii="Baskerville Old Face" w:hAnsi="Baskerville Old Face"/>
-          <w:sz w:val="24"/>
-        </w:rPr>
-      </w:pPr>
-      <w:r>
-        <w:rPr>
-          <w:rFonts w:ascii="Baskerville Old Face" w:hAnsi="Baskerville Old Face"/>
-          <w:sz w:val="24"/>
-        </w:rPr>
-        <w:t>It is necessary to have a customised shop with their service and technology, therefore it is not available in many places</w:t>
-      </w:r>
+        <w:jc w:val="left"/>
+        <w:rPr>
+          <w:rFonts w:ascii="Baskerville Old Face" w:hAnsi="Baskerville Old Face"/>
+          <w:sz w:val="24"/>
+        </w:rPr>
+      </w:pPr>
+      <w:r>
+        <w:rPr>
+          <w:rFonts w:ascii="Baskerville Old Face" w:hAnsi="Baskerville Old Face"/>
+          <w:sz w:val="24"/>
+        </w:rPr>
+        <w:lastRenderedPageBreak/>
+        <w:t>Card emulation mode, allowing the NFC device itself to act as an NFC card. The emulated NFC card can then be accessed by an external NFC reader, such as an NFC point-of-sale terminal.</w:t>
+      </w:r>
+    </w:p>
+    <w:p>
+      <w:pPr>
+        <w:jc w:val="left"/>
+        <w:rPr>
+          <w:rFonts w:ascii="Baskerville Old Face" w:hAnsi="Baskerville Old Face"/>
+          <w:sz w:val="24"/>
+        </w:rPr>
+      </w:pPr>
+      <w:r>
+        <w:rPr>
+          <w:rFonts w:ascii="Baskerville Old Face" w:hAnsi="Baskerville Old Face"/>
+          <w:sz w:val="24"/>
+        </w:rPr>
+        <w:t>For the purpose of this project the third case will be the most useful scenario. The application will theoretically act as a card and then the use will be able to use it as a payment method.</w:t>
+      </w:r>
+    </w:p>
+    <w:p>
+      <w:pPr>
+        <w:rPr>
+          <w:rFonts w:ascii="Goudy Old Style" w:hAnsi="Goudy Old Style"/>
+          <w:b/>
+          <w:sz w:val="44"/>
+          <w:szCs w:val="44"/>
+        </w:rPr>
+      </w:pPr>
+      <w:r>
+        <w:rPr>
+          <w:rFonts w:ascii="Goudy Old Style" w:hAnsi="Goudy Old Style"/>
+          <w:b/>
+          <w:sz w:val="44"/>
+          <w:szCs w:val="44"/>
+        </w:rPr>
+        <w:t>2.2 Review of projects/applications</w:t>
+      </w:r>
+    </w:p>
+    <w:p>
+      <w:pPr>
+        <w:rPr>
+          <w:rFonts w:ascii="Baskerville Old Face" w:hAnsi="Baskerville Old Face"/>
+          <w:sz w:val="24"/>
+        </w:rPr>
+      </w:pPr>
+      <w:r>
+        <w:rPr>
+          <w:rFonts w:ascii="Baskerville Old Face" w:hAnsi="Baskerville Old Face"/>
+          <w:sz w:val="24"/>
+        </w:rPr>
+        <w:t xml:space="preserve">At the moment, I cannot find anything that provides the same service as the contactless transaction I intend to develop. The most similar remains the </w:t>
+      </w:r>
+      <w:r>
+        <w:rPr>
+          <w:rFonts w:ascii="Baskerville Old Face" w:hAnsi="Baskerville Old Face"/>
+          <w:sz w:val="24"/>
+        </w:rPr>
+        <w:t>contactless payment</w:t>
+      </w:r>
+      <w:r>
+        <w:rPr>
+          <w:rFonts w:ascii="Baskerville Old Face" w:hAnsi="Baskerville Old Face"/>
+          <w:sz w:val="24"/>
+        </w:rPr>
+        <w:t xml:space="preserve"> </w:t>
+      </w:r>
+      <w:r>
+        <w:rPr>
+          <w:rFonts w:ascii="Baskerville Old Face" w:hAnsi="Baskerville Old Face"/>
+          <w:sz w:val="24"/>
+        </w:rPr>
+        <w:t>from a functionality point of view, and loyalty scheme as end result.</w:t>
+      </w:r>
+    </w:p>
+    <w:p>
+      <w:pPr>
+        <w:rPr>
+          <w:rFonts w:ascii="Baskerville Old Face" w:hAnsi="Baskerville Old Face"/>
+          <w:sz w:val="24"/>
+        </w:rPr>
+      </w:pPr>
+      <w:r>
+        <w:rPr>
+          <w:rFonts w:ascii="Baskerville Old Face" w:hAnsi="Baskerville Old Face"/>
+          <w:sz w:val="24"/>
+        </w:rPr>
+        <w:t>Throughout my research and conversation with the stakeholders I have found some companies that provide similar technologies:</w:t>
+      </w:r>
+      <w:r>
+        <w:rPr>
+          <w:rFonts w:ascii="Baskerville Old Face" w:hAnsi="Baskerville Old Face"/>
+          <w:sz w:val="24"/>
+        </w:rPr>
+        <w:t xml:space="preserve"> </w:t>
+      </w:r>
+    </w:p>
+    <w:tbl>
+      <w:tblPr>
+        <w:tblStyle w:val="Grigliatabella"/>
+        <w:tblW w:w="0" w:type="auto"/>
+        <w:tblBorders>
+          <w:bottom w:val="none" w:sz="0" w:space="0" w:color="auto"/>
+        </w:tblBorders>
+        <w:tblLook w:val="04A0" w:firstRow="1" w:lastRow="0" w:firstColumn="1" w:lastColumn="0" w:noHBand="0" w:noVBand="1"/>
+      </w:tblPr>
+      <w:tblGrid>
+        <w:gridCol w:w="2763"/>
+        <w:gridCol w:w="2763"/>
+        <w:gridCol w:w="2764"/>
+      </w:tblGrid>
+      <w:tr>
+        <w:tc>
+          <w:tcPr>
+            <w:tcW w:w="2763" w:type="dxa"/>
+          </w:tcPr>
+          <w:p>
+            <w:pPr>
+              <w:rPr>
+                <w:rFonts w:ascii="Baskerville Old Face" w:hAnsi="Baskerville Old Face"/>
+                <w:sz w:val="24"/>
+              </w:rPr>
+            </w:pPr>
+          </w:p>
+        </w:tc>
+        <w:tc>
+          <w:tcPr>
+            <w:tcW w:w="2763" w:type="dxa"/>
+          </w:tcPr>
+          <w:p>
+            <w:pPr>
+              <w:rPr>
+                <w:rFonts w:ascii="Baskerville Old Face" w:hAnsi="Baskerville Old Face"/>
+                <w:sz w:val="24"/>
+              </w:rPr>
+            </w:pPr>
+            <w:r>
+              <w:rPr>
+                <w:rFonts w:ascii="Baskerville Old Face" w:hAnsi="Baskerville Old Face"/>
+                <w:sz w:val="24"/>
+              </w:rPr>
+              <w:t>Pros</w:t>
+            </w:r>
+          </w:p>
+        </w:tc>
+        <w:tc>
+          <w:tcPr>
+            <w:tcW w:w="2764" w:type="dxa"/>
+          </w:tcPr>
+          <w:p>
+            <w:pPr>
+              <w:rPr>
+                <w:rFonts w:ascii="Baskerville Old Face" w:hAnsi="Baskerville Old Face"/>
+                <w:sz w:val="24"/>
+              </w:rPr>
+            </w:pPr>
+            <w:r>
+              <w:rPr>
+                <w:rFonts w:ascii="Baskerville Old Face" w:hAnsi="Baskerville Old Face"/>
+                <w:sz w:val="24"/>
+              </w:rPr>
+              <w:t>Cons</w:t>
+            </w:r>
+          </w:p>
+        </w:tc>
+      </w:tr>
+      <w:tr>
+        <w:tc>
+          <w:tcPr>
+            <w:tcW w:w="2763" w:type="dxa"/>
+          </w:tcPr>
+          <w:p>
+            <w:pPr>
+              <w:ind w:left="360"/>
+              <w:rPr>
+                <w:rFonts w:ascii="Baskerville Old Face" w:hAnsi="Baskerville Old Face"/>
+                <w:sz w:val="24"/>
+              </w:rPr>
+            </w:pPr>
+            <w:r>
+              <w:rPr>
+                <w:rFonts w:ascii="Baskerville Old Face" w:hAnsi="Baskerville Old Face"/>
+                <w:sz w:val="24"/>
+              </w:rPr>
+              <w:t>Google Pay / Apple Pay as mentioned before is the most similar example to what I want to develop.</w:t>
+            </w:r>
+          </w:p>
+          <w:p>
+            <w:pPr>
+              <w:rPr>
+                <w:rFonts w:ascii="Baskerville Old Face" w:hAnsi="Baskerville Old Face"/>
+                <w:sz w:val="24"/>
+              </w:rPr>
+            </w:pPr>
+          </w:p>
+        </w:tc>
+        <w:tc>
+          <w:tcPr>
+            <w:tcW w:w="2763" w:type="dxa"/>
+          </w:tcPr>
+          <w:p>
+            <w:pPr>
+              <w:pStyle w:val="Paragrafoelenco"/>
+              <w:numPr>
+                <w:ilvl w:val="0"/>
+                <w:numId w:val="24"/>
+              </w:numPr>
+              <w:ind w:left="621" w:hanging="416"/>
+              <w:rPr>
+                <w:rFonts w:ascii="Baskerville Old Face" w:hAnsi="Baskerville Old Face"/>
+                <w:sz w:val="24"/>
+              </w:rPr>
+            </w:pPr>
+            <w:r>
+              <w:rPr>
+                <w:rFonts w:ascii="Baskerville Old Face" w:hAnsi="Baskerville Old Face"/>
+                <w:sz w:val="24"/>
+              </w:rPr>
+              <w:t>Fast service</w:t>
+            </w:r>
+          </w:p>
+          <w:p>
+            <w:pPr>
+              <w:pStyle w:val="Paragrafoelenco"/>
+              <w:numPr>
+                <w:ilvl w:val="0"/>
+                <w:numId w:val="24"/>
+              </w:numPr>
+              <w:ind w:left="621" w:hanging="416"/>
+              <w:rPr>
+                <w:rFonts w:ascii="Baskerville Old Face" w:hAnsi="Baskerville Old Face"/>
+                <w:sz w:val="24"/>
+              </w:rPr>
+            </w:pPr>
+            <w:r>
+              <w:rPr>
+                <w:rFonts w:ascii="Baskerville Old Face" w:hAnsi="Baskerville Old Face"/>
+                <w:sz w:val="24"/>
+              </w:rPr>
+              <w:t>Secure and reliable</w:t>
+            </w:r>
+          </w:p>
+          <w:p>
+            <w:pPr>
+              <w:pStyle w:val="Paragrafoelenco"/>
+              <w:numPr>
+                <w:ilvl w:val="0"/>
+                <w:numId w:val="24"/>
+              </w:numPr>
+              <w:ind w:left="621" w:hanging="416"/>
+              <w:rPr>
+                <w:rFonts w:ascii="Baskerville Old Face" w:hAnsi="Baskerville Old Face"/>
+                <w:sz w:val="24"/>
+              </w:rPr>
+            </w:pPr>
+            <w:r>
+              <w:rPr>
+                <w:rFonts w:ascii="Baskerville Old Face" w:hAnsi="Baskerville Old Face"/>
+                <w:sz w:val="24"/>
+              </w:rPr>
+              <w:t>Scansion the card and fill the details automatically</w:t>
+            </w:r>
+          </w:p>
+          <w:p>
+            <w:pPr>
+              <w:pStyle w:val="Paragrafoelenco"/>
+              <w:numPr>
+                <w:ilvl w:val="0"/>
+                <w:numId w:val="24"/>
+              </w:numPr>
+              <w:ind w:left="621" w:hanging="416"/>
+              <w:rPr>
+                <w:rFonts w:ascii="Baskerville Old Face" w:hAnsi="Baskerville Old Face"/>
+                <w:sz w:val="24"/>
+              </w:rPr>
+            </w:pPr>
+            <w:r>
+              <w:rPr>
+                <w:rFonts w:ascii="Baskerville Old Face" w:hAnsi="Baskerville Old Face"/>
+                <w:sz w:val="24"/>
+              </w:rPr>
+              <w:t>Supported by a wide variety of mobile phone</w:t>
+            </w:r>
+          </w:p>
+          <w:p>
+            <w:pPr>
+              <w:pStyle w:val="Paragrafoelenco"/>
+              <w:numPr>
+                <w:ilvl w:val="0"/>
+                <w:numId w:val="24"/>
+              </w:numPr>
+              <w:ind w:left="621" w:hanging="416"/>
+              <w:rPr>
+                <w:rFonts w:ascii="Baskerville Old Face" w:hAnsi="Baskerville Old Face"/>
+                <w:sz w:val="24"/>
+              </w:rPr>
+            </w:pPr>
+            <w:r>
+              <w:rPr>
+                <w:rFonts w:ascii="Baskerville Old Face" w:hAnsi="Baskerville Old Face"/>
+                <w:sz w:val="24"/>
+              </w:rPr>
+              <w:t>Does not need internet connection from who makes the payment</w:t>
+            </w:r>
+          </w:p>
+          <w:p>
+            <w:pPr>
+              <w:rPr>
+                <w:rFonts w:ascii="Baskerville Old Face" w:hAnsi="Baskerville Old Face"/>
+                <w:sz w:val="24"/>
+              </w:rPr>
+            </w:pPr>
+          </w:p>
+        </w:tc>
+        <w:tc>
+          <w:tcPr>
+            <w:tcW w:w="2764" w:type="dxa"/>
+          </w:tcPr>
+          <w:p>
+            <w:pPr>
+              <w:pStyle w:val="Paragrafoelenco"/>
+              <w:numPr>
+                <w:ilvl w:val="0"/>
+                <w:numId w:val="37"/>
+              </w:numPr>
+              <w:ind w:left="456"/>
+              <w:rPr>
+                <w:rFonts w:ascii="Baskerville Old Face" w:hAnsi="Baskerville Old Face"/>
+                <w:sz w:val="24"/>
+              </w:rPr>
+            </w:pPr>
+            <w:r>
+              <w:rPr>
+                <w:rFonts w:ascii="Baskerville Old Face" w:hAnsi="Baskerville Old Face"/>
+                <w:sz w:val="24"/>
+              </w:rPr>
+              <w:t>Restricted by the type of card issued by the bank</w:t>
+            </w:r>
+          </w:p>
+          <w:p>
+            <w:pPr>
+              <w:rPr>
+                <w:rFonts w:ascii="Baskerville Old Face" w:hAnsi="Baskerville Old Face"/>
+                <w:sz w:val="24"/>
+              </w:rPr>
+            </w:pPr>
+          </w:p>
+        </w:tc>
+      </w:tr>
+      <w:tr>
+        <w:tc>
+          <w:tcPr>
+            <w:tcW w:w="2763" w:type="dxa"/>
+            <w:tcBorders>
+              <w:bottom w:val="single" w:sz="4" w:space="0" w:color="auto"/>
+            </w:tcBorders>
+          </w:tcPr>
+          <w:p>
+            <w:pPr>
+              <w:ind w:left="360"/>
+              <w:rPr>
+                <w:rFonts w:ascii="Baskerville Old Face" w:hAnsi="Baskerville Old Face"/>
+                <w:sz w:val="24"/>
+              </w:rPr>
+            </w:pPr>
+            <w:sdt>
+              <w:sdtPr>
+                <w:id w:val="-1138105309"/>
+                <w:citation/>
+              </w:sdtPr>
+              <w:sdtEndPr/>
+              <w:sdtContent>
+                <w:r>
+                  <w:rPr>
+                    <w:rFonts w:ascii="Baskerville Old Face" w:hAnsi="Baskerville Old Face"/>
+                    <w:sz w:val="24"/>
+                  </w:rPr>
+                  <w:fldChar w:fldCharType="begin"/>
+                </w:r>
+                <w:r>
+                  <w:rPr>
+                    <w:rFonts w:ascii="Baskerville Old Face" w:hAnsi="Baskerville Old Face"/>
+                    <w:sz w:val="24"/>
+                  </w:rPr>
+                  <w:instrText xml:space="preserve"> CITATION Emb19 \l 1040 </w:instrText>
+                </w:r>
+                <w:r>
+                  <w:rPr>
+                    <w:rFonts w:ascii="Baskerville Old Face" w:hAnsi="Baskerville Old Face"/>
+                    <w:sz w:val="24"/>
+                  </w:rPr>
+                  <w:fldChar w:fldCharType="separate"/>
+                </w:r>
+                <w:r>
+                  <w:rPr>
+                    <w:rFonts w:ascii="Baskerville Old Face" w:hAnsi="Baskerville Old Face"/>
+                    <w:noProof/>
+                    <w:sz w:val="24"/>
+                  </w:rPr>
+                  <w:t>(Embargo, 2019)</w:t>
+                </w:r>
+                <w:r>
+                  <w:rPr>
+                    <w:rFonts w:ascii="Baskerville Old Face" w:hAnsi="Baskerville Old Face"/>
+                    <w:sz w:val="24"/>
+                  </w:rPr>
+                  <w:fldChar w:fldCharType="end"/>
+                </w:r>
+              </w:sdtContent>
+            </w:sdt>
+            <w:r>
+              <w:rPr>
+                <w:rFonts w:ascii="Baskerville Old Face" w:hAnsi="Baskerville Old Face"/>
+                <w:sz w:val="24"/>
+              </w:rPr>
+              <w:t xml:space="preserve"> is a mobile application where there are rewards scheme for people who goes to social place such as pubs and restaurants. They work with many food markets as well and they just require the user to register into their service.</w:t>
+            </w:r>
+          </w:p>
+          <w:p>
+            <w:pPr>
+              <w:rPr>
+                <w:rFonts w:ascii="Baskerville Old Face" w:hAnsi="Baskerville Old Face"/>
+                <w:sz w:val="24"/>
+              </w:rPr>
+            </w:pPr>
+          </w:p>
+        </w:tc>
+        <w:tc>
+          <w:tcPr>
+            <w:tcW w:w="2763" w:type="dxa"/>
+            <w:tcBorders>
+              <w:bottom w:val="single" w:sz="4" w:space="0" w:color="auto"/>
+            </w:tcBorders>
+          </w:tcPr>
+          <w:p>
+            <w:pPr>
+              <w:pStyle w:val="Paragrafoelenco"/>
+              <w:numPr>
+                <w:ilvl w:val="0"/>
+                <w:numId w:val="34"/>
+              </w:numPr>
+              <w:ind w:left="611" w:hanging="425"/>
+              <w:rPr>
+                <w:rFonts w:ascii="Baskerville Old Face" w:hAnsi="Baskerville Old Face"/>
+                <w:sz w:val="24"/>
+              </w:rPr>
+            </w:pPr>
+            <w:r>
+              <w:rPr>
+                <w:rFonts w:ascii="Baskerville Old Face" w:hAnsi="Baskerville Old Face"/>
+                <w:sz w:val="24"/>
+              </w:rPr>
+              <w:t>No need of user personal details</w:t>
+            </w:r>
+          </w:p>
+          <w:p>
+            <w:pPr>
+              <w:pStyle w:val="Paragrafoelenco"/>
+              <w:numPr>
+                <w:ilvl w:val="0"/>
+                <w:numId w:val="34"/>
+              </w:numPr>
+              <w:ind w:left="611" w:hanging="425"/>
+              <w:rPr>
+                <w:rFonts w:ascii="Baskerville Old Face" w:hAnsi="Baskerville Old Face"/>
+                <w:sz w:val="24"/>
+              </w:rPr>
+            </w:pPr>
+            <w:r>
+              <w:rPr>
+                <w:rFonts w:ascii="Baskerville Old Face" w:hAnsi="Baskerville Old Face"/>
+                <w:sz w:val="24"/>
+              </w:rPr>
+              <w:t>It works similar to the NFC, but it uses Bluetooth, GPS and Wi-Fi</w:t>
+            </w:r>
+          </w:p>
+          <w:p>
+            <w:pPr>
+              <w:pStyle w:val="Paragrafoelenco"/>
+              <w:numPr>
+                <w:ilvl w:val="0"/>
+                <w:numId w:val="34"/>
+              </w:numPr>
+              <w:ind w:left="611" w:hanging="425"/>
+              <w:rPr>
+                <w:rFonts w:ascii="Baskerville Old Face" w:hAnsi="Baskerville Old Face"/>
+                <w:sz w:val="24"/>
+              </w:rPr>
+            </w:pPr>
+            <w:r>
+              <w:rPr>
+                <w:rFonts w:ascii="Baskerville Old Face" w:hAnsi="Baskerville Old Face"/>
+                <w:sz w:val="24"/>
+              </w:rPr>
+              <w:t>Fast user journey</w:t>
+            </w:r>
+          </w:p>
+          <w:p>
+            <w:pPr>
+              <w:rPr>
+                <w:rFonts w:ascii="Baskerville Old Face" w:hAnsi="Baskerville Old Face"/>
+                <w:sz w:val="24"/>
+              </w:rPr>
+            </w:pPr>
+          </w:p>
+        </w:tc>
+        <w:tc>
+          <w:tcPr>
+            <w:tcW w:w="2764" w:type="dxa"/>
+            <w:tcBorders>
+              <w:bottom w:val="single" w:sz="4" w:space="0" w:color="auto"/>
+            </w:tcBorders>
+          </w:tcPr>
+          <w:p>
+            <w:pPr>
+              <w:pStyle w:val="Paragrafoelenco"/>
+              <w:numPr>
+                <w:ilvl w:val="0"/>
+                <w:numId w:val="36"/>
+              </w:numPr>
+              <w:ind w:left="422"/>
+              <w:rPr>
+                <w:rFonts w:ascii="Baskerville Old Face" w:hAnsi="Baskerville Old Face"/>
+                <w:sz w:val="24"/>
+              </w:rPr>
+            </w:pPr>
+            <w:r>
+              <w:rPr>
+                <w:rFonts w:ascii="Baskerville Old Face" w:hAnsi="Baskerville Old Face"/>
+                <w:sz w:val="24"/>
+              </w:rPr>
+              <w:t>The user must have Bluetooth, GPS and Wi-Fi enabled in order to work</w:t>
+            </w:r>
+          </w:p>
+          <w:p>
+            <w:pPr>
+              <w:pStyle w:val="Paragrafoelenco"/>
+              <w:numPr>
+                <w:ilvl w:val="0"/>
+                <w:numId w:val="36"/>
+              </w:numPr>
+              <w:ind w:left="422"/>
+              <w:rPr>
+                <w:rFonts w:ascii="Baskerville Old Face" w:hAnsi="Baskerville Old Face"/>
+                <w:sz w:val="24"/>
+              </w:rPr>
+            </w:pPr>
+            <w:r>
+              <w:rPr>
+                <w:rFonts w:ascii="Baskerville Old Face" w:hAnsi="Baskerville Old Face"/>
+                <w:sz w:val="24"/>
+              </w:rPr>
+              <w:t>Relies on a good connection environment</w:t>
+            </w:r>
+          </w:p>
+          <w:p>
+            <w:pPr>
+              <w:rPr>
+                <w:rFonts w:ascii="Baskerville Old Face" w:hAnsi="Baskerville Old Face"/>
+                <w:sz w:val="24"/>
+              </w:rPr>
+            </w:pPr>
+          </w:p>
+        </w:tc>
+      </w:tr>
+      <w:tr>
+        <w:tc>
+          <w:tcPr>
+            <w:tcW w:w="2763" w:type="dxa"/>
+            <w:tcBorders>
+              <w:bottom w:val="single" w:sz="4" w:space="0" w:color="auto"/>
+            </w:tcBorders>
+          </w:tcPr>
+          <w:p>
+            <w:pPr>
+              <w:ind w:left="360"/>
+              <w:rPr>
+                <w:rFonts w:ascii="Baskerville Old Face" w:hAnsi="Baskerville Old Face"/>
+                <w:sz w:val="24"/>
+              </w:rPr>
+            </w:pPr>
+            <w:sdt>
+              <w:sdtPr>
+                <w:id w:val="260422113"/>
+                <w:citation/>
+              </w:sdtPr>
+              <w:sdtEndPr/>
+              <w:sdtContent>
+                <w:r>
+                  <w:rPr>
+                    <w:rFonts w:ascii="Baskerville Old Face" w:hAnsi="Baskerville Old Face"/>
+                    <w:sz w:val="24"/>
+                  </w:rPr>
+                  <w:fldChar w:fldCharType="begin"/>
+                </w:r>
+                <w:r>
+                  <w:rPr>
+                    <w:rFonts w:ascii="Baskerville Old Face" w:hAnsi="Baskerville Old Face"/>
+                    <w:sz w:val="24"/>
+                  </w:rPr>
+                  <w:instrText xml:space="preserve">CITATION jis19 \l 1040 </w:instrText>
+                </w:r>
+                <w:r>
+                  <w:rPr>
+                    <w:rFonts w:ascii="Baskerville Old Face" w:hAnsi="Baskerville Old Face"/>
+                    <w:sz w:val="24"/>
+                  </w:rPr>
+                  <w:fldChar w:fldCharType="separate"/>
+                </w:r>
+                <w:r>
+                  <w:rPr>
+                    <w:rFonts w:ascii="Baskerville Old Face" w:hAnsi="Baskerville Old Face"/>
+                    <w:noProof/>
+                    <w:sz w:val="24"/>
+                  </w:rPr>
+                  <w:t>(jisp, 2019)</w:t>
+                </w:r>
+                <w:r>
+                  <w:rPr>
+                    <w:rFonts w:ascii="Baskerville Old Face" w:hAnsi="Baskerville Old Face"/>
+                    <w:sz w:val="24"/>
+                  </w:rPr>
+                  <w:fldChar w:fldCharType="end"/>
+                </w:r>
+              </w:sdtContent>
+            </w:sdt>
+            <w:r>
+              <w:rPr>
+                <w:rFonts w:ascii="Baskerville Old Face" w:hAnsi="Baskerville Old Face"/>
+                <w:sz w:val="24"/>
+              </w:rPr>
+              <w:t xml:space="preserve"> is a mobile application where you need to register with some payment system in order to buy products in certain shops. </w:t>
+            </w:r>
+          </w:p>
+          <w:p>
+            <w:pPr>
+              <w:ind w:left="360"/>
+              <w:rPr>
+                <w:rFonts w:ascii="Baskerville Old Face" w:hAnsi="Baskerville Old Face"/>
+                <w:sz w:val="24"/>
+              </w:rPr>
+            </w:pPr>
+            <w:r>
+              <w:rPr>
+                <w:rFonts w:ascii="Baskerville Old Face" w:hAnsi="Baskerville Old Face"/>
+                <w:sz w:val="24"/>
+              </w:rPr>
+              <w:lastRenderedPageBreak/>
+              <w:t xml:space="preserve">Talking with the company CEO </w:t>
+            </w:r>
+            <w:r>
+              <w:rPr>
+                <w:rFonts w:ascii="Baskerville Old Face" w:hAnsi="Baskerville Old Face"/>
+                <w:sz w:val="24"/>
+              </w:rPr>
+              <w:t>it has been discovered</w:t>
+            </w:r>
+            <w:r>
+              <w:rPr>
+                <w:rFonts w:ascii="Baskerville Old Face" w:hAnsi="Baskerville Old Face"/>
+                <w:sz w:val="24"/>
+              </w:rPr>
+              <w:t xml:space="preserve"> that they have done many campaigns and that they trying to develop a new system where people can order food by tapping on what they want.</w:t>
+            </w:r>
+          </w:p>
+          <w:p>
+            <w:pPr>
+              <w:rPr>
+                <w:rFonts w:ascii="Baskerville Old Face" w:hAnsi="Baskerville Old Face"/>
+                <w:sz w:val="24"/>
+              </w:rPr>
+            </w:pPr>
+          </w:p>
+        </w:tc>
+        <w:tc>
+          <w:tcPr>
+            <w:tcW w:w="2763" w:type="dxa"/>
+            <w:tcBorders>
+              <w:bottom w:val="single" w:sz="4" w:space="0" w:color="auto"/>
+            </w:tcBorders>
+          </w:tcPr>
+          <w:p>
+            <w:pPr>
+              <w:pStyle w:val="Paragrafoelenco"/>
+              <w:numPr>
+                <w:ilvl w:val="0"/>
+                <w:numId w:val="35"/>
+              </w:numPr>
+              <w:ind w:left="594" w:hanging="466"/>
+              <w:rPr>
+                <w:rFonts w:ascii="Baskerville Old Face" w:hAnsi="Baskerville Old Face"/>
+                <w:sz w:val="24"/>
+              </w:rPr>
+            </w:pPr>
+            <w:r>
+              <w:rPr>
+                <w:rFonts w:ascii="Baskerville Old Face" w:hAnsi="Baskerville Old Face"/>
+                <w:sz w:val="24"/>
+              </w:rPr>
+              <w:lastRenderedPageBreak/>
+              <w:t>Completely NFC</w:t>
+            </w:r>
+          </w:p>
+          <w:p>
+            <w:pPr>
+              <w:pStyle w:val="Paragrafoelenco"/>
+              <w:numPr>
+                <w:ilvl w:val="0"/>
+                <w:numId w:val="35"/>
+              </w:numPr>
+              <w:ind w:left="594" w:hanging="466"/>
+              <w:rPr>
+                <w:rFonts w:ascii="Baskerville Old Face" w:hAnsi="Baskerville Old Face"/>
+                <w:sz w:val="24"/>
+              </w:rPr>
+            </w:pPr>
+            <w:r>
+              <w:rPr>
+                <w:rFonts w:ascii="Baskerville Old Face" w:hAnsi="Baskerville Old Face"/>
+                <w:sz w:val="24"/>
+              </w:rPr>
+              <w:t>User can do find everything they need within the mobile application</w:t>
+            </w:r>
+          </w:p>
+          <w:p>
+            <w:pPr>
+              <w:pStyle w:val="Paragrafoelenco"/>
+              <w:numPr>
+                <w:ilvl w:val="0"/>
+                <w:numId w:val="35"/>
+              </w:numPr>
+              <w:ind w:left="594" w:hanging="466"/>
+              <w:rPr>
+                <w:rFonts w:ascii="Baskerville Old Face" w:hAnsi="Baskerville Old Face"/>
+                <w:sz w:val="24"/>
+              </w:rPr>
+            </w:pPr>
+            <w:r>
+              <w:rPr>
+                <w:rFonts w:ascii="Baskerville Old Face" w:hAnsi="Baskerville Old Face"/>
+                <w:sz w:val="24"/>
+              </w:rPr>
+              <w:lastRenderedPageBreak/>
+              <w:t>Can monitor user history to customise what they may want</w:t>
+            </w:r>
+          </w:p>
+          <w:p>
+            <w:pPr>
+              <w:rPr>
+                <w:rFonts w:ascii="Baskerville Old Face" w:hAnsi="Baskerville Old Face"/>
+                <w:sz w:val="24"/>
+              </w:rPr>
+            </w:pPr>
+          </w:p>
+        </w:tc>
+        <w:tc>
+          <w:tcPr>
+            <w:tcW w:w="2764" w:type="dxa"/>
+            <w:tcBorders>
+              <w:bottom w:val="single" w:sz="4" w:space="0" w:color="auto"/>
+            </w:tcBorders>
+          </w:tcPr>
+          <w:p>
+            <w:pPr>
+              <w:pStyle w:val="Paragrafoelenco"/>
+              <w:numPr>
+                <w:ilvl w:val="0"/>
+                <w:numId w:val="38"/>
+              </w:numPr>
+              <w:ind w:left="456"/>
+              <w:rPr>
+                <w:rFonts w:ascii="Baskerville Old Face" w:hAnsi="Baskerville Old Face"/>
+                <w:sz w:val="24"/>
+              </w:rPr>
+            </w:pPr>
+            <w:r>
+              <w:rPr>
+                <w:rFonts w:ascii="Baskerville Old Face" w:hAnsi="Baskerville Old Face"/>
+                <w:sz w:val="24"/>
+              </w:rPr>
+              <w:lastRenderedPageBreak/>
+              <w:t>Requires an account where there is a debit card linked</w:t>
+            </w:r>
+          </w:p>
+          <w:p>
+            <w:pPr>
+              <w:pStyle w:val="Paragrafoelenco"/>
+              <w:numPr>
+                <w:ilvl w:val="0"/>
+                <w:numId w:val="38"/>
+              </w:numPr>
+              <w:ind w:left="456"/>
+              <w:rPr>
+                <w:rFonts w:ascii="Baskerville Old Face" w:hAnsi="Baskerville Old Face"/>
+                <w:sz w:val="24"/>
+              </w:rPr>
+            </w:pPr>
+            <w:r>
+              <w:rPr>
+                <w:rFonts w:ascii="Baskerville Old Face" w:hAnsi="Baskerville Old Face"/>
+                <w:sz w:val="24"/>
+              </w:rPr>
+              <w:t xml:space="preserve">It is necessary to have a customised shop with their service and technology, therefore </w:t>
+            </w:r>
+            <w:r>
+              <w:rPr>
+                <w:rFonts w:ascii="Baskerville Old Face" w:hAnsi="Baskerville Old Face"/>
+                <w:sz w:val="24"/>
+              </w:rPr>
+              <w:lastRenderedPageBreak/>
+              <w:t>it is not available in many places</w:t>
+            </w:r>
+          </w:p>
+        </w:tc>
+      </w:tr>
+    </w:tbl>
+    <w:p>
+      <w:pPr>
+        <w:rPr>
+          <w:rFonts w:ascii="Baskerville Old Face" w:hAnsi="Baskerville Old Face"/>
+          <w:sz w:val="24"/>
+        </w:rPr>
+      </w:pPr>
     </w:p>
     <w:p>
       <w:pPr>
@@ -4321,7 +4484,6 @@
           <w:rFonts w:ascii="Baskerville Old Face" w:hAnsi="Baskerville Old Face"/>
           <w:sz w:val="24"/>
         </w:rPr>
-        <w:lastRenderedPageBreak/>
         <w:t>Familiarity with GitHub branches, commit descriptions and therefore version control</w:t>
       </w:r>
     </w:p>
@@ -4575,14 +4737,21 @@
           <w:rFonts w:ascii="Baskerville Old Face" w:hAnsi="Baskerville Old Face"/>
           <w:sz w:val="24"/>
         </w:rPr>
-        <w:t>Retailers, mobile users with their device and technical team for the maintenance of the system. All of the aforementioned individuals are part of the inner circle of a hypothetical onion diagram (to be added)</w:t>
-      </w:r>
-      <w:r>
-        <w:rPr>
-          <w:rFonts w:ascii="Baskerville Old Face" w:hAnsi="Baskerville Old Face"/>
-          <w:sz w:val="24"/>
-        </w:rPr>
-        <w:t xml:space="preserve"> that can be referred to as </w:t>
+        <w:t>Retailers, mobile users with their device and technical team for the maintenance of the system. All of the aforementioned individuals are part of the inner circle of a hypothetical onion diagram (</w:t>
+      </w:r>
+      <w:r>
+        <w:rPr>
+          <w:rFonts w:ascii="Baskerville Old Face" w:hAnsi="Baskerville Old Face"/>
+          <w:sz w:val="24"/>
+        </w:rPr>
+        <w:t xml:space="preserve">fig.3) </w:t>
+      </w:r>
+      <w:r>
+        <w:rPr>
+          <w:rFonts w:ascii="Baskerville Old Face" w:hAnsi="Baskerville Old Face"/>
+          <w:sz w:val="24"/>
+        </w:rPr>
+        <w:t xml:space="preserve">can be referred to as </w:t>
       </w:r>
       <w:r>
         <w:rPr>
@@ -4620,6 +4789,7 @@
           <w:rFonts w:ascii="Baskerville Old Face" w:hAnsi="Baskerville Old Face"/>
           <w:sz w:val="24"/>
         </w:rPr>
+        <w:lastRenderedPageBreak/>
         <w:t xml:space="preserve">Brands, owner and shop customers will be part of the </w:t>
       </w:r>
       <w:r>
@@ -4629,7 +4799,236 @@
           <w:iCs/>
           <w:sz w:val="24"/>
         </w:rPr>
-        <w:t>containing system</w:t>
+        <w:t>containing system.</w:t>
+      </w:r>
+      <w:r>
+        <w:rPr>
+          <w:rFonts w:ascii="Baskerville Old Face" w:hAnsi="Baskerville Old Face"/>
+          <w:sz w:val="24"/>
+        </w:rPr>
+        <w:t xml:space="preserve"> These stakeholders may not interact with the product directly but they get advantage from it.</w:t>
+      </w:r>
+    </w:p>
+    <w:p>
+      <w:pPr>
+        <w:rPr>
+          <w:rFonts w:ascii="Baskerville Old Face" w:hAnsi="Baskerville Old Face"/>
+          <w:sz w:val="24"/>
+        </w:rPr>
+      </w:pPr>
+      <w:r>
+        <w:rPr>
+          <w:rFonts w:ascii="Goudy Old Style" w:hAnsi="Goudy Old Style"/>
+          <w:b/>
+          <w:noProof/>
+          <w:sz w:val="40"/>
+          <w:szCs w:val="40"/>
+        </w:rPr>
+        <w:drawing>
+          <wp:anchor distT="0" distB="0" distL="114300" distR="114300" simplePos="0" relativeHeight="251661312" behindDoc="0" locked="0" layoutInCell="1" allowOverlap="1" wp14:anchorId="23972C0F" wp14:editId="7CA791E4">
+            <wp:simplePos x="0" y="0"/>
+            <wp:positionH relativeFrom="margin">
+              <wp:posOffset>12065</wp:posOffset>
+            </wp:positionH>
+            <wp:positionV relativeFrom="margin">
+              <wp:posOffset>1420495</wp:posOffset>
+            </wp:positionV>
+            <wp:extent cx="5273040" cy="5273040"/>
+            <wp:effectExtent l="0" t="0" r="3810" b="3810"/>
+            <wp:wrapSquare wrapText="bothSides"/>
+            <wp:docPr id="2" name="Immagine 2"/>
+            <wp:cNvGraphicFramePr>
+              <a:graphicFrameLocks xmlns:a="http://schemas.openxmlformats.org/drawingml/2006/main" noChangeAspect="1"/>
+            </wp:cNvGraphicFramePr>
+            <a:graphic xmlns:a="http://schemas.openxmlformats.org/drawingml/2006/main">
+              <a:graphicData uri="http://schemas.openxmlformats.org/drawingml/2006/picture">
+                <pic:pic xmlns:pic="http://schemas.openxmlformats.org/drawingml/2006/picture">
+                  <pic:nvPicPr>
+                    <pic:cNvPr id="0" name="Picture 3"/>
+                    <pic:cNvPicPr>
+                      <a:picLocks noChangeAspect="1" noChangeArrowheads="1"/>
+                    </pic:cNvPicPr>
+                  </pic:nvPicPr>
+                  <pic:blipFill>
+                    <a:blip r:embed="rId12">
+                      <a:extLst>
+                        <a:ext uri="{28A0092B-C50C-407E-A947-70E740481C1C}">
+                          <a14:useLocalDpi xmlns:a14="http://schemas.microsoft.com/office/drawing/2010/main" val="0"/>
+                        </a:ext>
+                      </a:extLst>
+                    </a:blip>
+                    <a:srcRect/>
+                    <a:stretch>
+                      <a:fillRect/>
+                    </a:stretch>
+                  </pic:blipFill>
+                  <pic:spPr bwMode="auto">
+                    <a:xfrm>
+                      <a:off x="0" y="0"/>
+                      <a:ext cx="5273040" cy="5273040"/>
+                    </a:xfrm>
+                    <a:prstGeom prst="rect">
+                      <a:avLst/>
+                    </a:prstGeom>
+                    <a:noFill/>
+                    <a:ln>
+                      <a:noFill/>
+                    </a:ln>
+                  </pic:spPr>
+                </pic:pic>
+              </a:graphicData>
+            </a:graphic>
+          </wp:anchor>
+        </w:drawing>
+      </w:r>
+      <w:r>
+        <w:rPr>
+          <w:noProof/>
+        </w:rPr>
+        <mc:AlternateContent>
+          <mc:Choice Requires="wps">
+            <w:drawing>
+              <wp:anchor distT="0" distB="0" distL="114300" distR="114300" simplePos="0" relativeHeight="251663360" behindDoc="0" locked="0" layoutInCell="1" allowOverlap="1" wp14:anchorId="2A68B88F" wp14:editId="0944836B">
+                <wp:simplePos x="0" y="0"/>
+                <wp:positionH relativeFrom="column">
+                  <wp:posOffset>12065</wp:posOffset>
+                </wp:positionH>
+                <wp:positionV relativeFrom="paragraph">
+                  <wp:posOffset>6223000</wp:posOffset>
+                </wp:positionV>
+                <wp:extent cx="5273040" cy="635"/>
+                <wp:effectExtent l="0" t="0" r="0" b="0"/>
+                <wp:wrapSquare wrapText="bothSides"/>
+                <wp:docPr id="4" name="Casella di testo 4"/>
+                <wp:cNvGraphicFramePr/>
+                <a:graphic xmlns:a="http://schemas.openxmlformats.org/drawingml/2006/main">
+                  <a:graphicData uri="http://schemas.microsoft.com/office/word/2010/wordprocessingShape">
+                    <wps:wsp>
+                      <wps:cNvSpPr txBox="1"/>
+                      <wps:spPr>
+                        <a:xfrm>
+                          <a:off x="0" y="0"/>
+                          <a:ext cx="5273040" cy="635"/>
+                        </a:xfrm>
+                        <a:prstGeom prst="rect">
+                          <a:avLst/>
+                        </a:prstGeom>
+                        <a:solidFill>
+                          <a:prstClr val="white"/>
+                        </a:solidFill>
+                        <a:ln>
+                          <a:noFill/>
+                        </a:ln>
+                      </wps:spPr>
+                      <wps:txbx>
+                        <w:txbxContent>
+                          <w:p>
+                            <w:pPr>
+                              <w:pStyle w:val="Didascalia"/>
+                              <w:rPr>
+                                <w:rFonts w:ascii="Goudy Old Style" w:hAnsi="Goudy Old Style"/>
+                                <w:noProof/>
+                                <w:sz w:val="40"/>
+                                <w:szCs w:val="40"/>
+                              </w:rPr>
+                            </w:pPr>
+                            <w:r>
+                              <w:t xml:space="preserve">Figure </w:t>
+                            </w:r>
+                            <w:r>
+                              <w:fldChar w:fldCharType="begin"/>
+                            </w:r>
+                            <w:r>
+                              <w:instrText xml:space="preserve"> SEQ Figure \* ARABIC </w:instrText>
+                            </w:r>
+                            <w:r>
+                              <w:fldChar w:fldCharType="separate"/>
+                            </w:r>
+                            <w:r>
+                              <w:rPr>
+                                <w:noProof/>
+                              </w:rPr>
+                              <w:t>3</w:t>
+                            </w:r>
+                            <w:r>
+                              <w:fldChar w:fldCharType="end"/>
+                            </w:r>
+                            <w:r>
+                              <w:t xml:space="preserve"> Stakeholders onion diagram</w:t>
+                            </w:r>
+                          </w:p>
+                        </w:txbxContent>
+                      </wps:txbx>
+                      <wps:bodyPr rot="0" spcFirstLastPara="0" vertOverflow="overflow" horzOverflow="overflow" vert="horz" wrap="square" lIns="0" tIns="0" rIns="0" bIns="0" numCol="1" spcCol="0" rtlCol="0" fromWordArt="0" anchor="t" anchorCtr="0" forceAA="0" compatLnSpc="1">
+                        <a:prstTxWarp prst="textNoShape">
+                          <a:avLst/>
+                        </a:prstTxWarp>
+                        <a:spAutoFit/>
+                      </wps:bodyPr>
+                    </wps:wsp>
+                  </a:graphicData>
+                </a:graphic>
+              </wp:anchor>
+            </w:drawing>
+          </mc:Choice>
+          <mc:Fallback>
+            <w:pict>
+              <v:shapetype w14:anchorId="2A68B88F" id="_x0000_t202" coordsize="21600,21600" o:spt="202" path="m,l,21600r21600,l21600,xe">
+                <v:stroke joinstyle="miter"/>
+                <v:path gradientshapeok="t" o:connecttype="rect"/>
+              </v:shapetype>
+              <v:shape id="Casella di testo 4" o:spid="_x0000_s1026" type="#_x0000_t202" style="position:absolute;left:0;text-align:left;margin-left:.95pt;margin-top:490pt;width:415.2pt;height:.05pt;z-index:251663360;visibility:visible;mso-wrap-style:square;mso-wrap-distance-left:9pt;mso-wrap-distance-top:0;mso-wrap-distance-right:9pt;mso-wrap-distance-bottom:0;mso-position-horizontal:absolute;mso-position-horizontal-relative:text;mso-position-vertical:absolute;mso-position-vertical-relative:text;v-text-anchor:top" o:gfxdata="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" stroked="f">
+                <v:textbox style="mso-fit-shape-to-text:t" inset="0,0,0,0">
+                  <w:txbxContent>
+                    <w:p>
+                      <w:pPr>
+                        <w:pStyle w:val="Didascalia"/>
+                        <w:rPr>
+                          <w:rFonts w:ascii="Goudy Old Style" w:hAnsi="Goudy Old Style"/>
+                          <w:noProof/>
+                          <w:sz w:val="40"/>
+                          <w:szCs w:val="40"/>
+                        </w:rPr>
+                      </w:pPr>
+                      <w:r>
+                        <w:t xml:space="preserve">Figure </w:t>
+                      </w:r>
+                      <w:r>
+                        <w:fldChar w:fldCharType="begin"/>
+                      </w:r>
+                      <w:r>
+                        <w:instrText xml:space="preserve"> SEQ Figure \* ARABIC </w:instrText>
+                      </w:r>
+                      <w:r>
+                        <w:fldChar w:fldCharType="separate"/>
+                      </w:r>
+                      <w:r>
+                        <w:rPr>
+                          <w:noProof/>
+                        </w:rPr>
+                        <w:t>3</w:t>
+                      </w:r>
+                      <w:r>
+                        <w:fldChar w:fldCharType="end"/>
+                      </w:r>
+                      <w:r>
+                        <w:t xml:space="preserve"> Stakeholders onion diagram</w:t>
+                      </w:r>
+                    </w:p>
+                  </w:txbxContent>
+                </v:textbox>
+                <w10:wrap type="square"/>
+              </v:shape>
+            </w:pict>
+          </mc:Fallback>
+        </mc:AlternateContent>
+      </w:r>
+      <w:r>
+        <w:rPr>
+          <w:rFonts w:ascii="Baskerville Old Face" w:hAnsi="Baskerville Old Face"/>
+          <w:sz w:val="24"/>
+        </w:rPr>
+        <w:t xml:space="preserve">In the </w:t>
       </w:r>
       <w:r>
         <w:rPr>
@@ -4638,37 +5037,6 @@
           <w:iCs/>
           <w:sz w:val="24"/>
         </w:rPr>
-        <w:t>.</w:t>
-      </w:r>
-      <w:r>
-        <w:rPr>
-          <w:rFonts w:ascii="Baskerville Old Face" w:hAnsi="Baskerville Old Face"/>
-          <w:sz w:val="24"/>
-        </w:rPr>
-        <w:t xml:space="preserve"> These stakeholders may not interact with the product directly but they get advantage from it.</w:t>
-      </w:r>
-    </w:p>
-    <w:p>
-      <w:pPr>
-        <w:rPr>
-          <w:rFonts w:ascii="Baskerville Old Face" w:hAnsi="Baskerville Old Face"/>
-          <w:sz w:val="24"/>
-        </w:rPr>
-      </w:pPr>
-      <w:r>
-        <w:rPr>
-          <w:rFonts w:ascii="Baskerville Old Face" w:hAnsi="Baskerville Old Face"/>
-          <w:sz w:val="24"/>
-        </w:rPr>
-        <w:t xml:space="preserve">In the </w:t>
-      </w:r>
-      <w:r>
-        <w:rPr>
-          <w:rFonts w:ascii="Baskerville Old Face" w:hAnsi="Baskerville Old Face"/>
-          <w:i/>
-          <w:iCs/>
-          <w:sz w:val="24"/>
-        </w:rPr>
         <w:t xml:space="preserve">wider environment </w:t>
       </w:r>
       <w:r>
@@ -4676,7 +5044,21 @@
           <w:rFonts w:ascii="Baskerville Old Face" w:hAnsi="Baskerville Old Face"/>
           <w:sz w:val="24"/>
         </w:rPr>
-        <w:t>there will be international and national supermarkets with brands that may use the same service in different scenarios and increase the demand of new solutions. There is also a consideration for possible hackers that intend to steal and illegally take advantage from others through this service.</w:t>
+        <w:t>there will be international and national supermarkets with brands that may use the same service in different scenarios and increase the demand of new solutions. There is also a consideration for possible hackers</w:t>
+      </w:r>
+      <w:r>
+        <w:rPr>
+          <w:rFonts w:ascii="Baskerville Old Face" w:hAnsi="Baskerville Old Face"/>
+          <w:sz w:val="24"/>
+        </w:rPr>
+        <w:t xml:space="preserve"> or malicious customers</w:t>
+      </w:r>
+      <w:r>
+        <w:rPr>
+          <w:rFonts w:ascii="Baskerville Old Face" w:hAnsi="Baskerville Old Face"/>
+          <w:sz w:val="24"/>
+        </w:rPr>
+        <w:t xml:space="preserve"> that intend to steal and illegally take advantage from others through this service.</w:t>
       </w:r>
     </w:p>
     <w:p>
@@ -4694,6 +5076,8 @@
           <w:szCs w:val="44"/>
         </w:rPr>
       </w:pPr>
+      <w:bookmarkStart w:id="9" w:name="_GoBack"/>
+      <w:bookmarkEnd w:id="9"/>
       <w:r>
         <w:rPr>
           <w:rFonts w:ascii="Goudy Old Style" w:hAnsi="Goudy Old Style"/>
@@ -4738,36 +5122,30 @@
           <w:rFonts w:ascii="Baskerville Old Face" w:hAnsi="Baskerville Old Face"/>
           <w:sz w:val="24"/>
         </w:rPr>
-        <w:t xml:space="preserve">It is clear that a very important part of the application will be the speed of confirmation and </w:t>
-      </w:r>
-      <w:r>
-        <w:rPr>
-          <w:rFonts w:ascii="Baskerville Old Face" w:hAnsi="Baskerville Old Face"/>
-          <w:sz w:val="24"/>
-        </w:rPr>
-        <w:t xml:space="preserve">trustworthiness </w:t>
-      </w:r>
-      <w:r>
-        <w:rPr>
-          <w:rFonts w:ascii="Baskerville Old Face" w:hAnsi="Baskerville Old Face"/>
-          <w:sz w:val="24"/>
-        </w:rPr>
-        <w:t xml:space="preserve">in terms of transaction security. </w:t>
-      </w:r>
-    </w:p>
-    <w:p>
-      <w:pPr>
-        <w:rPr>
-          <w:rFonts w:ascii="Baskerville Old Face" w:hAnsi="Baskerville Old Face"/>
-          <w:sz w:val="24"/>
-        </w:rPr>
-      </w:pPr>
-      <w:r>
-        <w:rPr>
-          <w:rFonts w:ascii="Baskerville Old Face" w:hAnsi="Baskerville Old Face"/>
-          <w:sz w:val="24"/>
-        </w:rPr>
-        <w:t xml:space="preserve">The results have shown the importance for people using this technology that the process needs to be for small transaction as the limit £30 for payments in the shops. Therefore, the target </w:t>
+        <w:t xml:space="preserve">It is clear that a very important part of the application will be the speed of confirmation and trustworthiness in terms of transaction security. </w:t>
+      </w:r>
+    </w:p>
+    <w:p>
+      <w:pPr>
+        <w:rPr>
+          <w:rFonts w:ascii="Baskerville Old Face" w:hAnsi="Baskerville Old Face"/>
+          <w:sz w:val="24"/>
+        </w:rPr>
+      </w:pPr>
+      <w:r>
+        <w:rPr>
+          <w:rFonts w:ascii="Baskerville Old Face" w:hAnsi="Baskerville Old Face"/>
+          <w:sz w:val="24"/>
+        </w:rPr>
+        <w:t xml:space="preserve">The results have shown the importance for people using this technology that the process needs to be for small transaction as the limit £30 for payments in the shops. Therefore, </w:t>
+      </w:r>
+      <w:r>
+        <w:rPr>
+          <w:rFonts w:ascii="Baskerville Old Face" w:hAnsi="Baskerville Old Face"/>
+          <w:sz w:val="24"/>
+        </w:rPr>
+        <w:lastRenderedPageBreak/>
+        <w:t xml:space="preserve">the target </w:t>
       </w:r>
       <w:r>
         <w:rPr>
@@ -4816,7 +5194,6 @@
           <w:sz w:val="44"/>
           <w:szCs w:val="44"/>
         </w:rPr>
-        <w:lastRenderedPageBreak/>
         <w:t xml:space="preserve">Modelling requirements and </w:t>
       </w:r>
     </w:p>
@@ -4893,14 +5270,7 @@
           <w:rFonts w:ascii="Baskerville Old Face" w:hAnsi="Baskerville Old Face"/>
           <w:sz w:val="24"/>
         </w:rPr>
-        <w:t xml:space="preserve">List of </w:t>
-      </w:r>
-      <w:r>
-        <w:rPr>
-          <w:rFonts w:ascii="Baskerville Old Face" w:hAnsi="Baskerville Old Face"/>
-          <w:sz w:val="24"/>
-        </w:rPr>
-        <w:t>non-functional requirements:</w:t>
+        <w:t>List of non-functional requirements:</w:t>
       </w:r>
     </w:p>
     <w:p>
@@ -4960,21 +5330,7 @@
           <w:rFonts w:ascii="Baskerville Old Face" w:hAnsi="Baskerville Old Face"/>
           <w:sz w:val="24"/>
         </w:rPr>
-        <w:t>Must be support</w:t>
-      </w:r>
-      <w:r>
-        <w:rPr>
-          <w:rFonts w:ascii="Baskerville Old Face" w:hAnsi="Baskerville Old Face"/>
-          <w:sz w:val="24"/>
-        </w:rPr>
-        <w:t>ed for</w:t>
-      </w:r>
-      <w:r>
-        <w:rPr>
-          <w:rFonts w:ascii="Baskerville Old Face" w:hAnsi="Baskerville Old Face"/>
-          <w:sz w:val="24"/>
-        </w:rPr>
-        <w:t xml:space="preserve"> more than 80% of the mobile phones on the market</w:t>
+        <w:t>Must be supported for more than 80% of the mobile phones on the market</w:t>
       </w:r>
     </w:p>
     <w:p>
@@ -5014,14 +5370,7 @@
           <w:rFonts w:ascii="Baskerville Old Face" w:hAnsi="Baskerville Old Face"/>
           <w:sz w:val="24"/>
         </w:rPr>
-        <w:t>User must know the transaction result</w:t>
-      </w:r>
-      <w:r>
-        <w:rPr>
-          <w:rFonts w:ascii="Baskerville Old Face" w:hAnsi="Baskerville Old Face"/>
-          <w:sz w:val="24"/>
-        </w:rPr>
-        <w:t xml:space="preserve"> by sound and/or vibration feedback</w:t>
+        <w:t>User must know the transaction result by sound and/or vibration feedback</w:t>
       </w:r>
     </w:p>
     <w:p>
@@ -5056,21 +5405,7 @@
           <w:rFonts w:ascii="Baskerville Old Face" w:hAnsi="Baskerville Old Face"/>
           <w:sz w:val="24"/>
         </w:rPr>
-        <w:t xml:space="preserve">User </w:t>
-      </w:r>
-      <w:r>
-        <w:rPr>
-          <w:rFonts w:ascii="Baskerville Old Face" w:hAnsi="Baskerville Old Face"/>
-          <w:sz w:val="24"/>
-        </w:rPr>
-        <w:t>must</w:t>
-      </w:r>
-      <w:r>
-        <w:rPr>
-          <w:rFonts w:ascii="Baskerville Old Face" w:hAnsi="Baskerville Old Face"/>
-          <w:sz w:val="24"/>
-        </w:rPr>
-        <w:t xml:space="preserve"> be able to create an account registered with the service</w:t>
+        <w:t>User must be able to create an account registered with the service</w:t>
       </w:r>
     </w:p>
     <w:p>
@@ -5110,28 +5445,7 @@
           <w:rFonts w:ascii="Baskerville Old Face" w:hAnsi="Baskerville Old Face"/>
           <w:sz w:val="24"/>
         </w:rPr>
-        <w:t xml:space="preserve">User </w:t>
-      </w:r>
-      <w:r>
-        <w:rPr>
-          <w:rFonts w:ascii="Baskerville Old Face" w:hAnsi="Baskerville Old Face"/>
-          <w:sz w:val="24"/>
-        </w:rPr>
-        <w:t>must</w:t>
-      </w:r>
-      <w:r>
-        <w:rPr>
-          <w:rFonts w:ascii="Baskerville Old Face" w:hAnsi="Baskerville Old Face"/>
-          <w:sz w:val="24"/>
-        </w:rPr>
-        <w:t xml:space="preserve"> be able to add a voucher manually </w:t>
-      </w:r>
-      <w:r>
-        <w:rPr>
-          <w:rFonts w:ascii="Baskerville Old Face" w:hAnsi="Baskerville Old Face"/>
-          <w:sz w:val="24"/>
-        </w:rPr>
-        <w:t>in case the automatic redirect does not work</w:t>
+        <w:t>User must be able to add a voucher manually in case the automatic redirect does not work</w:t>
       </w:r>
     </w:p>
     <w:p>
@@ -5326,6 +5640,7 @@
           <w:sz w:val="44"/>
           <w:szCs w:val="44"/>
         </w:rPr>
+        <w:lastRenderedPageBreak/>
         <w:t>Legal, social and ethical issues</w:t>
       </w:r>
     </w:p>
@@ -5341,7 +5656,6 @@
           <w:rFonts w:ascii="Baskerville Old Face" w:hAnsi="Baskerville Old Face"/>
           <w:sz w:val="24"/>
         </w:rPr>
-        <w:lastRenderedPageBreak/>
         <w:t>An</w:t>
       </w:r>
       <w:r>
@@ -5559,14 +5873,7 @@
           <w:rFonts w:ascii="Baskerville Old Face" w:hAnsi="Baskerville Old Face"/>
           <w:sz w:val="24"/>
         </w:rPr>
-        <w:t>The following list represent the tools that are being used or will be used for the purpose of this project</w:t>
-      </w:r>
-      <w:r>
-        <w:rPr>
-          <w:rFonts w:ascii="Baskerville Old Face" w:hAnsi="Baskerville Old Face"/>
-          <w:sz w:val="24"/>
-        </w:rPr>
-        <w:t>:</w:t>
+        <w:t>The following list represent the tools that are being used or will be used for the purpose of this project:</w:t>
       </w:r>
     </w:p>
     <w:p>
@@ -5586,14 +5893,7 @@
           <w:rFonts w:ascii="Baskerville Old Face" w:hAnsi="Baskerville Old Face"/>
           <w:sz w:val="24"/>
         </w:rPr>
-        <w:t>GitHub for version control</w:t>
-      </w:r>
-      <w:r>
-        <w:rPr>
-          <w:rFonts w:ascii="Baskerville Old Face" w:hAnsi="Baskerville Old Face"/>
-          <w:sz w:val="24"/>
-        </w:rPr>
-        <w:t xml:space="preserve"> of the code as well as documentation but Dropbox will be used more often for documentation on the cloud system as it allows automatic synchronisation across different devices</w:t>
+        <w:t>GitHub for version control of the code as well as documentation but Dropbox will be used more often for documentation on the cloud system as it allows automatic synchronisation across different devices</w:t>
       </w:r>
     </w:p>
     <w:p>
@@ -5673,21 +5973,7 @@
           <w:rFonts w:ascii="Baskerville Old Face" w:hAnsi="Baskerville Old Face"/>
           <w:sz w:val="24"/>
         </w:rPr>
-        <w:t xml:space="preserve">Mozilla Thunderbird and Gmail as </w:t>
-      </w:r>
-      <w:r>
-        <w:rPr>
-          <w:rFonts w:ascii="Baskerville Old Face" w:hAnsi="Baskerville Old Face"/>
-          <w:sz w:val="24"/>
-        </w:rPr>
-        <w:t>email system</w:t>
-      </w:r>
-      <w:r>
-        <w:rPr>
-          <w:rFonts w:ascii="Baskerville Old Face" w:hAnsi="Baskerville Old Face"/>
-          <w:sz w:val="24"/>
-        </w:rPr>
-        <w:t xml:space="preserve"> to contact supervisor and third parties people involved in the feedback of the project.</w:t>
+        <w:t>Mozilla Thunderbird and Gmail as email system to contact supervisor and third parties people involved in the feedback of the project.</w:t>
       </w:r>
     </w:p>
     <w:p>
@@ -5707,14 +5993,7 @@
           <w:rFonts w:ascii="Baskerville Old Face" w:hAnsi="Baskerville Old Face"/>
           <w:sz w:val="24"/>
         </w:rPr>
-        <w:t>Mozilla Firefox Developer, Google Chrome</w:t>
-      </w:r>
-      <w:r>
-        <w:rPr>
-          <w:rFonts w:ascii="Baskerville Old Face" w:hAnsi="Baskerville Old Face"/>
-          <w:sz w:val="24"/>
-        </w:rPr>
-        <w:t xml:space="preserve"> as browser for research and different testing environment</w:t>
+        <w:t>Mozilla Firefox Developer, Google Chrome as browser for research and different testing environment</w:t>
       </w:r>
     </w:p>
     <w:p>
@@ -5734,14 +6013,7 @@
           <w:rFonts w:ascii="Baskerville Old Face" w:hAnsi="Baskerville Old Face"/>
           <w:sz w:val="24"/>
         </w:rPr>
-        <w:t>Microsoft Office</w:t>
-      </w:r>
-      <w:r>
-        <w:rPr>
-          <w:rFonts w:ascii="Baskerville Old Face" w:hAnsi="Baskerville Old Face"/>
-          <w:sz w:val="24"/>
-        </w:rPr>
-        <w:t xml:space="preserve"> Word, OneNote, Excel and Adobe Acrobat Reader for documentation and data analysis.</w:t>
+        <w:t>Microsoft Office Word, OneNote, Excel and Adobe Acrobat Reader for documentation and data analysis.</w:t>
       </w:r>
     </w:p>
     <w:p>
@@ -6656,8 +6928,8 @@
       </w:pPr>
     </w:p>
     <w:sectPr>
-      <w:footerReference w:type="even" r:id="rId12"/>
-      <w:footerReference w:type="default" r:id="rId13"/>
+      <w:footerReference w:type="even" r:id="rId13"/>
+      <w:footerReference w:type="default" r:id="rId14"/>
       <w:pgSz w:w="11900" w:h="16840"/>
       <w:pgMar w:top="1440" w:right="1800" w:bottom="1440" w:left="1800" w:header="708" w:footer="708" w:gutter="0"/>
       <w:cols w:space="708"/>
@@ -6673,7 +6945,7 @@
   <w:endnote w:type="separator" w:id="-1">
     <w:p>
       <w:pPr>
-        <w:spacing w:before="0" w:after="0"/>
+        <w:spacing w:after="0"/>
       </w:pPr>
       <w:r>
         <w:separator/>
@@ -6683,7 +6955,7 @@
   <w:endnote w:type="continuationSeparator" w:id="0">
     <w:p>
       <w:pPr>
-        <w:spacing w:before="0" w:after="0"/>
+        <w:spacing w:after="0"/>
       </w:pPr>
       <w:r>
         <w:continuationSeparator/>
@@ -6790,7 +7062,7 @@
   <w:footnote w:type="separator" w:id="-1">
     <w:p>
       <w:pPr>
-        <w:spacing w:before="0" w:after="0"/>
+        <w:spacing w:after="0"/>
       </w:pPr>
       <w:r>
         <w:separator/>
@@ -6800,7 +7072,7 @@
   <w:footnote w:type="continuationSeparator" w:id="0">
     <w:p>
       <w:pPr>
-        <w:spacing w:before="0" w:after="0"/>
+        <w:spacing w:after="0"/>
       </w:pPr>
       <w:r>
         <w:continuationSeparator/>
@@ -6988,6 +7260,92 @@
     </w:lvl>
   </w:abstractNum>
   <w:abstractNum w:abstractNumId="2" w15:restartNumberingAfterBreak="0">
+    <w:nsid w:val="078F3B12"/>
+    <w:multiLevelType w:val="hybridMultilevel"/>
+    <w:tmpl w:val="D2D61D24"/>
+    <w:lvl w:ilvl="0" w:tplc="0410000F">
+      <w:start w:val="1"/>
+      <w:numFmt w:val="decimal"/>
+      <w:lvlText w:val="%1."/>
+      <w:lvlJc w:val="left"/>
+      <w:pPr>
+        <w:ind w:left="1800" w:hanging="360"/>
+      </w:pPr>
+    </w:lvl>
+    <w:lvl w:ilvl="1" w:tplc="04100019" w:tentative="1">
+      <w:start w:val="1"/>
+      <w:numFmt w:val="lowerLetter"/>
+      <w:lvlText w:val="%2."/>
+      <w:lvlJc w:val="left"/>
+      <w:pPr>
+        <w:ind w:left="2520" w:hanging="360"/>
+      </w:pPr>
+    </w:lvl>
+    <w:lvl w:ilvl="2" w:tplc="0410001B" w:tentative="1">
+      <w:start w:val="1"/>
+      <w:numFmt w:val="lowerRoman"/>
+      <w:lvlText w:val="%3."/>
+      <w:lvlJc w:val="right"/>
+      <w:pPr>
+        <w:ind w:left="3240" w:hanging="180"/>
+      </w:pPr>
+    </w:lvl>
+    <w:lvl w:ilvl="3" w:tplc="0410000F" w:tentative="1">
+      <w:start w:val="1"/>
+      <w:numFmt w:val="decimal"/>
+      <w:lvlText w:val="%4."/>
+      <w:lvlJc w:val="left"/>
+      <w:pPr>
+        <w:ind w:left="3960" w:hanging="360"/>
+      </w:pPr>
+    </w:lvl>
+    <w:lvl w:ilvl="4" w:tplc="04100019" w:tentative="1">
+      <w:start w:val="1"/>
+      <w:numFmt w:val="lowerLetter"/>
+      <w:lvlText w:val="%5."/>
+      <w:lvlJc w:val="left"/>
+      <w:pPr>
+        <w:ind w:left="4680" w:hanging="360"/>
+      </w:pPr>
+    </w:lvl>
+    <w:lvl w:ilvl="5" w:tplc="0410001B" w:tentative="1">
+      <w:start w:val="1"/>
+      <w:numFmt w:val="lowerRoman"/>
+      <w:lvlText w:val="%6."/>
+      <w:lvlJc w:val="right"/>
+      <w:pPr>
+        <w:ind w:left="5400" w:hanging="180"/>
+      </w:pPr>
+    </w:lvl>
+    <w:lvl w:ilvl="6" w:tplc="0410000F" w:tentative="1">
+      <w:start w:val="1"/>
+      <w:numFmt w:val="decimal"/>
+      <w:lvlText w:val="%7."/>
+      <w:lvlJc w:val="left"/>
+      <w:pPr>
+        <w:ind w:left="6120" w:hanging="360"/>
+      </w:pPr>
+    </w:lvl>
+    <w:lvl w:ilvl="7" w:tplc="04100019" w:tentative="1">
+      <w:start w:val="1"/>
+      <w:numFmt w:val="lowerLetter"/>
+      <w:lvlText w:val="%8."/>
+      <w:lvlJc w:val="left"/>
+      <w:pPr>
+        <w:ind w:left="6840" w:hanging="360"/>
+      </w:pPr>
+    </w:lvl>
+    <w:lvl w:ilvl="8" w:tplc="0410001B" w:tentative="1">
+      <w:start w:val="1"/>
+      <w:numFmt w:val="lowerRoman"/>
+      <w:lvlText w:val="%9."/>
+      <w:lvlJc w:val="right"/>
+      <w:pPr>
+        <w:ind w:left="7560" w:hanging="180"/>
+      </w:pPr>
+    </w:lvl>
+  </w:abstractNum>
+  <w:abstractNum w:abstractNumId="3" w15:restartNumberingAfterBreak="0">
     <w:nsid w:val="105B2D8A"/>
     <w:multiLevelType w:val="hybridMultilevel"/>
     <w:tmpl w:val="9CF013C0"/>
@@ -7100,7 +7458,120 @@
       </w:rPr>
     </w:lvl>
   </w:abstractNum>
-  <w:abstractNum w:abstractNumId="3" w15:restartNumberingAfterBreak="0">
+  <w:abstractNum w:abstractNumId="4" w15:restartNumberingAfterBreak="0">
+    <w:nsid w:val="1F215BB6"/>
+    <w:multiLevelType w:val="hybridMultilevel"/>
+    <w:tmpl w:val="3B74608A"/>
+    <w:lvl w:ilvl="0" w:tplc="0410000F">
+      <w:start w:val="1"/>
+      <w:numFmt w:val="decimal"/>
+      <w:lvlText w:val="%1."/>
+      <w:lvlJc w:val="left"/>
+      <w:pPr>
+        <w:ind w:left="1440" w:hanging="360"/>
+      </w:pPr>
+      <w:rPr>
+        <w:rFonts w:hint="default"/>
+      </w:rPr>
+    </w:lvl>
+    <w:lvl w:ilvl="1" w:tplc="04100003" w:tentative="1">
+      <w:start w:val="1"/>
+      <w:numFmt w:val="bullet"/>
+      <w:lvlText w:val="o"/>
+      <w:lvlJc w:val="left"/>
+      <w:pPr>
+        <w:ind w:left="2160" w:hanging="360"/>
+      </w:pPr>
+      <w:rPr>
+        <w:rFonts w:ascii="Courier New" w:hAnsi="Courier New" w:cs="Courier New" w:hint="default"/>
+      </w:rPr>
+    </w:lvl>
+    <w:lvl w:ilvl="2" w:tplc="04100005" w:tentative="1">
+      <w:start w:val="1"/>
+      <w:numFmt w:val="bullet"/>
+      <w:lvlText w:val=""/>
+      <w:lvlJc w:val="left"/>
+      <w:pPr>
+        <w:ind w:left="2880" w:hanging="360"/>
+      </w:pPr>
+      <w:rPr>
+        <w:rFonts w:ascii="Wingdings" w:hAnsi="Wingdings" w:hint="default"/>
+      </w:rPr>
+    </w:lvl>
+    <w:lvl w:ilvl="3" w:tplc="04100001" w:tentative="1">
+      <w:start w:val="1"/>
+      <w:numFmt w:val="bullet"/>
+      <w:lvlText w:val=""/>
+      <w:lvlJc w:val="left"/>
+      <w:pPr>
+        <w:ind w:left="3600" w:hanging="360"/>
+      </w:pPr>
+      <w:rPr>
+        <w:rFonts w:ascii="Symbol" w:hAnsi="Symbol" w:hint="default"/>
+      </w:rPr>
+    </w:lvl>
+    <w:lvl w:ilvl="4" w:tplc="04100003" w:tentative="1">
+      <w:start w:val="1"/>
+      <w:numFmt w:val="bullet"/>
+      <w:lvlText w:val="o"/>
+      <w:lvlJc w:val="left"/>
+      <w:pPr>
+        <w:ind w:left="4320" w:hanging="360"/>
+      </w:pPr>
+      <w:rPr>
+        <w:rFonts w:ascii="Courier New" w:hAnsi="Courier New" w:cs="Courier New" w:hint="default"/>
+      </w:rPr>
+    </w:lvl>
+    <w:lvl w:ilvl="5" w:tplc="04100005" w:tentative="1">
+      <w:start w:val="1"/>
+      <w:numFmt w:val="bullet"/>
+      <w:lvlText w:val=""/>
+      <w:lvlJc w:val="left"/>
+      <w:pPr>
+        <w:ind w:left="5040" w:hanging="360"/>
+      </w:pPr>
+      <w:rPr>
+        <w:rFonts w:ascii="Wingdings" w:hAnsi="Wingdings" w:hint="default"/>
+      </w:rPr>
+    </w:lvl>
+    <w:lvl w:ilvl="6" w:tplc="04100001" w:tentative="1">
+      <w:start w:val="1"/>
+      <w:numFmt w:val="bullet"/>
+      <w:lvlText w:val=""/>
+      <w:lvlJc w:val="left"/>
+      <w:pPr>
+        <w:ind w:left="5760" w:hanging="360"/>
+      </w:pPr>
+      <w:rPr>
+        <w:rFonts w:ascii="Symbol" w:hAnsi="Symbol" w:hint="default"/>
+      </w:rPr>
+    </w:lvl>
+    <w:lvl w:ilvl="7" w:tplc="04100003" w:tentative="1">
+      <w:start w:val="1"/>
+      <w:numFmt w:val="bullet"/>
+      <w:lvlText w:val="o"/>
+      <w:lvlJc w:val="left"/>
+      <w:pPr>
+        <w:ind w:left="6480" w:hanging="360"/>
+      </w:pPr>
+      <w:rPr>
+        <w:rFonts w:ascii="Courier New" w:hAnsi="Courier New" w:cs="Courier New" w:hint="default"/>
+      </w:rPr>
+    </w:lvl>
+    <w:lvl w:ilvl="8" w:tplc="04100005" w:tentative="1">
+      <w:start w:val="1"/>
+      <w:numFmt w:val="bullet"/>
+      <w:lvlText w:val=""/>
+      <w:lvlJc w:val="left"/>
+      <w:pPr>
+        <w:ind w:left="7200" w:hanging="360"/>
+      </w:pPr>
+      <w:rPr>
+        <w:rFonts w:ascii="Wingdings" w:hAnsi="Wingdings" w:hint="default"/>
+      </w:rPr>
+    </w:lvl>
+  </w:abstractNum>
+  <w:abstractNum w:abstractNumId="5" w15:restartNumberingAfterBreak="0">
     <w:nsid w:val="1FFE12EA"/>
     <w:multiLevelType w:val="hybridMultilevel"/>
     <w:tmpl w:val="555C2A8A"/>
@@ -7186,7 +7657,7 @@
       </w:pPr>
     </w:lvl>
   </w:abstractNum>
-  <w:abstractNum w:abstractNumId="4" w15:restartNumberingAfterBreak="0">
+  <w:abstractNum w:abstractNumId="6" w15:restartNumberingAfterBreak="0">
     <w:nsid w:val="2297415B"/>
     <w:multiLevelType w:val="hybridMultilevel"/>
     <w:tmpl w:val="146CCF84"/>
@@ -7275,7 +7746,7 @@
       </w:pPr>
     </w:lvl>
   </w:abstractNum>
-  <w:abstractNum w:abstractNumId="5" w15:restartNumberingAfterBreak="0">
+  <w:abstractNum w:abstractNumId="7" w15:restartNumberingAfterBreak="0">
     <w:nsid w:val="248A0BD8"/>
     <w:multiLevelType w:val="hybridMultilevel"/>
     <w:tmpl w:val="804ED188"/>
@@ -7388,7 +7859,7 @@
       </w:rPr>
     </w:lvl>
   </w:abstractNum>
-  <w:abstractNum w:abstractNumId="6" w15:restartNumberingAfterBreak="0">
+  <w:abstractNum w:abstractNumId="8" w15:restartNumberingAfterBreak="0">
     <w:nsid w:val="293F0E91"/>
     <w:multiLevelType w:val="hybridMultilevel"/>
     <w:tmpl w:val="F808098A"/>
@@ -7500,19 +7971,20 @@
       </w:rPr>
     </w:lvl>
   </w:abstractNum>
-  <w:abstractNum w:abstractNumId="7" w15:restartNumberingAfterBreak="0">
+  <w:abstractNum w:abstractNumId="9" w15:restartNumberingAfterBreak="0">
     <w:nsid w:val="2CCE14C4"/>
     <w:multiLevelType w:val="hybridMultilevel"/>
-    <w:tmpl w:val="C14E5F48"/>
-    <w:lvl w:ilvl="0" w:tplc="3B1E3DEC">
-      <w:numFmt w:val="bullet"/>
-      <w:lvlText w:val="-"/>
+    <w:tmpl w:val="82CAF966"/>
+    <w:lvl w:ilvl="0" w:tplc="0410000F">
+      <w:start w:val="1"/>
+      <w:numFmt w:val="decimal"/>
+      <w:lvlText w:val="%1."/>
       <w:lvlJc w:val="left"/>
       <w:pPr>
         <w:ind w:left="1440" w:hanging="360"/>
       </w:pPr>
       <w:rPr>
-        <w:rFonts w:ascii="Times New Roman" w:eastAsia="Times New Roman" w:hAnsi="Times New Roman" w:cs="Times New Roman" w:hint="default"/>
+        <w:rFonts w:hint="default"/>
       </w:rPr>
     </w:lvl>
     <w:lvl w:ilvl="1" w:tplc="04100019" w:tentative="1">
@@ -7588,7 +8060,7 @@
       </w:pPr>
     </w:lvl>
   </w:abstractNum>
-  <w:abstractNum w:abstractNumId="8" w15:restartNumberingAfterBreak="0">
+  <w:abstractNum w:abstractNumId="10" w15:restartNumberingAfterBreak="0">
     <w:nsid w:val="30BE14A7"/>
     <w:multiLevelType w:val="hybridMultilevel"/>
     <w:tmpl w:val="D4184772"/>
@@ -7677,7 +8149,93 @@
       </w:pPr>
     </w:lvl>
   </w:abstractNum>
-  <w:abstractNum w:abstractNumId="9" w15:restartNumberingAfterBreak="0">
+  <w:abstractNum w:abstractNumId="11" w15:restartNumberingAfterBreak="0">
+    <w:nsid w:val="32B63136"/>
+    <w:multiLevelType w:val="hybridMultilevel"/>
+    <w:tmpl w:val="1E0C319E"/>
+    <w:lvl w:ilvl="0" w:tplc="0410000F">
+      <w:start w:val="1"/>
+      <w:numFmt w:val="decimal"/>
+      <w:lvlText w:val="%1."/>
+      <w:lvlJc w:val="left"/>
+      <w:pPr>
+        <w:ind w:left="720" w:hanging="360"/>
+      </w:pPr>
+    </w:lvl>
+    <w:lvl w:ilvl="1" w:tplc="04100019" w:tentative="1">
+      <w:start w:val="1"/>
+      <w:numFmt w:val="lowerLetter"/>
+      <w:lvlText w:val="%2."/>
+      <w:lvlJc w:val="left"/>
+      <w:pPr>
+        <w:ind w:left="1440" w:hanging="360"/>
+      </w:pPr>
+    </w:lvl>
+    <w:lvl w:ilvl="2" w:tplc="0410001B" w:tentative="1">
+      <w:start w:val="1"/>
+      <w:numFmt w:val="lowerRoman"/>
+      <w:lvlText w:val="%3."/>
+      <w:lvlJc w:val="right"/>
+      <w:pPr>
+        <w:ind w:left="2160" w:hanging="180"/>
+      </w:pPr>
+    </w:lvl>
+    <w:lvl w:ilvl="3" w:tplc="0410000F" w:tentative="1">
+      <w:start w:val="1"/>
+      <w:numFmt w:val="decimal"/>
+      <w:lvlText w:val="%4."/>
+      <w:lvlJc w:val="left"/>
+      <w:pPr>
+        <w:ind w:left="2880" w:hanging="360"/>
+      </w:pPr>
+    </w:lvl>
+    <w:lvl w:ilvl="4" w:tplc="04100019" w:tentative="1">
+      <w:start w:val="1"/>
+      <w:numFmt w:val="lowerLetter"/>
+      <w:lvlText w:val="%5."/>
+      <w:lvlJc w:val="left"/>
+      <w:pPr>
+        <w:ind w:left="3600" w:hanging="360"/>
+      </w:pPr>
+    </w:lvl>
+    <w:lvl w:ilvl="5" w:tplc="0410001B" w:tentative="1">
+      <w:start w:val="1"/>
+      <w:numFmt w:val="lowerRoman"/>
+      <w:lvlText w:val="%6."/>
+      <w:lvlJc w:val="right"/>
+      <w:pPr>
+        <w:ind w:left="4320" w:hanging="180"/>
+      </w:pPr>
+    </w:lvl>
+    <w:lvl w:ilvl="6" w:tplc="0410000F" w:tentative="1">
+      <w:start w:val="1"/>
+      <w:numFmt w:val="decimal"/>
+      <w:lvlText w:val="%7."/>
+      <w:lvlJc w:val="left"/>
+      <w:pPr>
+        <w:ind w:left="5040" w:hanging="360"/>
+      </w:pPr>
+    </w:lvl>
+    <w:lvl w:ilvl="7" w:tplc="04100019" w:tentative="1">
+      <w:start w:val="1"/>
+      <w:numFmt w:val="lowerLetter"/>
+      <w:lvlText w:val="%8."/>
+      <w:lvlJc w:val="left"/>
+      <w:pPr>
+        <w:ind w:left="5760" w:hanging="360"/>
+      </w:pPr>
+    </w:lvl>
+    <w:lvl w:ilvl="8" w:tplc="0410001B" w:tentative="1">
+      <w:start w:val="1"/>
+      <w:numFmt w:val="lowerRoman"/>
+      <w:lvlText w:val="%9."/>
+      <w:lvlJc w:val="right"/>
+      <w:pPr>
+        <w:ind w:left="6480" w:hanging="180"/>
+      </w:pPr>
+    </w:lvl>
+  </w:abstractNum>
+  <w:abstractNum w:abstractNumId="12" w15:restartNumberingAfterBreak="0">
     <w:nsid w:val="33173106"/>
     <w:multiLevelType w:val="hybridMultilevel"/>
     <w:tmpl w:val="A3A46D66"/>
@@ -7790,7 +8348,7 @@
       </w:rPr>
     </w:lvl>
   </w:abstractNum>
-  <w:abstractNum w:abstractNumId="10" w15:restartNumberingAfterBreak="0">
+  <w:abstractNum w:abstractNumId="13" w15:restartNumberingAfterBreak="0">
     <w:nsid w:val="333E19AC"/>
     <w:multiLevelType w:val="multilevel"/>
     <w:tmpl w:val="F1DE7642"/>
@@ -7911,7 +8469,7 @@
       </w:rPr>
     </w:lvl>
   </w:abstractNum>
-  <w:abstractNum w:abstractNumId="11" w15:restartNumberingAfterBreak="0">
+  <w:abstractNum w:abstractNumId="14" w15:restartNumberingAfterBreak="0">
     <w:nsid w:val="397C0625"/>
     <w:multiLevelType w:val="hybridMultilevel"/>
     <w:tmpl w:val="F8C89EC6"/>
@@ -7997,7 +8555,7 @@
       </w:pPr>
     </w:lvl>
   </w:abstractNum>
-  <w:abstractNum w:abstractNumId="12" w15:restartNumberingAfterBreak="0">
+  <w:abstractNum w:abstractNumId="15" w15:restartNumberingAfterBreak="0">
     <w:nsid w:val="3BE04788"/>
     <w:multiLevelType w:val="hybridMultilevel"/>
     <w:tmpl w:val="47ACEEBE"/>
@@ -8086,7 +8644,7 @@
       </w:pPr>
     </w:lvl>
   </w:abstractNum>
-  <w:abstractNum w:abstractNumId="13" w15:restartNumberingAfterBreak="0">
+  <w:abstractNum w:abstractNumId="16" w15:restartNumberingAfterBreak="0">
     <w:nsid w:val="44454759"/>
     <w:multiLevelType w:val="multilevel"/>
     <w:tmpl w:val="87960802"/>
@@ -8207,7 +8765,7 @@
       </w:rPr>
     </w:lvl>
   </w:abstractNum>
-  <w:abstractNum w:abstractNumId="14" w15:restartNumberingAfterBreak="0">
+  <w:abstractNum w:abstractNumId="17" w15:restartNumberingAfterBreak="0">
     <w:nsid w:val="46597793"/>
     <w:multiLevelType w:val="hybridMultilevel"/>
     <w:tmpl w:val="FBF20FDE"/>
@@ -8319,7 +8877,7 @@
       </w:rPr>
     </w:lvl>
   </w:abstractNum>
-  <w:abstractNum w:abstractNumId="15" w15:restartNumberingAfterBreak="0">
+  <w:abstractNum w:abstractNumId="18" w15:restartNumberingAfterBreak="0">
     <w:nsid w:val="4A1F4A20"/>
     <w:multiLevelType w:val="hybridMultilevel"/>
     <w:tmpl w:val="088E6F5A"/>
@@ -8431,7 +8989,7 @@
       </w:rPr>
     </w:lvl>
   </w:abstractNum>
-  <w:abstractNum w:abstractNumId="16" w15:restartNumberingAfterBreak="0">
+  <w:abstractNum w:abstractNumId="19" w15:restartNumberingAfterBreak="0">
     <w:nsid w:val="4D68455A"/>
     <w:multiLevelType w:val="hybridMultilevel"/>
     <w:tmpl w:val="03762BFC"/>
@@ -8544,7 +9102,120 @@
       </w:rPr>
     </w:lvl>
   </w:abstractNum>
-  <w:abstractNum w:abstractNumId="17" w15:restartNumberingAfterBreak="0">
+  <w:abstractNum w:abstractNumId="20" w15:restartNumberingAfterBreak="0">
+    <w:nsid w:val="4E98580A"/>
+    <w:multiLevelType w:val="hybridMultilevel"/>
+    <w:tmpl w:val="8C9E0DC4"/>
+    <w:lvl w:ilvl="0" w:tplc="0410000F">
+      <w:start w:val="1"/>
+      <w:numFmt w:val="decimal"/>
+      <w:lvlText w:val="%1."/>
+      <w:lvlJc w:val="left"/>
+      <w:pPr>
+        <w:ind w:left="1440" w:hanging="360"/>
+      </w:pPr>
+      <w:rPr>
+        <w:rFonts w:hint="default"/>
+      </w:rPr>
+    </w:lvl>
+    <w:lvl w:ilvl="1" w:tplc="04100003" w:tentative="1">
+      <w:start w:val="1"/>
+      <w:numFmt w:val="bullet"/>
+      <w:lvlText w:val="o"/>
+      <w:lvlJc w:val="left"/>
+      <w:pPr>
+        <w:ind w:left="2160" w:hanging="360"/>
+      </w:pPr>
+      <w:rPr>
+        <w:rFonts w:ascii="Courier New" w:hAnsi="Courier New" w:cs="Courier New" w:hint="default"/>
+      </w:rPr>
+    </w:lvl>
+    <w:lvl w:ilvl="2" w:tplc="04100005" w:tentative="1">
+      <w:start w:val="1"/>
+      <w:numFmt w:val="bullet"/>
+      <w:lvlText w:val=""/>
+      <w:lvlJc w:val="left"/>
+      <w:pPr>
+        <w:ind w:left="2880" w:hanging="360"/>
+      </w:pPr>
+      <w:rPr>
+        <w:rFonts w:ascii="Wingdings" w:hAnsi="Wingdings" w:hint="default"/>
+      </w:rPr>
+    </w:lvl>
+    <w:lvl w:ilvl="3" w:tplc="04100001" w:tentative="1">
+      <w:start w:val="1"/>
+      <w:numFmt w:val="bullet"/>
+      <w:lvlText w:val=""/>
+      <w:lvlJc w:val="left"/>
+      <w:pPr>
+        <w:ind w:left="3600" w:hanging="360"/>
+      </w:pPr>
+      <w:rPr>
+        <w:rFonts w:ascii="Symbol" w:hAnsi="Symbol" w:hint="default"/>
+      </w:rPr>
+    </w:lvl>
+    <w:lvl w:ilvl="4" w:tplc="04100003" w:tentative="1">
+      <w:start w:val="1"/>
+      <w:numFmt w:val="bullet"/>
+      <w:lvlText w:val="o"/>
+      <w:lvlJc w:val="left"/>
+      <w:pPr>
+        <w:ind w:left="4320" w:hanging="360"/>
+      </w:pPr>
+      <w:rPr>
+        <w:rFonts w:ascii="Courier New" w:hAnsi="Courier New" w:cs="Courier New" w:hint="default"/>
+      </w:rPr>
+    </w:lvl>
+    <w:lvl w:ilvl="5" w:tplc="04100005" w:tentative="1">
+      <w:start w:val="1"/>
+      <w:numFmt w:val="bullet"/>
+      <w:lvlText w:val=""/>
+      <w:lvlJc w:val="left"/>
+      <w:pPr>
+        <w:ind w:left="5040" w:hanging="360"/>
+      </w:pPr>
+      <w:rPr>
+        <w:rFonts w:ascii="Wingdings" w:hAnsi="Wingdings" w:hint="default"/>
+      </w:rPr>
+    </w:lvl>
+    <w:lvl w:ilvl="6" w:tplc="04100001" w:tentative="1">
+      <w:start w:val="1"/>
+      <w:numFmt w:val="bullet"/>
+      <w:lvlText w:val=""/>
+      <w:lvlJc w:val="left"/>
+      <w:pPr>
+        <w:ind w:left="5760" w:hanging="360"/>
+      </w:pPr>
+      <w:rPr>
+        <w:rFonts w:ascii="Symbol" w:hAnsi="Symbol" w:hint="default"/>
+      </w:rPr>
+    </w:lvl>
+    <w:lvl w:ilvl="7" w:tplc="04100003" w:tentative="1">
+      <w:start w:val="1"/>
+      <w:numFmt w:val="bullet"/>
+      <w:lvlText w:val="o"/>
+      <w:lvlJc w:val="left"/>
+      <w:pPr>
+        <w:ind w:left="6480" w:hanging="360"/>
+      </w:pPr>
+      <w:rPr>
+        <w:rFonts w:ascii="Courier New" w:hAnsi="Courier New" w:cs="Courier New" w:hint="default"/>
+      </w:rPr>
+    </w:lvl>
+    <w:lvl w:ilvl="8" w:tplc="04100005" w:tentative="1">
+      <w:start w:val="1"/>
+      <w:numFmt w:val="bullet"/>
+      <w:lvlText w:val=""/>
+      <w:lvlJc w:val="left"/>
+      <w:pPr>
+        <w:ind w:left="7200" w:hanging="360"/>
+      </w:pPr>
+      <w:rPr>
+        <w:rFonts w:ascii="Wingdings" w:hAnsi="Wingdings" w:hint="default"/>
+      </w:rPr>
+    </w:lvl>
+  </w:abstractNum>
+  <w:abstractNum w:abstractNumId="21" w15:restartNumberingAfterBreak="0">
     <w:nsid w:val="51E758CE"/>
     <w:multiLevelType w:val="hybridMultilevel"/>
     <w:tmpl w:val="1FFEBBA0"/>
@@ -8630,7 +9301,7 @@
       </w:pPr>
     </w:lvl>
   </w:abstractNum>
-  <w:abstractNum w:abstractNumId="18" w15:restartNumberingAfterBreak="0">
+  <w:abstractNum w:abstractNumId="22" w15:restartNumberingAfterBreak="0">
     <w:nsid w:val="522D5E79"/>
     <w:multiLevelType w:val="hybridMultilevel"/>
     <w:tmpl w:val="2B8E37A6"/>
@@ -8742,7 +9413,7 @@
       </w:rPr>
     </w:lvl>
   </w:abstractNum>
-  <w:abstractNum w:abstractNumId="19" w15:restartNumberingAfterBreak="0">
+  <w:abstractNum w:abstractNumId="23" w15:restartNumberingAfterBreak="0">
     <w:nsid w:val="55A01A63"/>
     <w:multiLevelType w:val="multilevel"/>
     <w:tmpl w:val="EF10C8BA"/>
@@ -8860,7 +9531,7 @@
       </w:rPr>
     </w:lvl>
   </w:abstractNum>
-  <w:abstractNum w:abstractNumId="20" w15:restartNumberingAfterBreak="0">
+  <w:abstractNum w:abstractNumId="24" w15:restartNumberingAfterBreak="0">
     <w:nsid w:val="56B346B0"/>
     <w:multiLevelType w:val="hybridMultilevel"/>
     <w:tmpl w:val="37E822A0"/>
@@ -8946,7 +9617,7 @@
       </w:pPr>
     </w:lvl>
   </w:abstractNum>
-  <w:abstractNum w:abstractNumId="21" w15:restartNumberingAfterBreak="0">
+  <w:abstractNum w:abstractNumId="25" w15:restartNumberingAfterBreak="0">
     <w:nsid w:val="57715280"/>
     <w:multiLevelType w:val="hybridMultilevel"/>
     <w:tmpl w:val="997A61DA"/>
@@ -9032,7 +9703,7 @@
       </w:pPr>
     </w:lvl>
   </w:abstractNum>
-  <w:abstractNum w:abstractNumId="22" w15:restartNumberingAfterBreak="0">
+  <w:abstractNum w:abstractNumId="26" w15:restartNumberingAfterBreak="0">
     <w:nsid w:val="5A343D31"/>
     <w:multiLevelType w:val="hybridMultilevel"/>
     <w:tmpl w:val="1FC07E80"/>
@@ -9145,7 +9816,7 @@
       </w:rPr>
     </w:lvl>
   </w:abstractNum>
-  <w:abstractNum w:abstractNumId="23" w15:restartNumberingAfterBreak="0">
+  <w:abstractNum w:abstractNumId="27" w15:restartNumberingAfterBreak="0">
     <w:nsid w:val="5BC902FE"/>
     <w:multiLevelType w:val="hybridMultilevel"/>
     <w:tmpl w:val="03960C84"/>
@@ -9257,7 +9928,93 @@
       </w:rPr>
     </w:lvl>
   </w:abstractNum>
-  <w:abstractNum w:abstractNumId="24" w15:restartNumberingAfterBreak="0">
+  <w:abstractNum w:abstractNumId="28" w15:restartNumberingAfterBreak="0">
+    <w:nsid w:val="648A3BF2"/>
+    <w:multiLevelType w:val="hybridMultilevel"/>
+    <w:tmpl w:val="CD3629C4"/>
+    <w:lvl w:ilvl="0" w:tplc="0410000F">
+      <w:start w:val="1"/>
+      <w:numFmt w:val="decimal"/>
+      <w:lvlText w:val="%1."/>
+      <w:lvlJc w:val="left"/>
+      <w:pPr>
+        <w:ind w:left="1800" w:hanging="360"/>
+      </w:pPr>
+    </w:lvl>
+    <w:lvl w:ilvl="1" w:tplc="04100019" w:tentative="1">
+      <w:start w:val="1"/>
+      <w:numFmt w:val="lowerLetter"/>
+      <w:lvlText w:val="%2."/>
+      <w:lvlJc w:val="left"/>
+      <w:pPr>
+        <w:ind w:left="2520" w:hanging="360"/>
+      </w:pPr>
+    </w:lvl>
+    <w:lvl w:ilvl="2" w:tplc="0410001B" w:tentative="1">
+      <w:start w:val="1"/>
+      <w:numFmt w:val="lowerRoman"/>
+      <w:lvlText w:val="%3."/>
+      <w:lvlJc w:val="right"/>
+      <w:pPr>
+        <w:ind w:left="3240" w:hanging="180"/>
+      </w:pPr>
+    </w:lvl>
+    <w:lvl w:ilvl="3" w:tplc="0410000F" w:tentative="1">
+      <w:start w:val="1"/>
+      <w:numFmt w:val="decimal"/>
+      <w:lvlText w:val="%4."/>
+      <w:lvlJc w:val="left"/>
+      <w:pPr>
+        <w:ind w:left="3960" w:hanging="360"/>
+      </w:pPr>
+    </w:lvl>
+    <w:lvl w:ilvl="4" w:tplc="04100019" w:tentative="1">
+      <w:start w:val="1"/>
+      <w:numFmt w:val="lowerLetter"/>
+      <w:lvlText w:val="%5."/>
+      <w:lvlJc w:val="left"/>
+      <w:pPr>
+        <w:ind w:left="4680" w:hanging="360"/>
+      </w:pPr>
+    </w:lvl>
+    <w:lvl w:ilvl="5" w:tplc="0410001B" w:tentative="1">
+      <w:start w:val="1"/>
+      <w:numFmt w:val="lowerRoman"/>
+      <w:lvlText w:val="%6."/>
+      <w:lvlJc w:val="right"/>
+      <w:pPr>
+        <w:ind w:left="5400" w:hanging="180"/>
+      </w:pPr>
+    </w:lvl>
+    <w:lvl w:ilvl="6" w:tplc="0410000F" w:tentative="1">
+      <w:start w:val="1"/>
+      <w:numFmt w:val="decimal"/>
+      <w:lvlText w:val="%7."/>
+      <w:lvlJc w:val="left"/>
+      <w:pPr>
+        <w:ind w:left="6120" w:hanging="360"/>
+      </w:pPr>
+    </w:lvl>
+    <w:lvl w:ilvl="7" w:tplc="04100019" w:tentative="1">
+      <w:start w:val="1"/>
+      <w:numFmt w:val="lowerLetter"/>
+      <w:lvlText w:val="%8."/>
+      <w:lvlJc w:val="left"/>
+      <w:pPr>
+        <w:ind w:left="6840" w:hanging="360"/>
+      </w:pPr>
+    </w:lvl>
+    <w:lvl w:ilvl="8" w:tplc="0410001B" w:tentative="1">
+      <w:start w:val="1"/>
+      <w:numFmt w:val="lowerRoman"/>
+      <w:lvlText w:val="%9."/>
+      <w:lvlJc w:val="right"/>
+      <w:pPr>
+        <w:ind w:left="7560" w:hanging="180"/>
+      </w:pPr>
+    </w:lvl>
+  </w:abstractNum>
+  <w:abstractNum w:abstractNumId="29" w15:restartNumberingAfterBreak="0">
     <w:nsid w:val="64927DA9"/>
     <w:multiLevelType w:val="hybridMultilevel"/>
     <w:tmpl w:val="4502E26A"/>
@@ -9370,7 +10127,7 @@
       </w:rPr>
     </w:lvl>
   </w:abstractNum>
-  <w:abstractNum w:abstractNumId="25" w15:restartNumberingAfterBreak="0">
+  <w:abstractNum w:abstractNumId="30" w15:restartNumberingAfterBreak="0">
     <w:nsid w:val="6DAC35A6"/>
     <w:multiLevelType w:val="hybridMultilevel"/>
     <w:tmpl w:val="D39E0D66"/>
@@ -9483,7 +10240,7 @@
       </w:rPr>
     </w:lvl>
   </w:abstractNum>
-  <w:abstractNum w:abstractNumId="26" w15:restartNumberingAfterBreak="0">
+  <w:abstractNum w:abstractNumId="31" w15:restartNumberingAfterBreak="0">
     <w:nsid w:val="6F4575DC"/>
     <w:multiLevelType w:val="hybridMultilevel"/>
     <w:tmpl w:val="A3081CA4"/>
@@ -9595,7 +10352,7 @@
       </w:rPr>
     </w:lvl>
   </w:abstractNum>
-  <w:abstractNum w:abstractNumId="27" w15:restartNumberingAfterBreak="0">
+  <w:abstractNum w:abstractNumId="32" w15:restartNumberingAfterBreak="0">
     <w:nsid w:val="702C0C1E"/>
     <w:multiLevelType w:val="hybridMultilevel"/>
     <w:tmpl w:val="2B8E4DAA"/>
@@ -9708,7 +10465,7 @@
       </w:pPr>
     </w:lvl>
   </w:abstractNum>
-  <w:abstractNum w:abstractNumId="28" w15:restartNumberingAfterBreak="0">
+  <w:abstractNum w:abstractNumId="33" w15:restartNumberingAfterBreak="0">
     <w:nsid w:val="72CE13DA"/>
     <w:multiLevelType w:val="hybridMultilevel"/>
     <w:tmpl w:val="855A6F62"/>
@@ -9821,7 +10578,93 @@
       </w:rPr>
     </w:lvl>
   </w:abstractNum>
-  <w:abstractNum w:abstractNumId="29" w15:restartNumberingAfterBreak="0">
+  <w:abstractNum w:abstractNumId="34" w15:restartNumberingAfterBreak="0">
+    <w:nsid w:val="7B3C05A8"/>
+    <w:multiLevelType w:val="hybridMultilevel"/>
+    <w:tmpl w:val="CD968F3E"/>
+    <w:lvl w:ilvl="0" w:tplc="0410000F">
+      <w:start w:val="1"/>
+      <w:numFmt w:val="decimal"/>
+      <w:lvlText w:val="%1."/>
+      <w:lvlJc w:val="left"/>
+      <w:pPr>
+        <w:ind w:left="1800" w:hanging="360"/>
+      </w:pPr>
+    </w:lvl>
+    <w:lvl w:ilvl="1" w:tplc="04100019" w:tentative="1">
+      <w:start w:val="1"/>
+      <w:numFmt w:val="lowerLetter"/>
+      <w:lvlText w:val="%2."/>
+      <w:lvlJc w:val="left"/>
+      <w:pPr>
+        <w:ind w:left="2520" w:hanging="360"/>
+      </w:pPr>
+    </w:lvl>
+    <w:lvl w:ilvl="2" w:tplc="0410001B" w:tentative="1">
+      <w:start w:val="1"/>
+      <w:numFmt w:val="lowerRoman"/>
+      <w:lvlText w:val="%3."/>
+      <w:lvlJc w:val="right"/>
+      <w:pPr>
+        <w:ind w:left="3240" w:hanging="180"/>
+      </w:pPr>
+    </w:lvl>
+    <w:lvl w:ilvl="3" w:tplc="0410000F" w:tentative="1">
+      <w:start w:val="1"/>
+      <w:numFmt w:val="decimal"/>
+      <w:lvlText w:val="%4."/>
+      <w:lvlJc w:val="left"/>
+      <w:pPr>
+        <w:ind w:left="3960" w:hanging="360"/>
+      </w:pPr>
+    </w:lvl>
+    <w:lvl w:ilvl="4" w:tplc="04100019" w:tentative="1">
+      <w:start w:val="1"/>
+      <w:numFmt w:val="lowerLetter"/>
+      <w:lvlText w:val="%5."/>
+      <w:lvlJc w:val="left"/>
+      <w:pPr>
+        <w:ind w:left="4680" w:hanging="360"/>
+      </w:pPr>
+    </w:lvl>
+    <w:lvl w:ilvl="5" w:tplc="0410001B" w:tentative="1">
+      <w:start w:val="1"/>
+      <w:numFmt w:val="lowerRoman"/>
+      <w:lvlText w:val="%6."/>
+      <w:lvlJc w:val="right"/>
+      <w:pPr>
+        <w:ind w:left="5400" w:hanging="180"/>
+      </w:pPr>
+    </w:lvl>
+    <w:lvl w:ilvl="6" w:tplc="0410000F" w:tentative="1">
+      <w:start w:val="1"/>
+      <w:numFmt w:val="decimal"/>
+      <w:lvlText w:val="%7."/>
+      <w:lvlJc w:val="left"/>
+      <w:pPr>
+        <w:ind w:left="6120" w:hanging="360"/>
+      </w:pPr>
+    </w:lvl>
+    <w:lvl w:ilvl="7" w:tplc="04100019" w:tentative="1">
+      <w:start w:val="1"/>
+      <w:numFmt w:val="lowerLetter"/>
+      <w:lvlText w:val="%8."/>
+      <w:lvlJc w:val="left"/>
+      <w:pPr>
+        <w:ind w:left="6840" w:hanging="360"/>
+      </w:pPr>
+    </w:lvl>
+    <w:lvl w:ilvl="8" w:tplc="0410001B" w:tentative="1">
+      <w:start w:val="1"/>
+      <w:numFmt w:val="lowerRoman"/>
+      <w:lvlText w:val="%9."/>
+      <w:lvlJc w:val="right"/>
+      <w:pPr>
+        <w:ind w:left="7560" w:hanging="180"/>
+      </w:pPr>
+    </w:lvl>
+  </w:abstractNum>
+  <w:abstractNum w:abstractNumId="35" w15:restartNumberingAfterBreak="0">
     <w:nsid w:val="7C4F3C7C"/>
     <w:multiLevelType w:val="hybridMultilevel"/>
     <w:tmpl w:val="6028456E"/>
@@ -9910,7 +10753,7 @@
       </w:pPr>
     </w:lvl>
   </w:abstractNum>
-  <w:abstractNum w:abstractNumId="30" w15:restartNumberingAfterBreak="0">
+  <w:abstractNum w:abstractNumId="36" w15:restartNumberingAfterBreak="0">
     <w:nsid w:val="7DBF4949"/>
     <w:multiLevelType w:val="hybridMultilevel"/>
     <w:tmpl w:val="5C7C82A6"/>
@@ -10024,22 +10867,22 @@
     </w:lvl>
   </w:abstractNum>
   <w:num w:numId="1">
-    <w:abstractNumId w:val="6"/>
+    <w:abstractNumId w:val="8"/>
   </w:num>
   <w:num w:numId="2">
-    <w:abstractNumId w:val="25"/>
+    <w:abstractNumId w:val="30"/>
   </w:num>
   <w:num w:numId="3">
-    <w:abstractNumId w:val="22"/>
+    <w:abstractNumId w:val="26"/>
   </w:num>
   <w:num w:numId="4">
-    <w:abstractNumId w:val="5"/>
+    <w:abstractNumId w:val="7"/>
   </w:num>
   <w:num w:numId="5">
-    <w:abstractNumId w:val="9"/>
+    <w:abstractNumId w:val="12"/>
   </w:num>
   <w:num w:numId="6">
-    <w:abstractNumId w:val="25"/>
+    <w:abstractNumId w:val="30"/>
     <w:lvlOverride w:ilvl="0">
       <w:startOverride w:val="1"/>
     </w:lvlOverride>
@@ -10053,82 +10896,100 @@
     <w:lvlOverride w:ilvl="8"/>
   </w:num>
   <w:num w:numId="7">
-    <w:abstractNumId w:val="24"/>
+    <w:abstractNumId w:val="29"/>
   </w:num>
   <w:num w:numId="8">
-    <w:abstractNumId w:val="28"/>
+    <w:abstractNumId w:val="33"/>
   </w:num>
   <w:num w:numId="9">
-    <w:abstractNumId w:val="14"/>
+    <w:abstractNumId w:val="17"/>
   </w:num>
   <w:num w:numId="10">
-    <w:abstractNumId w:val="12"/>
+    <w:abstractNumId w:val="15"/>
   </w:num>
   <w:num w:numId="11">
-    <w:abstractNumId w:val="8"/>
+    <w:abstractNumId w:val="10"/>
   </w:num>
   <w:num w:numId="12">
-    <w:abstractNumId w:val="29"/>
+    <w:abstractNumId w:val="35"/>
   </w:num>
   <w:num w:numId="13">
     <w:abstractNumId w:val="1"/>
   </w:num>
   <w:num w:numId="14">
-    <w:abstractNumId w:val="30"/>
+    <w:abstractNumId w:val="36"/>
   </w:num>
   <w:num w:numId="15">
-    <w:abstractNumId w:val="2"/>
+    <w:abstractNumId w:val="3"/>
   </w:num>
   <w:num w:numId="16">
-    <w:abstractNumId w:val="11"/>
+    <w:abstractNumId w:val="14"/>
   </w:num>
   <w:num w:numId="17">
-    <w:abstractNumId w:val="16"/>
+    <w:abstractNumId w:val="19"/>
   </w:num>
   <w:num w:numId="18">
-    <w:abstractNumId w:val="19"/>
+    <w:abstractNumId w:val="23"/>
   </w:num>
   <w:num w:numId="19">
-    <w:abstractNumId w:val="20"/>
+    <w:abstractNumId w:val="24"/>
   </w:num>
   <w:num w:numId="20">
     <w:abstractNumId w:val="0"/>
   </w:num>
   <w:num w:numId="21">
-    <w:abstractNumId w:val="17"/>
+    <w:abstractNumId w:val="21"/>
   </w:num>
   <w:num w:numId="22">
-    <w:abstractNumId w:val="3"/>
+    <w:abstractNumId w:val="5"/>
   </w:num>
   <w:num w:numId="23">
+    <w:abstractNumId w:val="6"/>
+  </w:num>
+  <w:num w:numId="24">
+    <w:abstractNumId w:val="9"/>
+  </w:num>
+  <w:num w:numId="25">
+    <w:abstractNumId w:val="27"/>
+  </w:num>
+  <w:num w:numId="26">
+    <w:abstractNumId w:val="18"/>
+  </w:num>
+  <w:num w:numId="27">
+    <w:abstractNumId w:val="31"/>
+  </w:num>
+  <w:num w:numId="28">
+    <w:abstractNumId w:val="22"/>
+  </w:num>
+  <w:num w:numId="29">
+    <w:abstractNumId w:val="32"/>
+  </w:num>
+  <w:num w:numId="30">
+    <w:abstractNumId w:val="16"/>
+  </w:num>
+  <w:num w:numId="31">
+    <w:abstractNumId w:val="25"/>
+  </w:num>
+  <w:num w:numId="32">
+    <w:abstractNumId w:val="13"/>
+  </w:num>
+  <w:num w:numId="33">
+    <w:abstractNumId w:val="11"/>
+  </w:num>
+  <w:num w:numId="34">
+    <w:abstractNumId w:val="28"/>
+  </w:num>
+  <w:num w:numId="35">
+    <w:abstractNumId w:val="34"/>
+  </w:num>
+  <w:num w:numId="36">
+    <w:abstractNumId w:val="20"/>
+  </w:num>
+  <w:num w:numId="37">
     <w:abstractNumId w:val="4"/>
   </w:num>
-  <w:num w:numId="24">
-    <w:abstractNumId w:val="7"/>
-  </w:num>
-  <w:num w:numId="25">
-    <w:abstractNumId w:val="23"/>
-  </w:num>
-  <w:num w:numId="26">
-    <w:abstractNumId w:val="15"/>
-  </w:num>
-  <w:num w:numId="27">
-    <w:abstractNumId w:val="26"/>
-  </w:num>
-  <w:num w:numId="28">
-    <w:abstractNumId w:val="18"/>
-  </w:num>
-  <w:num w:numId="29">
-    <w:abstractNumId w:val="27"/>
-  </w:num>
-  <w:num w:numId="30">
-    <w:abstractNumId w:val="13"/>
-  </w:num>
-  <w:num w:numId="31">
-    <w:abstractNumId w:val="21"/>
-  </w:num>
-  <w:num w:numId="32">
-    <w:abstractNumId w:val="10"/>
+  <w:num w:numId="38">
+    <w:abstractNumId w:val="2"/>
   </w:num>
 </w:numbering>
 </file>
@@ -10146,7 +11007,8 @@
     </w:rPrDefault>
     <w:pPrDefault>
       <w:pPr>
-        <w:spacing w:after="160" w:line="259" w:lineRule="auto"/>
+        <w:spacing w:after="160" w:line="252" w:lineRule="auto"/>
+        <w:jc w:val="both"/>
       </w:pPr>
     </w:pPrDefault>
   </w:docDefaults>
@@ -10213,7 +11075,7 @@
     <w:lsdException w:name="List Number 3" w:semiHidden="1" w:unhideWhenUsed="1"/>
     <w:lsdException w:name="List Number 4" w:semiHidden="1" w:unhideWhenUsed="1"/>
     <w:lsdException w:name="List Number 5" w:semiHidden="1" w:unhideWhenUsed="1"/>
-    <w:lsdException w:name="Title" w:uiPriority="0" w:qFormat="1"/>
+    <w:lsdException w:name="Title" w:uiPriority="10" w:qFormat="1"/>
     <w:lsdException w:name="Closing" w:semiHidden="1" w:unhideWhenUsed="1"/>
     <w:lsdException w:name="Signature" w:semiHidden="1" w:unhideWhenUsed="1"/>
     <w:lsdException w:name="Default Paragraph Font" w:semiHidden="1" w:uiPriority="1" w:unhideWhenUsed="1"/>
@@ -10225,7 +11087,7 @@
     <w:lsdException w:name="List Continue 4" w:semiHidden="1" w:unhideWhenUsed="1"/>
     <w:lsdException w:name="List Continue 5" w:semiHidden="1" w:unhideWhenUsed="1"/>
     <w:lsdException w:name="Message Header" w:semiHidden="1" w:unhideWhenUsed="1"/>
-    <w:lsdException w:name="Subtitle" w:uiPriority="0" w:qFormat="1"/>
+    <w:lsdException w:name="Subtitle" w:uiPriority="11" w:qFormat="1"/>
     <w:lsdException w:name="Salutation" w:semiHidden="1" w:unhideWhenUsed="1"/>
     <w:lsdException w:name="Date" w:semiHidden="1" w:unhideWhenUsed="1"/>
     <w:lsdException w:name="Body Text First Indent" w:semiHidden="1" w:unhideWhenUsed="1"/>
@@ -10531,15 +11393,9 @@
   <w:style w:type="paragraph" w:default="1" w:styleId="Normale">
     <w:name w:val="Normal"/>
     <w:qFormat/>
-    <w:rsid w:val="00566689"/>
-    <w:pPr>
-      <w:spacing w:before="120" w:after="240" w:line="240" w:lineRule="auto"/>
-      <w:jc w:val="both"/>
-    </w:pPr>
+    <w:rsid w:val="00916422"/>
     <w:rPr>
-      <w:rFonts w:ascii="Times New Roman" w:eastAsia="Times New Roman" w:hAnsi="Times New Roman" w:cs="Times New Roman"/>
-      <w:szCs w:val="24"/>
-      <w:lang w:val="en-GB" w:eastAsia="en-US"/>
+      <w:lang w:val="en-GB"/>
     </w:rPr>
   </w:style>
   <w:style w:type="paragraph" w:styleId="Titolo1">
@@ -10549,20 +11405,21 @@
     <w:link w:val="Titolo1Carattere"/>
     <w:uiPriority w:val="9"/>
     <w:qFormat/>
-    <w:rsid w:val="00D84EDB"/>
+    <w:rsid w:val="00916422"/>
     <w:pPr>
       <w:keepNext/>
       <w:keepLines/>
-      <w:spacing w:before="240" w:after="0" w:line="259" w:lineRule="auto"/>
-      <w:jc w:val="left"/>
+      <w:spacing w:before="320" w:after="40"/>
       <w:outlineLvl w:val="0"/>
     </w:pPr>
     <w:rPr>
       <w:rFonts w:asciiTheme="majorHAnsi" w:eastAsiaTheme="majorEastAsia" w:hAnsiTheme="majorHAnsi" w:cstheme="majorBidi"/>
-      <w:color w:val="2F5496" w:themeColor="accent1" w:themeShade="BF"/>
-      <w:sz w:val="32"/>
-      <w:szCs w:val="32"/>
-      <w:lang w:val="it-IT" w:eastAsia="zh-CN"/>
+      <w:b/>
+      <w:bCs/>
+      <w:caps/>
+      <w:spacing w:val="4"/>
+      <w:sz w:val="28"/>
+      <w:szCs w:val="28"/>
     </w:rPr>
   </w:style>
   <w:style w:type="paragraph" w:styleId="Titolo2">
@@ -10574,18 +11431,19 @@
     <w:semiHidden/>
     <w:unhideWhenUsed/>
     <w:qFormat/>
-    <w:rsid w:val="00A73B58"/>
+    <w:rsid w:val="00916422"/>
     <w:pPr>
       <w:keepNext/>
       <w:keepLines/>
-      <w:spacing w:before="40" w:after="0"/>
+      <w:spacing w:before="120" w:after="0"/>
       <w:outlineLvl w:val="1"/>
     </w:pPr>
     <w:rPr>
       <w:rFonts w:asciiTheme="majorHAnsi" w:eastAsiaTheme="majorEastAsia" w:hAnsiTheme="majorHAnsi" w:cstheme="majorBidi"/>
-      <w:color w:val="2F5496" w:themeColor="accent1" w:themeShade="BF"/>
-      <w:sz w:val="26"/>
-      <w:szCs w:val="26"/>
+      <w:b/>
+      <w:bCs/>
+      <w:sz w:val="28"/>
+      <w:szCs w:val="28"/>
     </w:rPr>
   </w:style>
   <w:style w:type="paragraph" w:styleId="Titolo3">
@@ -10597,17 +11455,151 @@
     <w:semiHidden/>
     <w:unhideWhenUsed/>
     <w:qFormat/>
-    <w:rsid w:val="00A73B58"/>
+    <w:rsid w:val="00916422"/>
     <w:pPr>
       <w:keepNext/>
       <w:keepLines/>
-      <w:spacing w:before="40" w:after="0"/>
+      <w:spacing w:before="120" w:after="0"/>
       <w:outlineLvl w:val="2"/>
     </w:pPr>
     <w:rPr>
       <w:rFonts w:asciiTheme="majorHAnsi" w:eastAsiaTheme="majorEastAsia" w:hAnsiTheme="majorHAnsi" w:cstheme="majorBidi"/>
-      <w:color w:val="1F3763" w:themeColor="accent1" w:themeShade="7F"/>
+      <w:spacing w:val="4"/>
       <w:sz w:val="24"/>
+      <w:szCs w:val="24"/>
+    </w:rPr>
+  </w:style>
+  <w:style w:type="paragraph" w:styleId="Titolo4">
+    <w:name w:val="heading 4"/>
+    <w:basedOn w:val="Normale"/>
+    <w:next w:val="Normale"/>
+    <w:link w:val="Titolo4Carattere"/>
+    <w:uiPriority w:val="9"/>
+    <w:semiHidden/>
+    <w:unhideWhenUsed/>
+    <w:qFormat/>
+    <w:rsid w:val="00916422"/>
+    <w:pPr>
+      <w:keepNext/>
+      <w:keepLines/>
+      <w:spacing w:before="120" w:after="0"/>
+      <w:outlineLvl w:val="3"/>
+    </w:pPr>
+    <w:rPr>
+      <w:rFonts w:asciiTheme="majorHAnsi" w:eastAsiaTheme="majorEastAsia" w:hAnsiTheme="majorHAnsi" w:cstheme="majorBidi"/>
+      <w:i/>
+      <w:iCs/>
+      <w:sz w:val="24"/>
+      <w:szCs w:val="24"/>
+    </w:rPr>
+  </w:style>
+  <w:style w:type="paragraph" w:styleId="Titolo5">
+    <w:name w:val="heading 5"/>
+    <w:basedOn w:val="Normale"/>
+    <w:next w:val="Normale"/>
+    <w:link w:val="Titolo5Carattere"/>
+    <w:uiPriority w:val="9"/>
+    <w:semiHidden/>
+    <w:unhideWhenUsed/>
+    <w:qFormat/>
+    <w:rsid w:val="00916422"/>
+    <w:pPr>
+      <w:keepNext/>
+      <w:keepLines/>
+      <w:spacing w:before="120" w:after="0"/>
+      <w:outlineLvl w:val="4"/>
+    </w:pPr>
+    <w:rPr>
+      <w:rFonts w:asciiTheme="majorHAnsi" w:eastAsiaTheme="majorEastAsia" w:hAnsiTheme="majorHAnsi" w:cstheme="majorBidi"/>
+      <w:b/>
+      <w:bCs/>
+    </w:rPr>
+  </w:style>
+  <w:style w:type="paragraph" w:styleId="Titolo6">
+    <w:name w:val="heading 6"/>
+    <w:basedOn w:val="Normale"/>
+    <w:next w:val="Normale"/>
+    <w:link w:val="Titolo6Carattere"/>
+    <w:uiPriority w:val="9"/>
+    <w:semiHidden/>
+    <w:unhideWhenUsed/>
+    <w:qFormat/>
+    <w:rsid w:val="00916422"/>
+    <w:pPr>
+      <w:keepNext/>
+      <w:keepLines/>
+      <w:spacing w:before="120" w:after="0"/>
+      <w:outlineLvl w:val="5"/>
+    </w:pPr>
+    <w:rPr>
+      <w:rFonts w:asciiTheme="majorHAnsi" w:eastAsiaTheme="majorEastAsia" w:hAnsiTheme="majorHAnsi" w:cstheme="majorBidi"/>
+      <w:b/>
+      <w:bCs/>
+      <w:i/>
+      <w:iCs/>
+    </w:rPr>
+  </w:style>
+  <w:style w:type="paragraph" w:styleId="Titolo7">
+    <w:name w:val="heading 7"/>
+    <w:basedOn w:val="Normale"/>
+    <w:next w:val="Normale"/>
+    <w:link w:val="Titolo7Carattere"/>
+    <w:uiPriority w:val="9"/>
+    <w:semiHidden/>
+    <w:unhideWhenUsed/>
+    <w:qFormat/>
+    <w:rsid w:val="00916422"/>
+    <w:pPr>
+      <w:keepNext/>
+      <w:keepLines/>
+      <w:spacing w:before="120" w:after="0"/>
+      <w:outlineLvl w:val="6"/>
+    </w:pPr>
+    <w:rPr>
+      <w:i/>
+      <w:iCs/>
+    </w:rPr>
+  </w:style>
+  <w:style w:type="paragraph" w:styleId="Titolo8">
+    <w:name w:val="heading 8"/>
+    <w:basedOn w:val="Normale"/>
+    <w:next w:val="Normale"/>
+    <w:link w:val="Titolo8Carattere"/>
+    <w:uiPriority w:val="9"/>
+    <w:semiHidden/>
+    <w:unhideWhenUsed/>
+    <w:qFormat/>
+    <w:rsid w:val="00916422"/>
+    <w:pPr>
+      <w:keepNext/>
+      <w:keepLines/>
+      <w:spacing w:before="120" w:after="0"/>
+      <w:outlineLvl w:val="7"/>
+    </w:pPr>
+    <w:rPr>
+      <w:b/>
+      <w:bCs/>
+    </w:rPr>
+  </w:style>
+  <w:style w:type="paragraph" w:styleId="Titolo9">
+    <w:name w:val="heading 9"/>
+    <w:basedOn w:val="Normale"/>
+    <w:next w:val="Normale"/>
+    <w:link w:val="Titolo9Carattere"/>
+    <w:uiPriority w:val="9"/>
+    <w:semiHidden/>
+    <w:unhideWhenUsed/>
+    <w:qFormat/>
+    <w:rsid w:val="00916422"/>
+    <w:pPr>
+      <w:keepNext/>
+      <w:keepLines/>
+      <w:spacing w:before="120" w:after="0"/>
+      <w:outlineLvl w:val="8"/>
+    </w:pPr>
+    <w:rPr>
+      <w:i/>
+      <w:iCs/>
     </w:rPr>
   </w:style>
   <w:style w:type="character" w:default="1" w:styleId="Carpredefinitoparagrafo">
@@ -10640,7 +11632,6 @@
   <w:style w:type="paragraph" w:customStyle="1" w:styleId="Devanagari">
     <w:name w:val="Devanagari"/>
     <w:basedOn w:val="Normale"/>
-    <w:qFormat/>
     <w:rsid w:val="00DC2077"/>
     <w:rPr>
       <w:rFonts w:ascii="Adobe Devanagari" w:hAnsi="Adobe Devanagari"/>
@@ -10650,7 +11641,6 @@
   <w:style w:type="paragraph" w:customStyle="1" w:styleId="MumfordStyle">
     <w:name w:val="Mumford Style"/>
     <w:basedOn w:val="Devanagari"/>
-    <w:qFormat/>
     <w:rsid w:val="00DC2077"/>
     <w:rPr>
       <w:rFonts w:ascii="Goudy Old Style" w:hAnsi="Goudy Old Style"/>
@@ -10660,30 +11650,32 @@
   <w:style w:type="paragraph" w:customStyle="1" w:styleId="Author">
     <w:name w:val="Author"/>
     <w:basedOn w:val="Sottotitolo"/>
-    <w:qFormat/>
     <w:rsid w:val="00566689"/>
     <w:pPr>
-      <w:spacing w:before="480" w:after="240"/>
+      <w:spacing w:before="480"/>
     </w:pPr>
   </w:style>
   <w:style w:type="paragraph" w:styleId="Titolo">
     <w:name w:val="Title"/>
     <w:aliases w:val="Report Type"/>
     <w:basedOn w:val="Normale"/>
+    <w:next w:val="Normale"/>
     <w:link w:val="TitoloCarattere"/>
+    <w:uiPriority w:val="10"/>
     <w:qFormat/>
-    <w:rsid w:val="00566689"/>
+    <w:rsid w:val="00916422"/>
     <w:pPr>
-      <w:spacing w:before="840"/>
+      <w:spacing w:after="0" w:line="240" w:lineRule="auto"/>
+      <w:contextualSpacing/>
       <w:jc w:val="center"/>
-      <w:outlineLvl w:val="0"/>
     </w:pPr>
     <w:rPr>
-      <w:rFonts w:ascii="Calibri" w:hAnsi="Calibri"/>
+      <w:rFonts w:asciiTheme="majorHAnsi" w:eastAsiaTheme="majorEastAsia" w:hAnsiTheme="majorHAnsi" w:cstheme="majorBidi"/>
+      <w:b/>
       <w:bCs/>
-      <w:kern w:val="28"/>
+      <w:spacing w:val="-7"/>
       <w:sz w:val="48"/>
-      <w:szCs w:val="32"/>
+      <w:szCs w:val="48"/>
     </w:rPr>
   </w:style>
   <w:style w:type="character" w:customStyle="1" w:styleId="TitoloCarattere">
@@ -10691,33 +11683,37 @@
     <w:aliases w:val="Report Type Carattere"/>
     <w:basedOn w:val="Carpredefinitoparagrafo"/>
     <w:link w:val="Titolo"/>
-    <w:rsid w:val="00566689"/>
+    <w:uiPriority w:val="10"/>
+    <w:rsid w:val="00916422"/>
     <w:rPr>
-      <w:rFonts w:ascii="Calibri" w:eastAsia="Times New Roman" w:hAnsi="Calibri" w:cs="Times New Roman"/>
+      <w:rFonts w:asciiTheme="majorHAnsi" w:eastAsiaTheme="majorEastAsia" w:hAnsiTheme="majorHAnsi" w:cstheme="majorBidi"/>
+      <w:b/>
       <w:bCs/>
-      <w:kern w:val="28"/>
+      <w:spacing w:val="-7"/>
       <w:sz w:val="48"/>
-      <w:szCs w:val="32"/>
-      <w:lang w:val="en-GB" w:eastAsia="en-US"/>
+      <w:szCs w:val="48"/>
     </w:rPr>
   </w:style>
   <w:style w:type="paragraph" w:styleId="Sottotitolo">
     <w:name w:val="Subtitle"/>
     <w:aliases w:val="Project Title"/>
     <w:basedOn w:val="Normale"/>
+    <w:next w:val="Normale"/>
     <w:link w:val="SottotitoloCarattere"/>
+    <w:uiPriority w:val="11"/>
     <w:qFormat/>
-    <w:rsid w:val="00566689"/>
+    <w:rsid w:val="00916422"/>
     <w:pPr>
-      <w:spacing w:before="360" w:after="360"/>
+      <w:numPr>
+        <w:ilvl w:val="1"/>
+      </w:numPr>
+      <w:spacing w:after="240"/>
       <w:jc w:val="center"/>
-      <w:outlineLvl w:val="1"/>
     </w:pPr>
     <w:rPr>
-      <w:rFonts w:ascii="Calibri" w:hAnsi="Calibri"/>
-      <w:b/>
-      <w:bCs/>
-      <w:sz w:val="48"/>
+      <w:rFonts w:asciiTheme="majorHAnsi" w:eastAsiaTheme="majorEastAsia" w:hAnsiTheme="majorHAnsi" w:cstheme="majorBidi"/>
+      <w:sz w:val="24"/>
+      <w:szCs w:val="24"/>
     </w:rPr>
   </w:style>
   <w:style w:type="character" w:customStyle="1" w:styleId="SottotitoloCarattere">
@@ -10725,14 +11721,12 @@
     <w:aliases w:val="Project Title Carattere"/>
     <w:basedOn w:val="Carpredefinitoparagrafo"/>
     <w:link w:val="Sottotitolo"/>
-    <w:rsid w:val="00566689"/>
+    <w:uiPriority w:val="11"/>
+    <w:rsid w:val="00916422"/>
     <w:rPr>
-      <w:rFonts w:ascii="Calibri" w:eastAsia="Times New Roman" w:hAnsi="Calibri" w:cs="Times New Roman"/>
-      <w:b/>
-      <w:bCs/>
-      <w:sz w:val="48"/>
+      <w:rFonts w:asciiTheme="majorHAnsi" w:eastAsiaTheme="majorEastAsia" w:hAnsiTheme="majorHAnsi" w:cstheme="majorBidi"/>
+      <w:sz w:val="24"/>
       <w:szCs w:val="24"/>
-      <w:lang w:val="en-GB" w:eastAsia="en-US"/>
     </w:rPr>
   </w:style>
   <w:style w:type="paragraph" w:styleId="Testodelblocco">
@@ -10766,7 +11760,7 @@
         <w:tab w:val="center" w:pos="4320"/>
         <w:tab w:val="right" w:pos="8640"/>
       </w:tabs>
-      <w:spacing w:before="0" w:after="0"/>
+      <w:spacing w:after="0"/>
     </w:pPr>
   </w:style>
   <w:style w:type="character" w:customStyle="1" w:styleId="PidipaginaCarattere">
@@ -10809,7 +11803,7 @@
     <w:unhideWhenUsed/>
     <w:rsid w:val="00566689"/>
     <w:pPr>
-      <w:spacing w:before="0" w:after="0"/>
+      <w:spacing w:after="0"/>
     </w:pPr>
     <w:rPr>
       <w:rFonts w:ascii="Segoe UI" w:hAnsi="Segoe UI" w:cs="Segoe UI"/>
@@ -10849,14 +11843,10 @@
     <w:uiPriority w:val="35"/>
     <w:unhideWhenUsed/>
     <w:qFormat/>
-    <w:rsid w:val="003F59DD"/>
-    <w:pPr>
-      <w:spacing w:before="0" w:after="200"/>
-    </w:pPr>
+    <w:rsid w:val="00916422"/>
     <w:rPr>
-      <w:i/>
-      <w:iCs/>
-      <w:color w:val="44546A" w:themeColor="text2"/>
+      <w:b/>
+      <w:bCs/>
       <w:sz w:val="18"/>
       <w:szCs w:val="18"/>
     </w:rPr>
@@ -10878,12 +11868,15 @@
     <w:basedOn w:val="Carpredefinitoparagrafo"/>
     <w:link w:val="Titolo1"/>
     <w:uiPriority w:val="9"/>
-    <w:rsid w:val="00D84EDB"/>
+    <w:rsid w:val="00916422"/>
     <w:rPr>
       <w:rFonts w:asciiTheme="majorHAnsi" w:eastAsiaTheme="majorEastAsia" w:hAnsiTheme="majorHAnsi" w:cstheme="majorBidi"/>
-      <w:color w:val="2F5496" w:themeColor="accent1" w:themeShade="BF"/>
-      <w:sz w:val="32"/>
-      <w:szCs w:val="32"/>
+      <w:b/>
+      <w:bCs/>
+      <w:caps/>
+      <w:spacing w:val="4"/>
+      <w:sz w:val="28"/>
+      <w:szCs w:val="28"/>
     </w:rPr>
   </w:style>
   <w:style w:type="paragraph" w:styleId="Bibliografia">
@@ -10901,7 +11894,7 @@
     <w:uiPriority w:val="39"/>
     <w:unhideWhenUsed/>
     <w:qFormat/>
-    <w:rsid w:val="00A73B58"/>
+    <w:rsid w:val="00916422"/>
     <w:pPr>
       <w:outlineLvl w:val="9"/>
     </w:pPr>
@@ -10919,7 +11912,6 @@
       <w:jc w:val="left"/>
     </w:pPr>
     <w:rPr>
-      <w:rFonts w:asciiTheme="minorHAnsi" w:hAnsiTheme="minorHAnsi"/>
       <w:b/>
       <w:bCs/>
       <w:caps/>
@@ -10936,12 +11928,11 @@
     <w:unhideWhenUsed/>
     <w:rsid w:val="00A73B58"/>
     <w:pPr>
-      <w:spacing w:before="0" w:after="0"/>
+      <w:spacing w:after="0"/>
       <w:ind w:left="220"/>
       <w:jc w:val="left"/>
     </w:pPr>
     <w:rPr>
-      <w:rFonts w:asciiTheme="minorHAnsi" w:hAnsiTheme="minorHAnsi"/>
       <w:smallCaps/>
       <w:sz w:val="20"/>
       <w:szCs w:val="20"/>
@@ -10956,12 +11947,11 @@
     <w:unhideWhenUsed/>
     <w:rsid w:val="00A73B58"/>
     <w:pPr>
-      <w:spacing w:before="0" w:after="0"/>
+      <w:spacing w:after="0"/>
       <w:ind w:left="440"/>
       <w:jc w:val="left"/>
     </w:pPr>
     <w:rPr>
-      <w:rFonts w:asciiTheme="minorHAnsi" w:hAnsiTheme="minorHAnsi"/>
       <w:i/>
       <w:iCs/>
       <w:sz w:val="20"/>
@@ -10977,12 +11967,11 @@
     <w:unhideWhenUsed/>
     <w:rsid w:val="00A73B58"/>
     <w:pPr>
-      <w:spacing w:before="0" w:after="0"/>
+      <w:spacing w:after="0"/>
       <w:ind w:left="660"/>
       <w:jc w:val="left"/>
     </w:pPr>
     <w:rPr>
-      <w:rFonts w:asciiTheme="minorHAnsi" w:hAnsiTheme="minorHAnsi"/>
       <w:sz w:val="18"/>
       <w:szCs w:val="18"/>
     </w:rPr>
@@ -10996,12 +11985,11 @@
     <w:unhideWhenUsed/>
     <w:rsid w:val="00A73B58"/>
     <w:pPr>
-      <w:spacing w:before="0" w:after="0"/>
+      <w:spacing w:after="0"/>
       <w:ind w:left="880"/>
       <w:jc w:val="left"/>
     </w:pPr>
     <w:rPr>
-      <w:rFonts w:asciiTheme="minorHAnsi" w:hAnsiTheme="minorHAnsi"/>
       <w:sz w:val="18"/>
       <w:szCs w:val="18"/>
     </w:rPr>
@@ -11015,12 +12003,11 @@
     <w:unhideWhenUsed/>
     <w:rsid w:val="00A73B58"/>
     <w:pPr>
-      <w:spacing w:before="0" w:after="0"/>
+      <w:spacing w:after="0"/>
       <w:ind w:left="1100"/>
       <w:jc w:val="left"/>
     </w:pPr>
     <w:rPr>
-      <w:rFonts w:asciiTheme="minorHAnsi" w:hAnsiTheme="minorHAnsi"/>
       <w:sz w:val="18"/>
       <w:szCs w:val="18"/>
     </w:rPr>
@@ -11034,12 +12021,11 @@
     <w:unhideWhenUsed/>
     <w:rsid w:val="00A73B58"/>
     <w:pPr>
-      <w:spacing w:before="0" w:after="0"/>
+      <w:spacing w:after="0"/>
       <w:ind w:left="1320"/>
       <w:jc w:val="left"/>
     </w:pPr>
     <w:rPr>
-      <w:rFonts w:asciiTheme="minorHAnsi" w:hAnsiTheme="minorHAnsi"/>
       <w:sz w:val="18"/>
       <w:szCs w:val="18"/>
     </w:rPr>
@@ -11053,12 +12039,11 @@
     <w:unhideWhenUsed/>
     <w:rsid w:val="00A73B58"/>
     <w:pPr>
-      <w:spacing w:before="0" w:after="0"/>
+      <w:spacing w:after="0"/>
       <w:ind w:left="1540"/>
       <w:jc w:val="left"/>
     </w:pPr>
     <w:rPr>
-      <w:rFonts w:asciiTheme="minorHAnsi" w:hAnsiTheme="minorHAnsi"/>
       <w:sz w:val="18"/>
       <w:szCs w:val="18"/>
     </w:rPr>
@@ -11072,12 +12057,11 @@
     <w:unhideWhenUsed/>
     <w:rsid w:val="00A73B58"/>
     <w:pPr>
-      <w:spacing w:before="0" w:after="0"/>
+      <w:spacing w:after="0"/>
       <w:ind w:left="1760"/>
       <w:jc w:val="left"/>
     </w:pPr>
     <w:rPr>
-      <w:rFonts w:asciiTheme="minorHAnsi" w:hAnsiTheme="minorHAnsi"/>
       <w:sz w:val="18"/>
       <w:szCs w:val="18"/>
     </w:rPr>
@@ -11088,13 +12072,13 @@
     <w:link w:val="Titolo2"/>
     <w:uiPriority w:val="9"/>
     <w:semiHidden/>
-    <w:rsid w:val="00A73B58"/>
+    <w:rsid w:val="00916422"/>
     <w:rPr>
       <w:rFonts w:asciiTheme="majorHAnsi" w:eastAsiaTheme="majorEastAsia" w:hAnsiTheme="majorHAnsi" w:cstheme="majorBidi"/>
-      <w:color w:val="2F5496" w:themeColor="accent1" w:themeShade="BF"/>
-      <w:sz w:val="26"/>
-      <w:szCs w:val="26"/>
-      <w:lang w:val="en-GB" w:eastAsia="en-US"/>
+      <w:b/>
+      <w:bCs/>
+      <w:sz w:val="28"/>
+      <w:szCs w:val="28"/>
     </w:rPr>
   </w:style>
   <w:style w:type="character" w:customStyle="1" w:styleId="Titolo3Carattere">
@@ -11103,14 +12087,275 @@
     <w:link w:val="Titolo3"/>
     <w:uiPriority w:val="9"/>
     <w:semiHidden/>
-    <w:rsid w:val="00A73B58"/>
+    <w:rsid w:val="00916422"/>
     <w:rPr>
       <w:rFonts w:asciiTheme="majorHAnsi" w:eastAsiaTheme="majorEastAsia" w:hAnsiTheme="majorHAnsi" w:cstheme="majorBidi"/>
-      <w:color w:val="1F3763" w:themeColor="accent1" w:themeShade="7F"/>
+      <w:spacing w:val="4"/>
       <w:sz w:val="24"/>
       <w:szCs w:val="24"/>
-      <w:lang w:val="en-GB" w:eastAsia="en-US"/>
     </w:rPr>
+  </w:style>
+  <w:style w:type="character" w:customStyle="1" w:styleId="Titolo4Carattere">
+    <w:name w:val="Titolo 4 Carattere"/>
+    <w:basedOn w:val="Carpredefinitoparagrafo"/>
+    <w:link w:val="Titolo4"/>
+    <w:uiPriority w:val="9"/>
+    <w:semiHidden/>
+    <w:rsid w:val="00916422"/>
+    <w:rPr>
+      <w:rFonts w:asciiTheme="majorHAnsi" w:eastAsiaTheme="majorEastAsia" w:hAnsiTheme="majorHAnsi" w:cstheme="majorBidi"/>
+      <w:i/>
+      <w:iCs/>
+      <w:sz w:val="24"/>
+      <w:szCs w:val="24"/>
+    </w:rPr>
+  </w:style>
+  <w:style w:type="character" w:customStyle="1" w:styleId="Titolo5Carattere">
+    <w:name w:val="Titolo 5 Carattere"/>
+    <w:basedOn w:val="Carpredefinitoparagrafo"/>
+    <w:link w:val="Titolo5"/>
+    <w:uiPriority w:val="9"/>
+    <w:semiHidden/>
+    <w:rsid w:val="00916422"/>
+    <w:rPr>
+      <w:rFonts w:asciiTheme="majorHAnsi" w:eastAsiaTheme="majorEastAsia" w:hAnsiTheme="majorHAnsi" w:cstheme="majorBidi"/>
+      <w:b/>
+      <w:bCs/>
+    </w:rPr>
+  </w:style>
+  <w:style w:type="character" w:customStyle="1" w:styleId="Titolo6Carattere">
+    <w:name w:val="Titolo 6 Carattere"/>
+    <w:basedOn w:val="Carpredefinitoparagrafo"/>
+    <w:link w:val="Titolo6"/>
+    <w:uiPriority w:val="9"/>
+    <w:semiHidden/>
+    <w:rsid w:val="00916422"/>
+    <w:rPr>
+      <w:rFonts w:asciiTheme="majorHAnsi" w:eastAsiaTheme="majorEastAsia" w:hAnsiTheme="majorHAnsi" w:cstheme="majorBidi"/>
+      <w:b/>
+      <w:bCs/>
+      <w:i/>
+      <w:iCs/>
+    </w:rPr>
+  </w:style>
+  <w:style w:type="character" w:customStyle="1" w:styleId="Titolo7Carattere">
+    <w:name w:val="Titolo 7 Carattere"/>
+    <w:basedOn w:val="Carpredefinitoparagrafo"/>
+    <w:link w:val="Titolo7"/>
+    <w:uiPriority w:val="9"/>
+    <w:semiHidden/>
+    <w:rsid w:val="00916422"/>
+    <w:rPr>
+      <w:i/>
+      <w:iCs/>
+    </w:rPr>
+  </w:style>
+  <w:style w:type="character" w:customStyle="1" w:styleId="Titolo8Carattere">
+    <w:name w:val="Titolo 8 Carattere"/>
+    <w:basedOn w:val="Carpredefinitoparagrafo"/>
+    <w:link w:val="Titolo8"/>
+    <w:uiPriority w:val="9"/>
+    <w:semiHidden/>
+    <w:rsid w:val="00916422"/>
+    <w:rPr>
+      <w:b/>
+      <w:bCs/>
+    </w:rPr>
+  </w:style>
+  <w:style w:type="character" w:customStyle="1" w:styleId="Titolo9Carattere">
+    <w:name w:val="Titolo 9 Carattere"/>
+    <w:basedOn w:val="Carpredefinitoparagrafo"/>
+    <w:link w:val="Titolo9"/>
+    <w:uiPriority w:val="9"/>
+    <w:semiHidden/>
+    <w:rsid w:val="00916422"/>
+    <w:rPr>
+      <w:i/>
+      <w:iCs/>
+    </w:rPr>
+  </w:style>
+  <w:style w:type="character" w:styleId="Enfasigrassetto">
+    <w:name w:val="Strong"/>
+    <w:basedOn w:val="Carpredefinitoparagrafo"/>
+    <w:uiPriority w:val="22"/>
+    <w:qFormat/>
+    <w:rsid w:val="00916422"/>
+    <w:rPr>
+      <w:b/>
+      <w:bCs/>
+      <w:color w:val="auto"/>
+    </w:rPr>
+  </w:style>
+  <w:style w:type="character" w:styleId="Enfasicorsivo">
+    <w:name w:val="Emphasis"/>
+    <w:basedOn w:val="Carpredefinitoparagrafo"/>
+    <w:uiPriority w:val="20"/>
+    <w:qFormat/>
+    <w:rsid w:val="00916422"/>
+    <w:rPr>
+      <w:i/>
+      <w:iCs/>
+      <w:color w:val="auto"/>
+    </w:rPr>
+  </w:style>
+  <w:style w:type="paragraph" w:styleId="Nessunaspaziatura">
+    <w:name w:val="No Spacing"/>
+    <w:uiPriority w:val="1"/>
+    <w:qFormat/>
+    <w:rsid w:val="00916422"/>
+    <w:pPr>
+      <w:spacing w:after="0" w:line="240" w:lineRule="auto"/>
+    </w:pPr>
+  </w:style>
+  <w:style w:type="paragraph" w:styleId="Citazione">
+    <w:name w:val="Quote"/>
+    <w:basedOn w:val="Normale"/>
+    <w:next w:val="Normale"/>
+    <w:link w:val="CitazioneCarattere"/>
+    <w:uiPriority w:val="29"/>
+    <w:qFormat/>
+    <w:rsid w:val="00916422"/>
+    <w:pPr>
+      <w:spacing w:before="200" w:line="264" w:lineRule="auto"/>
+      <w:ind w:left="864" w:right="864"/>
+      <w:jc w:val="center"/>
+    </w:pPr>
+    <w:rPr>
+      <w:rFonts w:asciiTheme="majorHAnsi" w:eastAsiaTheme="majorEastAsia" w:hAnsiTheme="majorHAnsi" w:cstheme="majorBidi"/>
+      <w:i/>
+      <w:iCs/>
+      <w:sz w:val="24"/>
+      <w:szCs w:val="24"/>
+    </w:rPr>
+  </w:style>
+  <w:style w:type="character" w:customStyle="1" w:styleId="CitazioneCarattere">
+    <w:name w:val="Citazione Carattere"/>
+    <w:basedOn w:val="Carpredefinitoparagrafo"/>
+    <w:link w:val="Citazione"/>
+    <w:uiPriority w:val="29"/>
+    <w:rsid w:val="00916422"/>
+    <w:rPr>
+      <w:rFonts w:asciiTheme="majorHAnsi" w:eastAsiaTheme="majorEastAsia" w:hAnsiTheme="majorHAnsi" w:cstheme="majorBidi"/>
+      <w:i/>
+      <w:iCs/>
+      <w:sz w:val="24"/>
+      <w:szCs w:val="24"/>
+    </w:rPr>
+  </w:style>
+  <w:style w:type="paragraph" w:styleId="Citazioneintensa">
+    <w:name w:val="Intense Quote"/>
+    <w:basedOn w:val="Normale"/>
+    <w:next w:val="Normale"/>
+    <w:link w:val="CitazioneintensaCarattere"/>
+    <w:uiPriority w:val="30"/>
+    <w:qFormat/>
+    <w:rsid w:val="00916422"/>
+    <w:pPr>
+      <w:spacing w:before="100" w:beforeAutospacing="1" w:after="240"/>
+      <w:ind w:left="936" w:right="936"/>
+      <w:jc w:val="center"/>
+    </w:pPr>
+    <w:rPr>
+      <w:rFonts w:asciiTheme="majorHAnsi" w:eastAsiaTheme="majorEastAsia" w:hAnsiTheme="majorHAnsi" w:cstheme="majorBidi"/>
+      <w:sz w:val="26"/>
+      <w:szCs w:val="26"/>
+    </w:rPr>
+  </w:style>
+  <w:style w:type="character" w:customStyle="1" w:styleId="CitazioneintensaCarattere">
+    <w:name w:val="Citazione intensa Carattere"/>
+    <w:basedOn w:val="Carpredefinitoparagrafo"/>
+    <w:link w:val="Citazioneintensa"/>
+    <w:uiPriority w:val="30"/>
+    <w:rsid w:val="00916422"/>
+    <w:rPr>
+      <w:rFonts w:asciiTheme="majorHAnsi" w:eastAsiaTheme="majorEastAsia" w:hAnsiTheme="majorHAnsi" w:cstheme="majorBidi"/>
+      <w:sz w:val="26"/>
+      <w:szCs w:val="26"/>
+    </w:rPr>
+  </w:style>
+  <w:style w:type="character" w:styleId="Enfasidelicata">
+    <w:name w:val="Subtle Emphasis"/>
+    <w:basedOn w:val="Carpredefinitoparagrafo"/>
+    <w:uiPriority w:val="19"/>
+    <w:qFormat/>
+    <w:rsid w:val="00916422"/>
+    <w:rPr>
+      <w:i/>
+      <w:iCs/>
+      <w:color w:val="auto"/>
+    </w:rPr>
+  </w:style>
+  <w:style w:type="character" w:styleId="Enfasiintensa">
+    <w:name w:val="Intense Emphasis"/>
+    <w:basedOn w:val="Carpredefinitoparagrafo"/>
+    <w:uiPriority w:val="21"/>
+    <w:qFormat/>
+    <w:rsid w:val="00916422"/>
+    <w:rPr>
+      <w:b/>
+      <w:bCs/>
+      <w:i/>
+      <w:iCs/>
+      <w:color w:val="auto"/>
+    </w:rPr>
+  </w:style>
+  <w:style w:type="character" w:styleId="Riferimentodelicato">
+    <w:name w:val="Subtle Reference"/>
+    <w:basedOn w:val="Carpredefinitoparagrafo"/>
+    <w:uiPriority w:val="31"/>
+    <w:qFormat/>
+    <w:rsid w:val="00916422"/>
+    <w:rPr>
+      <w:smallCaps/>
+      <w:color w:val="auto"/>
+      <w:u w:val="single" w:color="7F7F7F" w:themeColor="text1" w:themeTint="80"/>
+    </w:rPr>
+  </w:style>
+  <w:style w:type="character" w:styleId="Riferimentointenso">
+    <w:name w:val="Intense Reference"/>
+    <w:basedOn w:val="Carpredefinitoparagrafo"/>
+    <w:uiPriority w:val="32"/>
+    <w:qFormat/>
+    <w:rsid w:val="00916422"/>
+    <w:rPr>
+      <w:b/>
+      <w:bCs/>
+      <w:smallCaps/>
+      <w:color w:val="auto"/>
+      <w:u w:val="single"/>
+    </w:rPr>
+  </w:style>
+  <w:style w:type="character" w:styleId="Titolodellibro">
+    <w:name w:val="Book Title"/>
+    <w:basedOn w:val="Carpredefinitoparagrafo"/>
+    <w:uiPriority w:val="33"/>
+    <w:qFormat/>
+    <w:rsid w:val="00916422"/>
+    <w:rPr>
+      <w:b/>
+      <w:bCs/>
+      <w:smallCaps/>
+      <w:color w:val="auto"/>
+    </w:rPr>
+  </w:style>
+  <w:style w:type="table" w:styleId="Grigliatabella">
+    <w:name w:val="Table Grid"/>
+    <w:basedOn w:val="Tabellanormale"/>
+    <w:uiPriority w:val="39"/>
+    <w:rsid w:val="001013FD"/>
+    <w:pPr>
+      <w:spacing w:after="0" w:line="240" w:lineRule="auto"/>
+    </w:pPr>
+    <w:tblPr>
+      <w:tblBorders>
+        <w:top w:val="single" w:sz="4" w:space="0" w:color="auto"/>
+        <w:left w:val="single" w:sz="4" w:space="0" w:color="auto"/>
+        <w:bottom w:val="single" w:sz="4" w:space="0" w:color="auto"/>
+        <w:right w:val="single" w:sz="4" w:space="0" w:color="auto"/>
+        <w:insideH w:val="single" w:sz="4" w:space="0" w:color="auto"/>
+        <w:insideV w:val="single" w:sz="4" w:space="0" w:color="auto"/>
+      </w:tblBorders>
+    </w:tblPr>
   </w:style>
 </w:styles>
 </file>
@@ -11477,7 +12722,7 @@
     </b:Author>
     <b:Year>2019</b:Year>
     <b:URL>http://explore.bl.uk/primo_library/libweb/action/search.do?vid=BLVU1</b:URL>
-    <b:RefOrder>15</b:RefOrder>
+    <b:RefOrder>18</b:RefOrder>
   </b:Source>
   <b:Source>
     <b:Tag>Tes19</b:Tag>
@@ -11529,7 +12774,7 @@
     <b:MonthAccessed>November</b:MonthAccessed>
     <b:URL>https://developer.apple.com/documentation/corenfc</b:URL>
     <b:LCID>en-GB</b:LCID>
-    <b:RefOrder>16</b:RefOrder>
+    <b:RefOrder>13</b:RefOrder>
   </b:Source>
   <b:Source>
     <b:Tag>CoO19</b:Tag>
@@ -11587,7 +12832,7 @@
     </b:Author>
     <b:Year>2019</b:Year>
     <b:URL>https://www.embargoapp.com/</b:URL>
-    <b:RefOrder>12</b:RefOrder>
+    <b:RefOrder>15</b:RefOrder>
   </b:Source>
   <b:Source>
     <b:Tag>jis19</b:Tag>
@@ -11601,7 +12846,7 @@
     <b:URL>https://www.jisp.com/</b:URL>
     <b:LCID>en-GB</b:LCID>
     <b:Year>2019</b:Year>
-    <b:RefOrder>13</b:RefOrder>
+    <b:RefOrder>16</b:RefOrder>
   </b:Source>
   <b:Source>
     <b:Tag>Zak19</b:Tag>
@@ -11625,7 +12870,7 @@
     <b:MonthAccessed>November</b:MonthAccessed>
     <b:URL>https://www.forbes.com/sites/zakdoffman/2019/11/02/new-android-threat-contactless-payment-technology-open-to-attackchange-your-settings/#47831ff25cde</b:URL>
     <b:LCID>en-GB</b:LCID>
-    <b:RefOrder>14</b:RefOrder>
+    <b:RefOrder>17</b:RefOrder>
   </b:Source>
   <b:Source>
     <b:Tag>Cos19</b:Tag>
@@ -11661,7 +12906,7 @@
     <b:MonthAccessed>November</b:MonthAccessed>
     <b:URL>https://developer.android.com/guide/topics/connectivity/nfc/nfc</b:URL>
     <b:LCID>en-GB</b:LCID>
-    <b:RefOrder>17</b:RefOrder>
+    <b:RefOrder>12</b:RefOrder>
   </b:Source>
   <b:Source>
     <b:Tag>Inv19</b:Tag>
@@ -11708,11 +12953,31 @@
     <b:LCID>en-GB</b:LCID>
     <b:RefOrder>1</b:RefOrder>
   </b:Source>
+  <b:Source>
+    <b:Tag>And20</b:Tag>
+    <b:SourceType>InternetSite</b:SourceType>
+    <b:Guid>{44037DEC-E893-4C4D-9DFA-FB1F1F89DE18}</b:Guid>
+    <b:Author>
+      <b:Author>
+        <b:NameList>
+          <b:Person>
+            <b:Last>Developer</b:Last>
+            <b:First>Android</b:First>
+          </b:Person>
+        </b:NameList>
+      </b:Author>
+    </b:Author>
+    <b:Title>Android Developer</b:Title>
+    <b:YearAccessed>2020</b:YearAccessed>
+    <b:MonthAccessed>January</b:MonthAccessed>
+    <b:URL>https://developer.android.com/guide/topics/connectivity/nfc</b:URL>
+    <b:RefOrder>14</b:RefOrder>
+  </b:Source>
 </b:Sources>
 </file>
 
 <file path=customXml/itemProps1.xml><?xml version="1.0" encoding="utf-8"?>
-<ds:datastoreItem xmlns:ds="http://schemas.openxmlformats.org/officeDocument/2006/customXml" ds:itemID="{075B0A2C-8ABF-4983-98EE-38745FD520F0}">
+<ds:datastoreItem xmlns:ds="http://schemas.openxmlformats.org/officeDocument/2006/customXml" ds:itemID="{7D3DA2B3-18E0-4B46-9B38-F6E1AE149E13}">
   <ds:schemaRefs>
     <ds:schemaRef ds:uri="http://schemas.openxmlformats.org/officeDocument/2006/bibliography"/>
   </ds:schemaRefs>

</xml_diff>

<commit_message>
Updated interim progress report
</commit_message>
<xml_diff>
--- a/Documentation/Interim Progress Report.docx
+++ b/Documentation/Interim Progress Report.docx
@@ -4,7 +4,7 @@
   <w:body>
     <w:p>
       <w:pPr>
-        <w:pStyle w:val="Titolo"/>
+        <w:pStyle w:val="Title"/>
         <w:rPr>
           <w:rFonts w:ascii="Adobe Devanagari" w:hAnsi="Adobe Devanagari" w:cs="Adobe Devanagari"/>
         </w:rPr>
@@ -20,7 +20,7 @@
     </w:p>
     <w:p>
       <w:pPr>
-        <w:pStyle w:val="Titolo"/>
+        <w:pStyle w:val="Title"/>
         <w:rPr>
           <w:rFonts w:ascii="Adobe Devanagari" w:hAnsi="Adobe Devanagari" w:cs="Adobe Devanagari"/>
         </w:rPr>
@@ -44,7 +44,7 @@
     </w:p>
     <w:p>
       <w:pPr>
-        <w:pStyle w:val="Titolo"/>
+        <w:pStyle w:val="Title"/>
         <w:rPr>
           <w:rFonts w:ascii="Adobe Devanagari" w:hAnsi="Adobe Devanagari" w:cs="Adobe Devanagari"/>
         </w:rPr>
@@ -52,7 +52,7 @@
     </w:p>
     <w:p>
       <w:pPr>
-        <w:pStyle w:val="Sottotitolo"/>
+        <w:pStyle w:val="Subtitle"/>
         <w:rPr>
           <w:rFonts w:ascii="Adobe Devanagari" w:hAnsi="Adobe Devanagari" w:cs="Adobe Devanagari"/>
           <w:caps/>
@@ -98,7 +98,7 @@
     </w:p>
     <w:p>
       <w:pPr>
-        <w:pStyle w:val="Testodelblocco"/>
+        <w:pStyle w:val="BlockText"/>
         <w:spacing w:before="200" w:after="200"/>
         <w:rPr>
           <w:rFonts w:ascii="Adobe Devanagari" w:hAnsi="Adobe Devanagari" w:cs="Adobe Devanagari"/>
@@ -109,7 +109,7 @@
     </w:p>
     <w:p>
       <w:pPr>
-        <w:pStyle w:val="Testodelblocco"/>
+        <w:pStyle w:val="BlockText"/>
         <w:spacing w:before="200" w:after="200"/>
         <w:rPr>
           <w:rFonts w:ascii="Adobe Devanagari" w:hAnsi="Adobe Devanagari" w:cs="Adobe Devanagari"/>
@@ -137,7 +137,7 @@
     </w:p>
     <w:p>
       <w:pPr>
-        <w:pStyle w:val="Testodelblocco"/>
+        <w:pStyle w:val="BlockText"/>
         <w:spacing w:before="200" w:after="200"/>
         <w:rPr>
           <w:rFonts w:ascii="Adobe Devanagari" w:hAnsi="Adobe Devanagari" w:cs="Adobe Devanagari"/>
@@ -148,7 +148,7 @@
     </w:p>
     <w:p>
       <w:pPr>
-        <w:pStyle w:val="Testodelblocco"/>
+        <w:pStyle w:val="BlockText"/>
         <w:spacing w:before="200" w:after="200"/>
         <w:rPr>
           <w:rFonts w:ascii="Adobe Devanagari" w:hAnsi="Adobe Devanagari" w:cs="Adobe Devanagari"/>
@@ -175,7 +175,7 @@
     </w:p>
     <w:p>
       <w:pPr>
-        <w:pStyle w:val="Testodelblocco"/>
+        <w:pStyle w:val="BlockText"/>
         <w:spacing w:before="200" w:after="200"/>
         <w:rPr>
           <w:rFonts w:ascii="Adobe Devanagari" w:hAnsi="Adobe Devanagari" w:cs="Adobe Devanagari"/>
@@ -655,7 +655,7 @@
     </w:p>
     <w:p>
       <w:pPr>
-        <w:pStyle w:val="Paragrafoelenco"/>
+        <w:pStyle w:val="ListParagraph"/>
         <w:numPr>
           <w:ilvl w:val="0"/>
           <w:numId w:val="11"/>
@@ -695,7 +695,7 @@
     </w:p>
     <w:p>
       <w:pPr>
-        <w:pStyle w:val="Paragrafoelenco"/>
+        <w:pStyle w:val="ListParagraph"/>
         <w:numPr>
           <w:ilvl w:val="0"/>
           <w:numId w:val="11"/>
@@ -735,7 +735,7 @@
     </w:p>
     <w:p>
       <w:pPr>
-        <w:pStyle w:val="Paragrafoelenco"/>
+        <w:pStyle w:val="ListParagraph"/>
         <w:numPr>
           <w:ilvl w:val="0"/>
           <w:numId w:val="11"/>
@@ -775,7 +775,7 @@
     </w:p>
     <w:p>
       <w:pPr>
-        <w:pStyle w:val="Paragrafoelenco"/>
+        <w:pStyle w:val="ListParagraph"/>
         <w:numPr>
           <w:ilvl w:val="0"/>
           <w:numId w:val="11"/>
@@ -815,7 +815,7 @@
     </w:p>
     <w:p>
       <w:pPr>
-        <w:pStyle w:val="Paragrafoelenco"/>
+        <w:pStyle w:val="ListParagraph"/>
         <w:numPr>
           <w:ilvl w:val="0"/>
           <w:numId w:val="11"/>
@@ -855,7 +855,7 @@
     </w:p>
     <w:p>
       <w:pPr>
-        <w:pStyle w:val="Paragrafoelenco"/>
+        <w:pStyle w:val="ListParagraph"/>
         <w:numPr>
           <w:ilvl w:val="0"/>
           <w:numId w:val="11"/>
@@ -895,7 +895,7 @@
     </w:p>
     <w:p>
       <w:pPr>
-        <w:pStyle w:val="Paragrafoelenco"/>
+        <w:pStyle w:val="ListParagraph"/>
         <w:numPr>
           <w:ilvl w:val="0"/>
           <w:numId w:val="11"/>
@@ -1698,7 +1698,7 @@
     </w:p>
     <w:p>
       <w:pPr>
-        <w:pStyle w:val="Didascalia"/>
+        <w:pStyle w:val="Caption"/>
         <w:rPr>
           <w:rFonts w:ascii="Baskerville Old Face" w:hAnsi="Baskerville Old Face"/>
           <w:sz w:val="24"/>
@@ -1950,7 +1950,7 @@
     </w:p>
     <w:p>
       <w:pPr>
-        <w:pStyle w:val="Didascalia"/>
+        <w:pStyle w:val="Caption"/>
         <w:rPr>
           <w:rFonts w:ascii="Baskerville Old Face" w:hAnsi="Baskerville Old Face"/>
           <w:sz w:val="24"/>
@@ -2257,7 +2257,7 @@
     </w:p>
     <w:p>
       <w:pPr>
-        <w:pStyle w:val="Paragrafoelenco"/>
+        <w:pStyle w:val="ListParagraph"/>
         <w:numPr>
           <w:ilvl w:val="0"/>
           <w:numId w:val="15"/>
@@ -2280,7 +2280,7 @@
     </w:p>
     <w:p>
       <w:pPr>
-        <w:pStyle w:val="Paragrafoelenco"/>
+        <w:pStyle w:val="ListParagraph"/>
         <w:numPr>
           <w:ilvl w:val="0"/>
           <w:numId w:val="15"/>
@@ -2303,7 +2303,7 @@
     </w:p>
     <w:p>
       <w:pPr>
-        <w:pStyle w:val="Paragrafoelenco"/>
+        <w:pStyle w:val="ListParagraph"/>
         <w:numPr>
           <w:ilvl w:val="0"/>
           <w:numId w:val="15"/>
@@ -2326,7 +2326,7 @@
     </w:p>
     <w:p>
       <w:pPr>
-        <w:pStyle w:val="Paragrafoelenco"/>
+        <w:pStyle w:val="ListParagraph"/>
         <w:numPr>
           <w:ilvl w:val="0"/>
           <w:numId w:val="15"/>
@@ -2349,7 +2349,7 @@
     </w:p>
     <w:p>
       <w:pPr>
-        <w:pStyle w:val="Paragrafoelenco"/>
+        <w:pStyle w:val="ListParagraph"/>
         <w:numPr>
           <w:ilvl w:val="0"/>
           <w:numId w:val="15"/>
@@ -2372,7 +2372,7 @@
     </w:p>
     <w:p>
       <w:pPr>
-        <w:pStyle w:val="Paragrafoelenco"/>
+        <w:pStyle w:val="ListParagraph"/>
         <w:numPr>
           <w:ilvl w:val="0"/>
           <w:numId w:val="15"/>
@@ -2395,7 +2395,7 @@
     </w:p>
     <w:p>
       <w:pPr>
-        <w:pStyle w:val="Paragrafoelenco"/>
+        <w:pStyle w:val="ListParagraph"/>
         <w:numPr>
           <w:ilvl w:val="0"/>
           <w:numId w:val="15"/>
@@ -2419,7 +2419,7 @@
     </w:p>
     <w:p>
       <w:pPr>
-        <w:pStyle w:val="Paragrafoelenco"/>
+        <w:pStyle w:val="ListParagraph"/>
         <w:numPr>
           <w:ilvl w:val="0"/>
           <w:numId w:val="15"/>
@@ -2442,7 +2442,7 @@
     </w:p>
     <w:p>
       <w:pPr>
-        <w:pStyle w:val="Paragrafoelenco"/>
+        <w:pStyle w:val="ListParagraph"/>
         <w:numPr>
           <w:ilvl w:val="0"/>
           <w:numId w:val="15"/>
@@ -2484,7 +2484,7 @@
     </w:p>
     <w:p>
       <w:pPr>
-        <w:pStyle w:val="Paragrafoelenco"/>
+        <w:pStyle w:val="ListParagraph"/>
         <w:numPr>
           <w:ilvl w:val="0"/>
           <w:numId w:val="16"/>
@@ -2507,7 +2507,7 @@
     </w:p>
     <w:p>
       <w:pPr>
-        <w:pStyle w:val="Paragrafoelenco"/>
+        <w:pStyle w:val="ListParagraph"/>
         <w:numPr>
           <w:ilvl w:val="0"/>
           <w:numId w:val="16"/>
@@ -2530,7 +2530,7 @@
     </w:p>
     <w:p>
       <w:pPr>
-        <w:pStyle w:val="Paragrafoelenco"/>
+        <w:pStyle w:val="ListParagraph"/>
         <w:numPr>
           <w:ilvl w:val="0"/>
           <w:numId w:val="16"/>
@@ -3150,7 +3150,21 @@
           <w:rFonts w:ascii="Baskerville Old Face" w:hAnsi="Baskerville Old Face"/>
           <w:sz w:val="24"/>
         </w:rPr>
-        <w:t>. The list goes on and on for each company that sells always the same product and therefore needs the customer to come very often. The functionality in those vouchers rely on a QR-Code, barcode or a set of character and/or digits</w:t>
+        <w:t>. The list goes on and on for each company that sells always the same product and therefore needs the customer to come very often. The functionality in those vouchers rely on a QR-Code</w:t>
+      </w:r>
+      <w:r>
+        <w:rPr>
+          <w:rFonts w:ascii="Baskerville Old Face" w:hAnsi="Baskerville Old Face"/>
+          <w:sz w:val="24"/>
+        </w:rPr>
+        <w:t xml:space="preserve"> (WRITE EXPLICITLY THAT NFC DOES NOT NEED TO OPEN THE APP DIRECTLY)</w:t>
+      </w:r>
+      <w:r>
+        <w:rPr>
+          <w:rFonts w:ascii="Baskerville Old Face" w:hAnsi="Baskerville Old Face"/>
+          <w:sz w:val="24"/>
+        </w:rPr>
+        <w:t>, barcode or a set of character and/or digits</w:t>
       </w:r>
       <w:r>
         <w:rPr>
@@ -3378,7 +3392,7 @@
     </w:p>
     <w:p>
       <w:pPr>
-        <w:pStyle w:val="Paragrafoelenco"/>
+        <w:pStyle w:val="ListParagraph"/>
         <w:numPr>
           <w:ilvl w:val="0"/>
           <w:numId w:val="33"/>
@@ -3399,7 +3413,7 @@
     </w:p>
     <w:p>
       <w:pPr>
-        <w:pStyle w:val="Paragrafoelenco"/>
+        <w:pStyle w:val="ListParagraph"/>
         <w:numPr>
           <w:ilvl w:val="0"/>
           <w:numId w:val="33"/>
@@ -3415,12 +3429,13 @@
           <w:rFonts w:ascii="Baskerville Old Face" w:hAnsi="Baskerville Old Face"/>
           <w:sz w:val="24"/>
         </w:rPr>
+        <w:lastRenderedPageBreak/>
         <w:t>P2P mode, allowing the NFC device to exchange data with other NFC peers; this operation mode is used by Android Beam.</w:t>
       </w:r>
     </w:p>
     <w:p>
       <w:pPr>
-        <w:pStyle w:val="Paragrafoelenco"/>
+        <w:pStyle w:val="ListParagraph"/>
         <w:numPr>
           <w:ilvl w:val="0"/>
           <w:numId w:val="33"/>
@@ -3436,7 +3451,6 @@
           <w:rFonts w:ascii="Baskerville Old Face" w:hAnsi="Baskerville Old Face"/>
           <w:sz w:val="24"/>
         </w:rPr>
-        <w:lastRenderedPageBreak/>
         <w:t>Card emulation mode, allowing the NFC device itself to act as an NFC card. The emulated NFC card can then be accessed by an external NFC reader, such as an NFC point-of-sale terminal.</w:t>
       </w:r>
     </w:p>
@@ -3535,7 +3549,7 @@
     </w:p>
     <w:tbl>
       <w:tblPr>
-        <w:tblStyle w:val="Grigliatabella"/>
+        <w:tblStyle w:val="TableGrid"/>
         <w:tblW w:w="0" w:type="auto"/>
         <w:tblBorders>
           <w:bottom w:val="none" w:sz="0" w:space="0" w:color="auto"/>
@@ -3638,7 +3652,7 @@
           </w:tcPr>
           <w:p>
             <w:pPr>
-              <w:pStyle w:val="Paragrafoelenco"/>
+              <w:pStyle w:val="ListParagraph"/>
               <w:numPr>
                 <w:ilvl w:val="0"/>
                 <w:numId w:val="24"/>
@@ -3659,7 +3673,7 @@
           </w:p>
           <w:p>
             <w:pPr>
-              <w:pStyle w:val="Paragrafoelenco"/>
+              <w:pStyle w:val="ListParagraph"/>
               <w:numPr>
                 <w:ilvl w:val="0"/>
                 <w:numId w:val="24"/>
@@ -3680,7 +3694,7 @@
           </w:p>
           <w:p>
             <w:pPr>
-              <w:pStyle w:val="Paragrafoelenco"/>
+              <w:pStyle w:val="ListParagraph"/>
               <w:numPr>
                 <w:ilvl w:val="0"/>
                 <w:numId w:val="24"/>
@@ -3701,7 +3715,7 @@
           </w:p>
           <w:p>
             <w:pPr>
-              <w:pStyle w:val="Paragrafoelenco"/>
+              <w:pStyle w:val="ListParagraph"/>
               <w:numPr>
                 <w:ilvl w:val="0"/>
                 <w:numId w:val="24"/>
@@ -3722,7 +3736,7 @@
           </w:p>
           <w:p>
             <w:pPr>
-              <w:pStyle w:val="Paragrafoelenco"/>
+              <w:pStyle w:val="ListParagraph"/>
               <w:numPr>
                 <w:ilvl w:val="0"/>
                 <w:numId w:val="24"/>
@@ -3756,7 +3770,7 @@
           </w:tcPr>
           <w:p>
             <w:pPr>
-              <w:pStyle w:val="Paragrafoelenco"/>
+              <w:pStyle w:val="ListParagraph"/>
               <w:numPr>
                 <w:ilvl w:val="0"/>
                 <w:numId w:val="37"/>
@@ -3872,7 +3886,7 @@
           </w:tcPr>
           <w:p>
             <w:pPr>
-              <w:pStyle w:val="Paragrafoelenco"/>
+              <w:pStyle w:val="ListParagraph"/>
               <w:numPr>
                 <w:ilvl w:val="0"/>
                 <w:numId w:val="34"/>
@@ -3893,7 +3907,7 @@
           </w:p>
           <w:p>
             <w:pPr>
-              <w:pStyle w:val="Paragrafoelenco"/>
+              <w:pStyle w:val="ListParagraph"/>
               <w:numPr>
                 <w:ilvl w:val="0"/>
                 <w:numId w:val="34"/>
@@ -3914,7 +3928,7 @@
           </w:p>
           <w:p>
             <w:pPr>
-              <w:pStyle w:val="Paragrafoelenco"/>
+              <w:pStyle w:val="ListParagraph"/>
               <w:numPr>
                 <w:ilvl w:val="0"/>
                 <w:numId w:val="34"/>
@@ -3951,7 +3965,7 @@
           </w:tcPr>
           <w:p>
             <w:pPr>
-              <w:pStyle w:val="Paragrafoelenco"/>
+              <w:pStyle w:val="ListParagraph"/>
               <w:numPr>
                 <w:ilvl w:val="0"/>
                 <w:numId w:val="36"/>
@@ -3972,7 +3986,7 @@
           </w:p>
           <w:p>
             <w:pPr>
-              <w:pStyle w:val="Paragrafoelenco"/>
+              <w:pStyle w:val="ListParagraph"/>
               <w:numPr>
                 <w:ilvl w:val="0"/>
                 <w:numId w:val="36"/>
@@ -4067,7 +4081,15 @@
                 <w:rFonts w:ascii="Baskerville Old Face" w:hAnsi="Baskerville Old Face"/>
                 <w:sz w:val="24"/>
               </w:rPr>
-              <w:t xml:space="preserve"> is a mobile application where you need to register with some payment system in order to buy products in certain shops. </w:t>
+              <w:t xml:space="preserve"> is a mobile application where you need to register with some payment system in order to buy </w:t>
+            </w:r>
+            <w:r>
+              <w:rPr>
+                <w:rFonts w:ascii="Baskerville Old Face" w:hAnsi="Baskerville Old Face"/>
+                <w:sz w:val="24"/>
+              </w:rPr>
+              <w:lastRenderedPageBreak/>
+              <w:t xml:space="preserve">products in certain shops. </w:t>
             </w:r>
           </w:p>
           <w:p>
@@ -4083,7 +4105,6 @@
                 <w:rFonts w:ascii="Baskerville Old Face" w:hAnsi="Baskerville Old Face"/>
                 <w:sz w:val="24"/>
               </w:rPr>
-              <w:lastRenderedPageBreak/>
               <w:t xml:space="preserve">Talking with the company CEO </w:t>
             </w:r>
             <w:r>
@@ -4119,7 +4140,7 @@
           </w:tcPr>
           <w:p>
             <w:pPr>
-              <w:pStyle w:val="Paragrafoelenco"/>
+              <w:pStyle w:val="ListParagraph"/>
               <w:numPr>
                 <w:ilvl w:val="0"/>
                 <w:numId w:val="35"/>
@@ -4141,7 +4162,7 @@
           </w:p>
           <w:p>
             <w:pPr>
-              <w:pStyle w:val="Paragrafoelenco"/>
+              <w:pStyle w:val="ListParagraph"/>
               <w:numPr>
                 <w:ilvl w:val="0"/>
                 <w:numId w:val="35"/>
@@ -4162,7 +4183,7 @@
           </w:p>
           <w:p>
             <w:pPr>
-              <w:pStyle w:val="Paragrafoelenco"/>
+              <w:pStyle w:val="ListParagraph"/>
               <w:numPr>
                 <w:ilvl w:val="0"/>
                 <w:numId w:val="35"/>
@@ -4200,7 +4221,7 @@
           </w:tcPr>
           <w:p>
             <w:pPr>
-              <w:pStyle w:val="Paragrafoelenco"/>
+              <w:pStyle w:val="ListParagraph"/>
               <w:numPr>
                 <w:ilvl w:val="0"/>
                 <w:numId w:val="38"/>
@@ -4222,7 +4243,7 @@
           </w:p>
           <w:p>
             <w:pPr>
-              <w:pStyle w:val="Paragrafoelenco"/>
+              <w:pStyle w:val="ListParagraph"/>
               <w:numPr>
                 <w:ilvl w:val="0"/>
                 <w:numId w:val="38"/>
@@ -4238,7 +4259,7 @@
                 <w:rFonts w:ascii="Baskerville Old Face" w:hAnsi="Baskerville Old Face"/>
                 <w:sz w:val="24"/>
               </w:rPr>
-              <w:t xml:space="preserve">It is necessary to have a customised shop with their service and technology, therefore </w:t>
+              <w:t xml:space="preserve">It is necessary to have a customised shop </w:t>
             </w:r>
             <w:r>
               <w:rPr>
@@ -4246,7 +4267,7 @@
                 <w:sz w:val="24"/>
               </w:rPr>
               <w:lastRenderedPageBreak/>
-              <w:t>it is not available in many places</w:t>
+              <w:t>with their service and technology, therefore it is not available in many places</w:t>
             </w:r>
           </w:p>
         </w:tc>
@@ -4263,19 +4284,19 @@
     <w:p>
       <w:pPr>
         <w:rPr>
-          <w:rFonts w:ascii="Baskerville Old Face" w:hAnsi="Baskerville Old Face"/>
-          <w:sz w:val="28"/>
-          <w:szCs w:val="28"/>
-          <w:u w:val="single"/>
-        </w:rPr>
-      </w:pPr>
-      <w:r>
-        <w:rPr>
           <w:rFonts w:ascii="Goudy Old Style" w:hAnsi="Goudy Old Style"/>
           <w:b/>
           <w:sz w:val="44"/>
           <w:szCs w:val="44"/>
         </w:rPr>
+      </w:pPr>
+      <w:r>
+        <w:rPr>
+          <w:rFonts w:ascii="Goudy Old Style" w:hAnsi="Goudy Old Style"/>
+          <w:b/>
+          <w:sz w:val="44"/>
+          <w:szCs w:val="44"/>
+        </w:rPr>
         <w:t>2.3 Review of tools and techniques</w:t>
       </w:r>
     </w:p>
@@ -4283,6 +4304,23 @@
       <w:pPr>
         <w:rPr>
           <w:rFonts w:ascii="Baskerville Old Face" w:hAnsi="Baskerville Old Face"/>
+          <w:sz w:val="28"/>
+          <w:szCs w:val="28"/>
+        </w:rPr>
+      </w:pPr>
+      <w:r>
+        <w:rPr>
+          <w:rFonts w:ascii="Baskerville Old Face" w:hAnsi="Baskerville Old Face"/>
+          <w:sz w:val="28"/>
+          <w:szCs w:val="28"/>
+        </w:rPr>
+        <w:t xml:space="preserve">Tools that I could use, not those I am using. Including advantages and disadvantages. </w:t>
+      </w:r>
+    </w:p>
+    <w:p>
+      <w:pPr>
+        <w:rPr>
+          <w:rFonts w:ascii="Baskerville Old Face" w:hAnsi="Baskerville Old Face"/>
           <w:sz w:val="24"/>
         </w:rPr>
       </w:pPr>
@@ -4325,7 +4363,7 @@
     </w:p>
     <w:p>
       <w:pPr>
-        <w:pStyle w:val="Paragrafoelenco"/>
+        <w:pStyle w:val="ListParagraph"/>
         <w:numPr>
           <w:ilvl w:val="0"/>
           <w:numId w:val="7"/>
@@ -4408,7 +4446,7 @@
     </w:p>
     <w:p>
       <w:pPr>
-        <w:pStyle w:val="Paragrafoelenco"/>
+        <w:pStyle w:val="ListParagraph"/>
         <w:numPr>
           <w:ilvl w:val="0"/>
           <w:numId w:val="7"/>
@@ -4428,7 +4466,7 @@
     </w:p>
     <w:p>
       <w:pPr>
-        <w:pStyle w:val="Paragrafoelenco"/>
+        <w:pStyle w:val="ListParagraph"/>
         <w:numPr>
           <w:ilvl w:val="0"/>
           <w:numId w:val="7"/>
@@ -4469,7 +4507,7 @@
     </w:p>
     <w:p>
       <w:pPr>
-        <w:pStyle w:val="Paragrafoelenco"/>
+        <w:pStyle w:val="ListParagraph"/>
         <w:numPr>
           <w:ilvl w:val="0"/>
           <w:numId w:val="7"/>
@@ -4489,7 +4527,7 @@
     </w:p>
     <w:p>
       <w:pPr>
-        <w:pStyle w:val="Paragrafoelenco"/>
+        <w:pStyle w:val="ListParagraph"/>
         <w:numPr>
           <w:ilvl w:val="0"/>
           <w:numId w:val="7"/>
@@ -4552,7 +4590,7 @@
     </w:p>
     <w:p>
       <w:pPr>
-        <w:pStyle w:val="Paragrafoelenco"/>
+        <w:pStyle w:val="ListParagraph"/>
         <w:numPr>
           <w:ilvl w:val="0"/>
           <w:numId w:val="7"/>
@@ -4593,7 +4631,7 @@
     </w:p>
     <w:p>
       <w:pPr>
-        <w:pStyle w:val="Paragrafoelenco"/>
+        <w:pStyle w:val="ListParagraph"/>
         <w:numPr>
           <w:ilvl w:val="0"/>
           <w:numId w:val="7"/>
@@ -4613,7 +4651,7 @@
     </w:p>
     <w:p>
       <w:pPr>
-        <w:pStyle w:val="Paragrafoelenco"/>
+        <w:pStyle w:val="ListParagraph"/>
         <w:numPr>
           <w:ilvl w:val="0"/>
           <w:numId w:val="7"/>
@@ -4633,7 +4671,7 @@
     </w:p>
     <w:p>
       <w:pPr>
-        <w:pStyle w:val="Paragrafoelenco"/>
+        <w:pStyle w:val="ListParagraph"/>
         <w:numPr>
           <w:ilvl w:val="0"/>
           <w:numId w:val="7"/>
@@ -4653,16 +4691,16 @@
     </w:p>
     <w:p>
       <w:pPr>
-        <w:pStyle w:val="Paragrafoelenco"/>
-        <w:rPr>
-          <w:rFonts w:ascii="Baskerville Old Face" w:hAnsi="Baskerville Old Face"/>
-          <w:sz w:val="24"/>
-        </w:rPr>
-      </w:pPr>
-    </w:p>
-    <w:p>
-      <w:pPr>
-        <w:pStyle w:val="Paragrafoelenco"/>
+        <w:pStyle w:val="ListParagraph"/>
+        <w:rPr>
+          <w:rFonts w:ascii="Baskerville Old Face" w:hAnsi="Baskerville Old Face"/>
+          <w:sz w:val="24"/>
+        </w:rPr>
+      </w:pPr>
+    </w:p>
+    <w:p>
+      <w:pPr>
+        <w:pStyle w:val="ListParagraph"/>
         <w:numPr>
           <w:ilvl w:val="0"/>
           <w:numId w:val="30"/>
@@ -4687,7 +4725,7 @@
     </w:p>
     <w:p>
       <w:pPr>
-        <w:pStyle w:val="Paragrafoelenco"/>
+        <w:pStyle w:val="ListParagraph"/>
         <w:numPr>
           <w:ilvl w:val="1"/>
           <w:numId w:val="30"/>
@@ -4737,6 +4775,7 @@
           <w:rFonts w:ascii="Baskerville Old Face" w:hAnsi="Baskerville Old Face"/>
           <w:sz w:val="24"/>
         </w:rPr>
+        <w:lastRenderedPageBreak/>
         <w:t>Retailers, mobile users with their device and technical team for the maintenance of the system. All of the aforementioned individuals are part of the inner circle of a hypothetical onion diagram (</w:t>
       </w:r>
       <w:r>
@@ -4789,7 +4828,6 @@
           <w:rFonts w:ascii="Baskerville Old Face" w:hAnsi="Baskerville Old Face"/>
           <w:sz w:val="24"/>
         </w:rPr>
-        <w:lastRenderedPageBreak/>
         <w:t xml:space="preserve">Brands, owner and shop customers will be part of the </w:t>
       </w:r>
       <w:r>
@@ -4924,7 +4962,7 @@
                         <w:txbxContent>
                           <w:p>
                             <w:pPr>
-                              <w:pStyle w:val="Didascalia"/>
+                              <w:pStyle w:val="Caption"/>
                               <w:rPr>
                                 <w:rFonts w:ascii="Goudy Old Style" w:hAnsi="Goudy Old Style"/>
                                 <w:noProof/>
@@ -4982,7 +5020,7 @@
                   <w:txbxContent>
                     <w:p>
                       <w:pPr>
-                        <w:pStyle w:val="Didascalia"/>
+                        <w:pStyle w:val="Caption"/>
                         <w:rPr>
                           <w:rFonts w:ascii="Goudy Old Style" w:hAnsi="Goudy Old Style"/>
                           <w:noProof/>
@@ -5063,7 +5101,7 @@
     </w:p>
     <w:p>
       <w:pPr>
-        <w:pStyle w:val="Paragrafoelenco"/>
+        <w:pStyle w:val="ListParagraph"/>
         <w:numPr>
           <w:ilvl w:val="1"/>
           <w:numId w:val="30"/>
@@ -5076,8 +5114,6 @@
           <w:szCs w:val="44"/>
         </w:rPr>
       </w:pPr>
-      <w:bookmarkStart w:id="9" w:name="_GoBack"/>
-      <w:bookmarkEnd w:id="9"/>
       <w:r>
         <w:rPr>
           <w:rFonts w:ascii="Goudy Old Style" w:hAnsi="Goudy Old Style"/>
@@ -5100,7 +5136,30 @@
           <w:rFonts w:ascii="Baskerville Old Face" w:hAnsi="Baskerville Old Face"/>
           <w:sz w:val="24"/>
         </w:rPr>
-        <w:t>In order to achieve the success of this project, a lot of research and meetings have been setup</w:t>
+        <w:t>In order to achieve the success of this project, a lot of research and meetings</w:t>
+      </w:r>
+      <w:r>
+        <w:rPr>
+          <w:rFonts w:ascii="Baskerville Old Face" w:hAnsi="Baskerville Old Face"/>
+          <w:sz w:val="24"/>
+        </w:rPr>
+        <w:t xml:space="preserve"> </w:t>
+      </w:r>
+      <w:r>
+        <w:rPr>
+          <w:rFonts w:ascii="Baskerville Old Face" w:hAnsi="Baskerville Old Face"/>
+          <w:b/>
+          <w:bCs/>
+          <w:sz w:val="24"/>
+        </w:rPr>
+        <w:t>(Research on what, meeting with whom?)</w:t>
+      </w:r>
+      <w:r>
+        <w:rPr>
+          <w:rFonts w:ascii="Baskerville Old Face" w:hAnsi="Baskerville Old Face"/>
+          <w:sz w:val="24"/>
+        </w:rPr>
+        <w:t xml:space="preserve"> have been setup</w:t>
       </w:r>
       <w:r>
         <w:rPr>
@@ -5122,6 +5181,7 @@
           <w:rFonts w:ascii="Baskerville Old Face" w:hAnsi="Baskerville Old Face"/>
           <w:sz w:val="24"/>
         </w:rPr>
+        <w:lastRenderedPageBreak/>
         <w:t xml:space="preserve">It is clear that a very important part of the application will be the speed of confirmation and trustworthiness in terms of transaction security. </w:t>
       </w:r>
     </w:p>
@@ -5137,15 +5197,7 @@
           <w:rFonts w:ascii="Baskerville Old Face" w:hAnsi="Baskerville Old Face"/>
           <w:sz w:val="24"/>
         </w:rPr>
-        <w:t xml:space="preserve">The results have shown the importance for people using this technology that the process needs to be for small transaction as the limit £30 for payments in the shops. Therefore, </w:t>
-      </w:r>
-      <w:r>
-        <w:rPr>
-          <w:rFonts w:ascii="Baskerville Old Face" w:hAnsi="Baskerville Old Face"/>
-          <w:sz w:val="24"/>
-        </w:rPr>
-        <w:lastRenderedPageBreak/>
-        <w:t xml:space="preserve">the target </w:t>
+        <w:t xml:space="preserve">The results have shown the importance for people using this technology that the process needs to be for small transaction as the limit £30 for payments in the shops. Therefore, the target </w:t>
       </w:r>
       <w:r>
         <w:rPr>
@@ -5174,7 +5226,7 @@
     </w:p>
     <w:p>
       <w:pPr>
-        <w:pStyle w:val="Paragrafoelenco"/>
+        <w:pStyle w:val="ListParagraph"/>
         <w:numPr>
           <w:ilvl w:val="1"/>
           <w:numId w:val="32"/>
@@ -5199,7 +5251,7 @@
     </w:p>
     <w:p>
       <w:pPr>
-        <w:pStyle w:val="Paragrafoelenco"/>
+        <w:pStyle w:val="ListParagraph"/>
         <w:ind w:left="993"/>
         <w:rPr>
           <w:rFonts w:ascii="Goudy Old Style" w:hAnsi="Goudy Old Style"/>
@@ -5230,12 +5282,12 @@
           <w:rFonts w:ascii="Baskerville Old Face" w:hAnsi="Baskerville Old Face"/>
           <w:sz w:val="24"/>
         </w:rPr>
-        <w:t>[TO DO]</w:t>
-      </w:r>
-    </w:p>
-    <w:p>
-      <w:pPr>
-        <w:pStyle w:val="Paragrafoelenco"/>
+        <w:t>USE CASE – TABLE WITH THE CONDITIONS</w:t>
+      </w:r>
+    </w:p>
+    <w:p>
+      <w:pPr>
+        <w:pStyle w:val="ListParagraph"/>
         <w:numPr>
           <w:ilvl w:val="1"/>
           <w:numId w:val="32"/>
@@ -5261,6 +5313,27 @@
     <w:p>
       <w:pPr>
         <w:rPr>
+          <w:rFonts w:ascii="Goudy Old Style" w:hAnsi="Goudy Old Style"/>
+          <w:b/>
+          <w:sz w:val="28"/>
+          <w:szCs w:val="28"/>
+        </w:rPr>
+      </w:pPr>
+      <w:r>
+        <w:rPr>
+          <w:rFonts w:ascii="Goudy Old Style" w:hAnsi="Goudy Old Style"/>
+          <w:b/>
+          <w:sz w:val="28"/>
+          <w:szCs w:val="28"/>
+        </w:rPr>
+        <w:t>Classify by priority</w:t>
+      </w:r>
+      <w:bookmarkStart w:id="9" w:name="_GoBack"/>
+      <w:bookmarkEnd w:id="9"/>
+    </w:p>
+    <w:p>
+      <w:pPr>
+        <w:rPr>
           <w:rFonts w:ascii="Baskerville Old Face" w:hAnsi="Baskerville Old Face"/>
           <w:sz w:val="24"/>
         </w:rPr>
@@ -5275,7 +5348,7 @@
     </w:p>
     <w:p>
       <w:pPr>
-        <w:pStyle w:val="Paragrafoelenco"/>
+        <w:pStyle w:val="ListParagraph"/>
         <w:numPr>
           <w:ilvl w:val="0"/>
           <w:numId w:val="8"/>
@@ -5295,7 +5368,7 @@
     </w:p>
     <w:p>
       <w:pPr>
-        <w:pStyle w:val="Paragrafoelenco"/>
+        <w:pStyle w:val="ListParagraph"/>
         <w:numPr>
           <w:ilvl w:val="0"/>
           <w:numId w:val="8"/>
@@ -5315,7 +5388,7 @@
     </w:p>
     <w:p>
       <w:pPr>
-        <w:pStyle w:val="Paragrafoelenco"/>
+        <w:pStyle w:val="ListParagraph"/>
         <w:numPr>
           <w:ilvl w:val="0"/>
           <w:numId w:val="8"/>
@@ -5335,7 +5408,7 @@
     </w:p>
     <w:p>
       <w:pPr>
-        <w:pStyle w:val="Paragrafoelenco"/>
+        <w:pStyle w:val="ListParagraph"/>
         <w:numPr>
           <w:ilvl w:val="0"/>
           <w:numId w:val="8"/>
@@ -5355,7 +5428,7 @@
     </w:p>
     <w:p>
       <w:pPr>
-        <w:pStyle w:val="Paragrafoelenco"/>
+        <w:pStyle w:val="ListParagraph"/>
         <w:numPr>
           <w:ilvl w:val="0"/>
           <w:numId w:val="8"/>
@@ -5390,7 +5463,7 @@
     </w:p>
     <w:p>
       <w:pPr>
-        <w:pStyle w:val="Paragrafoelenco"/>
+        <w:pStyle w:val="ListParagraph"/>
         <w:numPr>
           <w:ilvl w:val="0"/>
           <w:numId w:val="8"/>
@@ -5410,7 +5483,7 @@
     </w:p>
     <w:p>
       <w:pPr>
-        <w:pStyle w:val="Paragrafoelenco"/>
+        <w:pStyle w:val="ListParagraph"/>
         <w:numPr>
           <w:ilvl w:val="0"/>
           <w:numId w:val="8"/>
@@ -5430,7 +5503,7 @@
     </w:p>
     <w:p>
       <w:pPr>
-        <w:pStyle w:val="Paragrafoelenco"/>
+        <w:pStyle w:val="ListParagraph"/>
         <w:numPr>
           <w:ilvl w:val="0"/>
           <w:numId w:val="8"/>
@@ -5450,7 +5523,7 @@
     </w:p>
     <w:p>
       <w:pPr>
-        <w:pStyle w:val="Paragrafoelenco"/>
+        <w:pStyle w:val="ListParagraph"/>
         <w:numPr>
           <w:ilvl w:val="0"/>
           <w:numId w:val="8"/>
@@ -5470,7 +5543,7 @@
     </w:p>
     <w:p>
       <w:pPr>
-        <w:pStyle w:val="Paragrafoelenco"/>
+        <w:pStyle w:val="ListParagraph"/>
         <w:numPr>
           <w:ilvl w:val="0"/>
           <w:numId w:val="8"/>
@@ -5490,7 +5563,7 @@
     </w:p>
     <w:p>
       <w:pPr>
-        <w:pStyle w:val="Paragrafoelenco"/>
+        <w:pStyle w:val="ListParagraph"/>
         <w:numPr>
           <w:ilvl w:val="0"/>
           <w:numId w:val="8"/>
@@ -5510,7 +5583,7 @@
     </w:p>
     <w:p>
       <w:pPr>
-        <w:pStyle w:val="Paragrafoelenco"/>
+        <w:pStyle w:val="ListParagraph"/>
         <w:numPr>
           <w:ilvl w:val="0"/>
           <w:numId w:val="8"/>
@@ -5530,7 +5603,7 @@
     </w:p>
     <w:p>
       <w:pPr>
-        <w:pStyle w:val="Paragrafoelenco"/>
+        <w:pStyle w:val="ListParagraph"/>
         <w:numPr>
           <w:ilvl w:val="0"/>
           <w:numId w:val="8"/>
@@ -5580,7 +5653,7 @@
     </w:p>
     <w:p>
       <w:pPr>
-        <w:pStyle w:val="Paragrafoelenco"/>
+        <w:pStyle w:val="ListParagraph"/>
         <w:numPr>
           <w:ilvl w:val="0"/>
           <w:numId w:val="17"/>
@@ -5595,12 +5668,13 @@
           <w:rFonts w:ascii="Baskerville Old Face" w:hAnsi="Baskerville Old Face"/>
           <w:sz w:val="24"/>
         </w:rPr>
+        <w:lastRenderedPageBreak/>
         <w:t>GPS can be asked in order to give a more precise feedback in case and at the same time is possible to let the user know that when they go to Tesco and pay without scanning their card</w:t>
       </w:r>
     </w:p>
     <w:p>
       <w:pPr>
-        <w:pStyle w:val="Paragrafoelenco"/>
+        <w:pStyle w:val="ListParagraph"/>
         <w:numPr>
           <w:ilvl w:val="0"/>
           <w:numId w:val="17"/>
@@ -5620,7 +5694,7 @@
     </w:p>
     <w:p>
       <w:pPr>
-        <w:pStyle w:val="Paragrafoelenco"/>
+        <w:pStyle w:val="ListParagraph"/>
         <w:numPr>
           <w:ilvl w:val="1"/>
           <w:numId w:val="32"/>
@@ -5640,7 +5714,6 @@
           <w:sz w:val="44"/>
           <w:szCs w:val="44"/>
         </w:rPr>
-        <w:lastRenderedPageBreak/>
         <w:t>Legal, social and ethical issues</w:t>
       </w:r>
     </w:p>
@@ -5756,7 +5829,7 @@
     </w:p>
     <w:p>
       <w:pPr>
-        <w:pStyle w:val="Paragrafoelenco"/>
+        <w:pStyle w:val="ListParagraph"/>
         <w:numPr>
           <w:ilvl w:val="0"/>
           <w:numId w:val="32"/>
@@ -5803,7 +5876,7 @@
     </w:p>
     <w:p>
       <w:pPr>
-        <w:pStyle w:val="Paragrafoelenco"/>
+        <w:pStyle w:val="ListParagraph"/>
         <w:numPr>
           <w:ilvl w:val="0"/>
           <w:numId w:val="32"/>
@@ -5843,7 +5916,7 @@
     </w:p>
     <w:p>
       <w:pPr>
-        <w:pStyle w:val="Paragrafoelenco"/>
+        <w:pStyle w:val="ListParagraph"/>
         <w:rPr>
           <w:rFonts w:ascii="Goudy Old Style" w:hAnsi="Goudy Old Style"/>
           <w:b/>
@@ -5878,7 +5951,7 @@
     </w:p>
     <w:p>
       <w:pPr>
-        <w:pStyle w:val="Paragrafoelenco"/>
+        <w:pStyle w:val="ListParagraph"/>
         <w:numPr>
           <w:ilvl w:val="0"/>
           <w:numId w:val="7"/>
@@ -5898,7 +5971,7 @@
     </w:p>
     <w:p>
       <w:pPr>
-        <w:pStyle w:val="Paragrafoelenco"/>
+        <w:pStyle w:val="ListParagraph"/>
         <w:numPr>
           <w:ilvl w:val="0"/>
           <w:numId w:val="7"/>
@@ -5918,7 +5991,7 @@
     </w:p>
     <w:p>
       <w:pPr>
-        <w:pStyle w:val="Paragrafoelenco"/>
+        <w:pStyle w:val="ListParagraph"/>
         <w:numPr>
           <w:ilvl w:val="0"/>
           <w:numId w:val="7"/>
@@ -5938,7 +6011,7 @@
     </w:p>
     <w:p>
       <w:pPr>
-        <w:pStyle w:val="Paragrafoelenco"/>
+        <w:pStyle w:val="ListParagraph"/>
         <w:numPr>
           <w:ilvl w:val="0"/>
           <w:numId w:val="7"/>
@@ -5958,7 +6031,7 @@
     </w:p>
     <w:p>
       <w:pPr>
-        <w:pStyle w:val="Paragrafoelenco"/>
+        <w:pStyle w:val="ListParagraph"/>
         <w:numPr>
           <w:ilvl w:val="0"/>
           <w:numId w:val="7"/>
@@ -5978,7 +6051,7 @@
     </w:p>
     <w:p>
       <w:pPr>
-        <w:pStyle w:val="Paragrafoelenco"/>
+        <w:pStyle w:val="ListParagraph"/>
         <w:numPr>
           <w:ilvl w:val="0"/>
           <w:numId w:val="7"/>
@@ -5998,7 +6071,7 @@
     </w:p>
     <w:p>
       <w:pPr>
-        <w:pStyle w:val="Paragrafoelenco"/>
+        <w:pStyle w:val="ListParagraph"/>
         <w:numPr>
           <w:ilvl w:val="0"/>
           <w:numId w:val="7"/>
@@ -6018,7 +6091,7 @@
     </w:p>
     <w:p>
       <w:pPr>
-        <w:pStyle w:val="Paragrafoelenco"/>
+        <w:pStyle w:val="ListParagraph"/>
         <w:numPr>
           <w:ilvl w:val="0"/>
           <w:numId w:val="7"/>
@@ -6033,12 +6106,13 @@
           <w:rFonts w:ascii="Baskerville Old Face" w:hAnsi="Baskerville Old Face"/>
           <w:sz w:val="24"/>
         </w:rPr>
+        <w:lastRenderedPageBreak/>
         <w:t>Postman for API testing and testing</w:t>
       </w:r>
     </w:p>
     <w:p>
       <w:pPr>
-        <w:pStyle w:val="Paragrafoelenco"/>
+        <w:pStyle w:val="ListParagraph"/>
         <w:numPr>
           <w:ilvl w:val="0"/>
           <w:numId w:val="7"/>
@@ -6058,7 +6132,7 @@
     </w:p>
     <w:p>
       <w:pPr>
-        <w:pStyle w:val="Paragrafoelenco"/>
+        <w:pStyle w:val="ListParagraph"/>
         <w:numPr>
           <w:ilvl w:val="0"/>
           <w:numId w:val="7"/>
@@ -6211,7 +6285,7 @@
     </w:p>
     <w:p>
       <w:pPr>
-        <w:pStyle w:val="Bibliografia"/>
+        <w:pStyle w:val="Bibliography"/>
         <w:jc w:val="left"/>
         <w:rPr>
           <w:noProof/>
@@ -6289,7 +6363,7 @@
     </w:p>
     <w:p>
       <w:pPr>
-        <w:pStyle w:val="Bibliografia"/>
+        <w:pStyle w:val="Bibliography"/>
         <w:jc w:val="left"/>
         <w:rPr>
           <w:noProof/>
@@ -6325,7 +6399,7 @@
     </w:p>
     <w:p>
       <w:pPr>
-        <w:pStyle w:val="Bibliografia"/>
+        <w:pStyle w:val="Bibliography"/>
         <w:jc w:val="left"/>
         <w:rPr>
           <w:noProof/>
@@ -6361,7 +6435,7 @@
     </w:p>
     <w:p>
       <w:pPr>
-        <w:pStyle w:val="Bibliografia"/>
+        <w:pStyle w:val="Bibliography"/>
         <w:jc w:val="left"/>
         <w:rPr>
           <w:noProof/>
@@ -6397,7 +6471,7 @@
     </w:p>
     <w:p>
       <w:pPr>
-        <w:pStyle w:val="Bibliografia"/>
+        <w:pStyle w:val="Bibliography"/>
         <w:jc w:val="left"/>
         <w:rPr>
           <w:noProof/>
@@ -6447,7 +6521,7 @@
     </w:p>
     <w:p>
       <w:pPr>
-        <w:pStyle w:val="Bibliografia"/>
+        <w:pStyle w:val="Bibliography"/>
         <w:jc w:val="left"/>
         <w:rPr>
           <w:noProof/>
@@ -6497,7 +6571,7 @@
     </w:p>
     <w:p>
       <w:pPr>
-        <w:pStyle w:val="Bibliografia"/>
+        <w:pStyle w:val="Bibliography"/>
         <w:jc w:val="left"/>
         <w:rPr>
           <w:noProof/>
@@ -6507,6 +6581,7 @@
         <w:rPr>
           <w:noProof/>
         </w:rPr>
+        <w:lastRenderedPageBreak/>
         <w:t xml:space="preserve">Embargo, 2019. [Online] </w:t>
       </w:r>
       <w:r>
@@ -6526,7 +6601,7 @@
     </w:p>
     <w:p>
       <w:pPr>
-        <w:pStyle w:val="Bibliografia"/>
+        <w:pStyle w:val="Bibliography"/>
         <w:jc w:val="left"/>
         <w:rPr>
           <w:noProof/>
@@ -6562,7 +6637,7 @@
     </w:p>
     <w:p>
       <w:pPr>
-        <w:pStyle w:val="Bibliografia"/>
+        <w:pStyle w:val="Bibliography"/>
         <w:jc w:val="left"/>
         <w:rPr>
           <w:noProof/>
@@ -6572,7 +6647,6 @@
         <w:rPr>
           <w:noProof/>
         </w:rPr>
-        <w:lastRenderedPageBreak/>
         <w:t xml:space="preserve">Investopedia, n.d. [Online] </w:t>
       </w:r>
       <w:r>
@@ -6599,7 +6673,7 @@
     </w:p>
     <w:p>
       <w:pPr>
-        <w:pStyle w:val="Bibliografia"/>
+        <w:pStyle w:val="Bibliography"/>
         <w:jc w:val="left"/>
         <w:rPr>
           <w:noProof/>
@@ -6628,7 +6702,7 @@
     </w:p>
     <w:p>
       <w:pPr>
-        <w:pStyle w:val="Bibliografia"/>
+        <w:pStyle w:val="Bibliography"/>
         <w:jc w:val="left"/>
         <w:rPr>
           <w:noProof/>
@@ -6657,7 +6731,7 @@
     </w:p>
     <w:p>
       <w:pPr>
-        <w:pStyle w:val="Bibliografia"/>
+        <w:pStyle w:val="Bibliography"/>
         <w:jc w:val="left"/>
         <w:rPr>
           <w:noProof/>
@@ -6707,7 +6781,7 @@
     </w:p>
     <w:p>
       <w:pPr>
-        <w:pStyle w:val="Bibliografia"/>
+        <w:pStyle w:val="Bibliography"/>
         <w:jc w:val="left"/>
         <w:rPr>
           <w:noProof/>
@@ -6743,7 +6817,7 @@
     </w:p>
     <w:p>
       <w:pPr>
-        <w:pStyle w:val="Bibliografia"/>
+        <w:pStyle w:val="Bibliography"/>
         <w:jc w:val="left"/>
         <w:rPr>
           <w:noProof/>
@@ -6779,7 +6853,7 @@
     </w:p>
     <w:p>
       <w:pPr>
-        <w:pStyle w:val="Bibliografia"/>
+        <w:pStyle w:val="Bibliography"/>
         <w:jc w:val="left"/>
         <w:rPr>
           <w:noProof/>
@@ -6815,7 +6889,7 @@
     </w:p>
     <w:p>
       <w:pPr>
-        <w:pStyle w:val="Bibliografia"/>
+        <w:pStyle w:val="Bibliography"/>
         <w:jc w:val="left"/>
         <w:rPr>
           <w:noProof/>
@@ -6865,7 +6939,7 @@
     </w:p>
     <w:p>
       <w:pPr>
-        <w:pStyle w:val="Bibliografia"/>
+        <w:pStyle w:val="Bibliography"/>
         <w:jc w:val="left"/>
         <w:rPr>
           <w:noProof/>
@@ -6969,34 +7043,34 @@
 <w:ftr xmlns:wpc="http://schemas.microsoft.com/office/word/2010/wordprocessingCanvas" xmlns:cx="http://schemas.microsoft.com/office/drawing/2014/chartex" xmlns:cx1="http://schemas.microsoft.com/office/drawing/2015/9/8/chartex" xmlns:cx2="http://schemas.microsoft.com/office/drawing/2015/10/21/chartex" xmlns:cx3="http://schemas.microsoft.com/office/drawing/2016/5/9/chartex" xmlns:cx4="http://schemas.microsoft.com/office/drawing/2016/5/10/chartex" xmlns:cx5="http://schemas.microsoft.com/office/drawing/2016/5/11/chartex" xmlns:cx6="http://schemas.microsoft.com/office/drawing/2016/5/12/chartex" xmlns:cx7="http://schemas.microsoft.com/office/drawing/2016/5/13/chartex" xmlns:cx8="http://schemas.microsoft.com/office/drawing/2016/5/14/chartex" xmlns:mc="http://schemas.openxmlformats.org/markup-compatibility/2006" xmlns:aink="http://schemas.microsoft.com/office/drawing/2016/ink" xmlns:am3d="http://schemas.microsoft.com/office/drawing/2017/model3d" xmlns:o="urn:schemas-microsoft-com:office:office" xmlns:r="http://schemas.openxmlformats.org/officeDocument/2006/relationships" xmlns:m="http://schemas.openxmlformats.org/officeDocument/2006/math" xmlns:v="urn:schemas-microsoft-com:vml" xmlns:wp14="http://schemas.microsoft.com/office/word/2010/wordprocessingDrawing" xmlns:wp="http://schemas.openxmlformats.org/drawingml/2006/wordprocessingDrawing" xmlns:w10="urn:schemas-microsoft-com:office:word" xmlns:w="http://schemas.openxmlformats.org/wordprocessingml/2006/main" xmlns:w14="http://schemas.microsoft.com/office/word/2010/wordml" xmlns:w15="http://schemas.microsoft.com/office/word/2012/wordml" xmlns:w16cid="http://schemas.microsoft.com/office/word/2016/wordml/cid" xmlns:w16se="http://schemas.microsoft.com/office/word/2015/wordml/symex" xmlns:wpg="http://schemas.microsoft.com/office/word/2010/wordprocessingGroup" xmlns:wpi="http://schemas.microsoft.com/office/word/2010/wordprocessingInk" xmlns:wne="http://schemas.microsoft.com/office/word/2006/wordml" xmlns:wps="http://schemas.microsoft.com/office/word/2010/wordprocessingShape" mc:Ignorable="w14 w15 w16se w16cid wp14">
   <w:p>
     <w:pPr>
-      <w:pStyle w:val="Pidipagina"/>
+      <w:pStyle w:val="Footer"/>
       <w:framePr w:wrap="around" w:vAnchor="text" w:hAnchor="margin" w:xAlign="right" w:y="1"/>
       <w:rPr>
-        <w:rStyle w:val="Numeropagina"/>
+        <w:rStyle w:val="PageNumber"/>
       </w:rPr>
     </w:pPr>
     <w:r>
       <w:rPr>
-        <w:rStyle w:val="Numeropagina"/>
+        <w:rStyle w:val="PageNumber"/>
       </w:rPr>
       <w:fldChar w:fldCharType="begin"/>
     </w:r>
     <w:r>
       <w:rPr>
-        <w:rStyle w:val="Numeropagina"/>
+        <w:rStyle w:val="PageNumber"/>
       </w:rPr>
       <w:instrText xml:space="preserve">PAGE  </w:instrText>
     </w:r>
     <w:r>
       <w:rPr>
-        <w:rStyle w:val="Numeropagina"/>
+        <w:rStyle w:val="PageNumber"/>
       </w:rPr>
       <w:fldChar w:fldCharType="end"/>
     </w:r>
   </w:p>
   <w:p>
     <w:pPr>
-      <w:pStyle w:val="Pidipagina"/>
+      <w:pStyle w:val="Footer"/>
       <w:ind w:right="360"/>
     </w:pPr>
   </w:p>
@@ -7007,47 +7081,47 @@
 <w:ftr xmlns:wpc="http://schemas.microsoft.com/office/word/2010/wordprocessingCanvas" xmlns:cx="http://schemas.microsoft.com/office/drawing/2014/chartex" xmlns:cx1="http://schemas.microsoft.com/office/drawing/2015/9/8/chartex" xmlns:cx2="http://schemas.microsoft.com/office/drawing/2015/10/21/chartex" xmlns:cx3="http://schemas.microsoft.com/office/drawing/2016/5/9/chartex" xmlns:cx4="http://schemas.microsoft.com/office/drawing/2016/5/10/chartex" xmlns:cx5="http://schemas.microsoft.com/office/drawing/2016/5/11/chartex" xmlns:cx6="http://schemas.microsoft.com/office/drawing/2016/5/12/chartex" xmlns:cx7="http://schemas.microsoft.com/office/drawing/2016/5/13/chartex" xmlns:cx8="http://schemas.microsoft.com/office/drawing/2016/5/14/chartex" xmlns:mc="http://schemas.openxmlformats.org/markup-compatibility/2006" xmlns:aink="http://schemas.microsoft.com/office/drawing/2016/ink" xmlns:am3d="http://schemas.microsoft.com/office/drawing/2017/model3d" xmlns:o="urn:schemas-microsoft-com:office:office" xmlns:r="http://schemas.openxmlformats.org/officeDocument/2006/relationships" xmlns:m="http://schemas.openxmlformats.org/officeDocument/2006/math" xmlns:v="urn:schemas-microsoft-com:vml" xmlns:wp14="http://schemas.microsoft.com/office/word/2010/wordprocessingDrawing" xmlns:wp="http://schemas.openxmlformats.org/drawingml/2006/wordprocessingDrawing" xmlns:w10="urn:schemas-microsoft-com:office:word" xmlns:w="http://schemas.openxmlformats.org/wordprocessingml/2006/main" xmlns:w14="http://schemas.microsoft.com/office/word/2010/wordml" xmlns:w15="http://schemas.microsoft.com/office/word/2012/wordml" xmlns:w16cid="http://schemas.microsoft.com/office/word/2016/wordml/cid" xmlns:w16se="http://schemas.microsoft.com/office/word/2015/wordml/symex" xmlns:wpg="http://schemas.microsoft.com/office/word/2010/wordprocessingGroup" xmlns:wpi="http://schemas.microsoft.com/office/word/2010/wordprocessingInk" xmlns:wne="http://schemas.microsoft.com/office/word/2006/wordml" xmlns:wps="http://schemas.microsoft.com/office/word/2010/wordprocessingShape" mc:Ignorable="w14 w15 w16se w16cid wp14">
   <w:p>
     <w:pPr>
-      <w:pStyle w:val="Pidipagina"/>
+      <w:pStyle w:val="Footer"/>
       <w:framePr w:wrap="around" w:vAnchor="text" w:hAnchor="margin" w:xAlign="right" w:y="1"/>
       <w:rPr>
-        <w:rStyle w:val="Numeropagina"/>
+        <w:rStyle w:val="PageNumber"/>
       </w:rPr>
     </w:pPr>
     <w:r>
       <w:rPr>
-        <w:rStyle w:val="Numeropagina"/>
+        <w:rStyle w:val="PageNumber"/>
       </w:rPr>
       <w:fldChar w:fldCharType="begin"/>
     </w:r>
     <w:r>
       <w:rPr>
-        <w:rStyle w:val="Numeropagina"/>
+        <w:rStyle w:val="PageNumber"/>
       </w:rPr>
       <w:instrText xml:space="preserve">PAGE  </w:instrText>
     </w:r>
     <w:r>
       <w:rPr>
-        <w:rStyle w:val="Numeropagina"/>
+        <w:rStyle w:val="PageNumber"/>
       </w:rPr>
       <w:fldChar w:fldCharType="separate"/>
     </w:r>
     <w:r>
       <w:rPr>
-        <w:rStyle w:val="Numeropagina"/>
+        <w:rStyle w:val="PageNumber"/>
         <w:noProof/>
       </w:rPr>
       <w:t>7</w:t>
     </w:r>
     <w:r>
       <w:rPr>
-        <w:rStyle w:val="Numeropagina"/>
+        <w:rStyle w:val="PageNumber"/>
       </w:rPr>
       <w:fldChar w:fldCharType="end"/>
     </w:r>
   </w:p>
   <w:p>
     <w:pPr>
-      <w:pStyle w:val="Pidipagina"/>
+      <w:pStyle w:val="Footer"/>
       <w:ind w:right="360"/>
     </w:pPr>
     <w:r>
@@ -11390,7 +11464,7 @@
     <w:lsdException w:name="Unresolved Mention" w:semiHidden="1" w:unhideWhenUsed="1"/>
     <w:lsdException w:name="Smart Link" w:semiHidden="1" w:unhideWhenUsed="1"/>
   </w:latentStyles>
-  <w:style w:type="paragraph" w:default="1" w:styleId="Normale">
+  <w:style w:type="paragraph" w:default="1" w:styleId="Normal">
     <w:name w:val="Normal"/>
     <w:qFormat/>
     <w:rsid w:val="00916422"/>
@@ -11398,11 +11472,11 @@
       <w:lang w:val="en-GB"/>
     </w:rPr>
   </w:style>
-  <w:style w:type="paragraph" w:styleId="Titolo1">
+  <w:style w:type="paragraph" w:styleId="Heading1">
     <w:name w:val="heading 1"/>
-    <w:basedOn w:val="Normale"/>
-    <w:next w:val="Normale"/>
-    <w:link w:val="Titolo1Carattere"/>
+    <w:basedOn w:val="Normal"/>
+    <w:next w:val="Normal"/>
+    <w:link w:val="Heading1Char"/>
     <w:uiPriority w:val="9"/>
     <w:qFormat/>
     <w:rsid w:val="00916422"/>
@@ -11422,11 +11496,11 @@
       <w:szCs w:val="28"/>
     </w:rPr>
   </w:style>
-  <w:style w:type="paragraph" w:styleId="Titolo2">
+  <w:style w:type="paragraph" w:styleId="Heading2">
     <w:name w:val="heading 2"/>
-    <w:basedOn w:val="Normale"/>
-    <w:next w:val="Normale"/>
-    <w:link w:val="Titolo2Carattere"/>
+    <w:basedOn w:val="Normal"/>
+    <w:next w:val="Normal"/>
+    <w:link w:val="Heading2Char"/>
     <w:uiPriority w:val="9"/>
     <w:semiHidden/>
     <w:unhideWhenUsed/>
@@ -11446,11 +11520,11 @@
       <w:szCs w:val="28"/>
     </w:rPr>
   </w:style>
-  <w:style w:type="paragraph" w:styleId="Titolo3">
+  <w:style w:type="paragraph" w:styleId="Heading3">
     <w:name w:val="heading 3"/>
-    <w:basedOn w:val="Normale"/>
-    <w:next w:val="Normale"/>
-    <w:link w:val="Titolo3Carattere"/>
+    <w:basedOn w:val="Normal"/>
+    <w:next w:val="Normal"/>
+    <w:link w:val="Heading3Char"/>
     <w:uiPriority w:val="9"/>
     <w:semiHidden/>
     <w:unhideWhenUsed/>
@@ -11469,11 +11543,11 @@
       <w:szCs w:val="24"/>
     </w:rPr>
   </w:style>
-  <w:style w:type="paragraph" w:styleId="Titolo4">
+  <w:style w:type="paragraph" w:styleId="Heading4">
     <w:name w:val="heading 4"/>
-    <w:basedOn w:val="Normale"/>
-    <w:next w:val="Normale"/>
-    <w:link w:val="Titolo4Carattere"/>
+    <w:basedOn w:val="Normal"/>
+    <w:next w:val="Normal"/>
+    <w:link w:val="Heading4Char"/>
     <w:uiPriority w:val="9"/>
     <w:semiHidden/>
     <w:unhideWhenUsed/>
@@ -11493,11 +11567,11 @@
       <w:szCs w:val="24"/>
     </w:rPr>
   </w:style>
-  <w:style w:type="paragraph" w:styleId="Titolo5">
+  <w:style w:type="paragraph" w:styleId="Heading5">
     <w:name w:val="heading 5"/>
-    <w:basedOn w:val="Normale"/>
-    <w:next w:val="Normale"/>
-    <w:link w:val="Titolo5Carattere"/>
+    <w:basedOn w:val="Normal"/>
+    <w:next w:val="Normal"/>
+    <w:link w:val="Heading5Char"/>
     <w:uiPriority w:val="9"/>
     <w:semiHidden/>
     <w:unhideWhenUsed/>
@@ -11515,11 +11589,11 @@
       <w:bCs/>
     </w:rPr>
   </w:style>
-  <w:style w:type="paragraph" w:styleId="Titolo6">
+  <w:style w:type="paragraph" w:styleId="Heading6">
     <w:name w:val="heading 6"/>
-    <w:basedOn w:val="Normale"/>
-    <w:next w:val="Normale"/>
-    <w:link w:val="Titolo6Carattere"/>
+    <w:basedOn w:val="Normal"/>
+    <w:next w:val="Normal"/>
+    <w:link w:val="Heading6Char"/>
     <w:uiPriority w:val="9"/>
     <w:semiHidden/>
     <w:unhideWhenUsed/>
@@ -11539,11 +11613,11 @@
       <w:iCs/>
     </w:rPr>
   </w:style>
-  <w:style w:type="paragraph" w:styleId="Titolo7">
+  <w:style w:type="paragraph" w:styleId="Heading7">
     <w:name w:val="heading 7"/>
-    <w:basedOn w:val="Normale"/>
-    <w:next w:val="Normale"/>
-    <w:link w:val="Titolo7Carattere"/>
+    <w:basedOn w:val="Normal"/>
+    <w:next w:val="Normal"/>
+    <w:link w:val="Heading7Char"/>
     <w:uiPriority w:val="9"/>
     <w:semiHidden/>
     <w:unhideWhenUsed/>
@@ -11560,11 +11634,11 @@
       <w:iCs/>
     </w:rPr>
   </w:style>
-  <w:style w:type="paragraph" w:styleId="Titolo8">
+  <w:style w:type="paragraph" w:styleId="Heading8">
     <w:name w:val="heading 8"/>
-    <w:basedOn w:val="Normale"/>
-    <w:next w:val="Normale"/>
-    <w:link w:val="Titolo8Carattere"/>
+    <w:basedOn w:val="Normal"/>
+    <w:next w:val="Normal"/>
+    <w:link w:val="Heading8Char"/>
     <w:uiPriority w:val="9"/>
     <w:semiHidden/>
     <w:unhideWhenUsed/>
@@ -11581,11 +11655,11 @@
       <w:bCs/>
     </w:rPr>
   </w:style>
-  <w:style w:type="paragraph" w:styleId="Titolo9">
+  <w:style w:type="paragraph" w:styleId="Heading9">
     <w:name w:val="heading 9"/>
-    <w:basedOn w:val="Normale"/>
-    <w:next w:val="Normale"/>
-    <w:link w:val="Titolo9Carattere"/>
+    <w:basedOn w:val="Normal"/>
+    <w:next w:val="Normal"/>
+    <w:link w:val="Heading9Char"/>
     <w:uiPriority w:val="9"/>
     <w:semiHidden/>
     <w:unhideWhenUsed/>
@@ -11602,13 +11676,13 @@
       <w:iCs/>
     </w:rPr>
   </w:style>
-  <w:style w:type="character" w:default="1" w:styleId="Carpredefinitoparagrafo">
+  <w:style w:type="character" w:default="1" w:styleId="DefaultParagraphFont">
     <w:name w:val="Default Paragraph Font"/>
     <w:uiPriority w:val="1"/>
     <w:semiHidden/>
     <w:unhideWhenUsed/>
   </w:style>
-  <w:style w:type="table" w:default="1" w:styleId="Tabellanormale">
+  <w:style w:type="table" w:default="1" w:styleId="TableNormal">
     <w:name w:val="Normal Table"/>
     <w:uiPriority w:val="99"/>
     <w:semiHidden/>
@@ -11623,7 +11697,7 @@
       </w:tblCellMar>
     </w:tblPr>
   </w:style>
-  <w:style w:type="numbering" w:default="1" w:styleId="Nessunelenco">
+  <w:style w:type="numbering" w:default="1" w:styleId="NoList">
     <w:name w:val="No List"/>
     <w:uiPriority w:val="99"/>
     <w:semiHidden/>
@@ -11631,7 +11705,7 @@
   </w:style>
   <w:style w:type="paragraph" w:customStyle="1" w:styleId="Devanagari">
     <w:name w:val="Devanagari"/>
-    <w:basedOn w:val="Normale"/>
+    <w:basedOn w:val="Normal"/>
     <w:rsid w:val="00DC2077"/>
     <w:rPr>
       <w:rFonts w:ascii="Adobe Devanagari" w:hAnsi="Adobe Devanagari"/>
@@ -11649,18 +11723,18 @@
   </w:style>
   <w:style w:type="paragraph" w:customStyle="1" w:styleId="Author">
     <w:name w:val="Author"/>
-    <w:basedOn w:val="Sottotitolo"/>
+    <w:basedOn w:val="Subtitle"/>
     <w:rsid w:val="00566689"/>
     <w:pPr>
       <w:spacing w:before="480"/>
     </w:pPr>
   </w:style>
-  <w:style w:type="paragraph" w:styleId="Titolo">
+  <w:style w:type="paragraph" w:styleId="Title">
     <w:name w:val="Title"/>
     <w:aliases w:val="Report Type"/>
-    <w:basedOn w:val="Normale"/>
-    <w:next w:val="Normale"/>
-    <w:link w:val="TitoloCarattere"/>
+    <w:basedOn w:val="Normal"/>
+    <w:next w:val="Normal"/>
+    <w:link w:val="TitleChar"/>
     <w:uiPriority w:val="10"/>
     <w:qFormat/>
     <w:rsid w:val="00916422"/>
@@ -11678,11 +11752,11 @@
       <w:szCs w:val="48"/>
     </w:rPr>
   </w:style>
-  <w:style w:type="character" w:customStyle="1" w:styleId="TitoloCarattere">
-    <w:name w:val="Titolo Carattere"/>
-    <w:aliases w:val="Report Type Carattere"/>
-    <w:basedOn w:val="Carpredefinitoparagrafo"/>
-    <w:link w:val="Titolo"/>
+  <w:style w:type="character" w:customStyle="1" w:styleId="TitleChar">
+    <w:name w:val="Title Char"/>
+    <w:aliases w:val="Report Type Char"/>
+    <w:basedOn w:val="DefaultParagraphFont"/>
+    <w:link w:val="Title"/>
     <w:uiPriority w:val="10"/>
     <w:rsid w:val="00916422"/>
     <w:rPr>
@@ -11694,12 +11768,12 @@
       <w:szCs w:val="48"/>
     </w:rPr>
   </w:style>
-  <w:style w:type="paragraph" w:styleId="Sottotitolo">
+  <w:style w:type="paragraph" w:styleId="Subtitle">
     <w:name w:val="Subtitle"/>
     <w:aliases w:val="Project Title"/>
-    <w:basedOn w:val="Normale"/>
-    <w:next w:val="Normale"/>
-    <w:link w:val="SottotitoloCarattere"/>
+    <w:basedOn w:val="Normal"/>
+    <w:next w:val="Normal"/>
+    <w:link w:val="SubtitleChar"/>
     <w:uiPriority w:val="11"/>
     <w:qFormat/>
     <w:rsid w:val="00916422"/>
@@ -11716,11 +11790,11 @@
       <w:szCs w:val="24"/>
     </w:rPr>
   </w:style>
-  <w:style w:type="character" w:customStyle="1" w:styleId="SottotitoloCarattere">
-    <w:name w:val="Sottotitolo Carattere"/>
-    <w:aliases w:val="Project Title Carattere"/>
-    <w:basedOn w:val="Carpredefinitoparagrafo"/>
-    <w:link w:val="Sottotitolo"/>
+  <w:style w:type="character" w:customStyle="1" w:styleId="SubtitleChar">
+    <w:name w:val="Subtitle Char"/>
+    <w:aliases w:val="Project Title Char"/>
+    <w:basedOn w:val="DefaultParagraphFont"/>
+    <w:link w:val="Subtitle"/>
     <w:uiPriority w:val="11"/>
     <w:rsid w:val="00916422"/>
     <w:rPr>
@@ -11729,9 +11803,9 @@
       <w:szCs w:val="24"/>
     </w:rPr>
   </w:style>
-  <w:style w:type="paragraph" w:styleId="Testodelblocco">
+  <w:style w:type="paragraph" w:styleId="BlockText">
     <w:name w:val="Block Text"/>
-    <w:basedOn w:val="Normale"/>
+    <w:basedOn w:val="Normal"/>
     <w:semiHidden/>
     <w:rsid w:val="00566689"/>
     <w:pPr>
@@ -11742,16 +11816,16 @@
   </w:style>
   <w:style w:type="paragraph" w:customStyle="1" w:styleId="Dept">
     <w:name w:val="Dept"/>
-    <w:basedOn w:val="Normale"/>
+    <w:basedOn w:val="Normal"/>
     <w:rsid w:val="00566689"/>
     <w:pPr>
       <w:jc w:val="center"/>
     </w:pPr>
   </w:style>
-  <w:style w:type="paragraph" w:styleId="Pidipagina">
+  <w:style w:type="paragraph" w:styleId="Footer">
     <w:name w:val="footer"/>
-    <w:basedOn w:val="Normale"/>
-    <w:link w:val="PidipaginaCarattere"/>
+    <w:basedOn w:val="Normal"/>
+    <w:link w:val="FooterChar"/>
     <w:uiPriority w:val="99"/>
     <w:unhideWhenUsed/>
     <w:rsid w:val="00566689"/>
@@ -11763,10 +11837,10 @@
       <w:spacing w:after="0"/>
     </w:pPr>
   </w:style>
-  <w:style w:type="character" w:customStyle="1" w:styleId="PidipaginaCarattere">
-    <w:name w:val="Piè di pagina Carattere"/>
-    <w:basedOn w:val="Carpredefinitoparagrafo"/>
-    <w:link w:val="Pidipagina"/>
+  <w:style w:type="character" w:customStyle="1" w:styleId="FooterChar">
+    <w:name w:val="Footer Char"/>
+    <w:basedOn w:val="DefaultParagraphFont"/>
+    <w:link w:val="Footer"/>
     <w:uiPriority w:val="99"/>
     <w:rsid w:val="00566689"/>
     <w:rPr>
@@ -11775,17 +11849,17 @@
       <w:lang w:val="en-GB" w:eastAsia="en-US"/>
     </w:rPr>
   </w:style>
-  <w:style w:type="character" w:styleId="Numeropagina">
+  <w:style w:type="character" w:styleId="PageNumber">
     <w:name w:val="page number"/>
-    <w:basedOn w:val="Carpredefinitoparagrafo"/>
+    <w:basedOn w:val="DefaultParagraphFont"/>
     <w:uiPriority w:val="99"/>
     <w:semiHidden/>
     <w:unhideWhenUsed/>
     <w:rsid w:val="00566689"/>
   </w:style>
-  <w:style w:type="paragraph" w:styleId="Paragrafoelenco">
+  <w:style w:type="paragraph" w:styleId="ListParagraph">
     <w:name w:val="List Paragraph"/>
-    <w:basedOn w:val="Normale"/>
+    <w:basedOn w:val="Normal"/>
     <w:uiPriority w:val="34"/>
     <w:qFormat/>
     <w:rsid w:val="00566689"/>
@@ -11794,10 +11868,10 @@
       <w:contextualSpacing/>
     </w:pPr>
   </w:style>
-  <w:style w:type="paragraph" w:styleId="Testofumetto">
+  <w:style w:type="paragraph" w:styleId="BalloonText">
     <w:name w:val="Balloon Text"/>
-    <w:basedOn w:val="Normale"/>
-    <w:link w:val="TestofumettoCarattere"/>
+    <w:basedOn w:val="Normal"/>
+    <w:link w:val="BalloonTextChar"/>
     <w:uiPriority w:val="99"/>
     <w:semiHidden/>
     <w:unhideWhenUsed/>
@@ -11811,10 +11885,10 @@
       <w:szCs w:val="18"/>
     </w:rPr>
   </w:style>
-  <w:style w:type="character" w:customStyle="1" w:styleId="TestofumettoCarattere">
-    <w:name w:val="Testo fumetto Carattere"/>
-    <w:basedOn w:val="Carpredefinitoparagrafo"/>
-    <w:link w:val="Testofumetto"/>
+  <w:style w:type="character" w:customStyle="1" w:styleId="BalloonTextChar">
+    <w:name w:val="Balloon Text Char"/>
+    <w:basedOn w:val="DefaultParagraphFont"/>
+    <w:link w:val="BalloonText"/>
     <w:uiPriority w:val="99"/>
     <w:semiHidden/>
     <w:rsid w:val="00566689"/>
@@ -11825,9 +11899,9 @@
       <w:lang w:val="en-GB" w:eastAsia="en-US"/>
     </w:rPr>
   </w:style>
-  <w:style w:type="character" w:styleId="Collegamentoipertestuale">
+  <w:style w:type="character" w:styleId="Hyperlink">
     <w:name w:val="Hyperlink"/>
-    <w:basedOn w:val="Carpredefinitoparagrafo"/>
+    <w:basedOn w:val="DefaultParagraphFont"/>
     <w:uiPriority w:val="99"/>
     <w:unhideWhenUsed/>
     <w:rsid w:val="00566689"/>
@@ -11836,10 +11910,10 @@
       <w:u w:val="single"/>
     </w:rPr>
   </w:style>
-  <w:style w:type="paragraph" w:styleId="Didascalia">
+  <w:style w:type="paragraph" w:styleId="Caption">
     <w:name w:val="caption"/>
-    <w:basedOn w:val="Normale"/>
-    <w:next w:val="Normale"/>
+    <w:basedOn w:val="Normal"/>
+    <w:next w:val="Normal"/>
     <w:uiPriority w:val="35"/>
     <w:unhideWhenUsed/>
     <w:qFormat/>
@@ -11851,9 +11925,9 @@
       <w:szCs w:val="18"/>
     </w:rPr>
   </w:style>
-  <w:style w:type="character" w:styleId="Menzionenonrisolta">
+  <w:style w:type="character" w:styleId="UnresolvedMention">
     <w:name w:val="Unresolved Mention"/>
-    <w:basedOn w:val="Carpredefinitoparagrafo"/>
+    <w:basedOn w:val="DefaultParagraphFont"/>
     <w:uiPriority w:val="99"/>
     <w:semiHidden/>
     <w:unhideWhenUsed/>
@@ -11863,10 +11937,10 @@
       <w:shd w:val="clear" w:color="auto" w:fill="E1DFDD"/>
     </w:rPr>
   </w:style>
-  <w:style w:type="character" w:customStyle="1" w:styleId="Titolo1Carattere">
-    <w:name w:val="Titolo 1 Carattere"/>
-    <w:basedOn w:val="Carpredefinitoparagrafo"/>
-    <w:link w:val="Titolo1"/>
+  <w:style w:type="character" w:customStyle="1" w:styleId="Heading1Char">
+    <w:name w:val="Heading 1 Char"/>
+    <w:basedOn w:val="DefaultParagraphFont"/>
+    <w:link w:val="Heading1"/>
     <w:uiPriority w:val="9"/>
     <w:rsid w:val="00916422"/>
     <w:rPr>
@@ -11879,18 +11953,18 @@
       <w:szCs w:val="28"/>
     </w:rPr>
   </w:style>
-  <w:style w:type="paragraph" w:styleId="Bibliografia">
+  <w:style w:type="paragraph" w:styleId="Bibliography">
     <w:name w:val="Bibliography"/>
-    <w:basedOn w:val="Normale"/>
-    <w:next w:val="Normale"/>
+    <w:basedOn w:val="Normal"/>
+    <w:next w:val="Normal"/>
     <w:uiPriority w:val="37"/>
     <w:unhideWhenUsed/>
     <w:rsid w:val="00D84EDB"/>
   </w:style>
-  <w:style w:type="paragraph" w:styleId="Titolosommario">
+  <w:style w:type="paragraph" w:styleId="TOCHeading">
     <w:name w:val="TOC Heading"/>
-    <w:basedOn w:val="Titolo1"/>
-    <w:next w:val="Normale"/>
+    <w:basedOn w:val="Heading1"/>
+    <w:next w:val="Normal"/>
     <w:uiPriority w:val="39"/>
     <w:unhideWhenUsed/>
     <w:qFormat/>
@@ -11899,10 +11973,10 @@
       <w:outlineLvl w:val="9"/>
     </w:pPr>
   </w:style>
-  <w:style w:type="paragraph" w:styleId="Sommario1">
+  <w:style w:type="paragraph" w:styleId="TOC1">
     <w:name w:val="toc 1"/>
-    <w:basedOn w:val="Normale"/>
-    <w:next w:val="Normale"/>
+    <w:basedOn w:val="Normal"/>
+    <w:next w:val="Normal"/>
     <w:autoRedefine/>
     <w:uiPriority w:val="39"/>
     <w:unhideWhenUsed/>
@@ -11919,10 +11993,10 @@
       <w:szCs w:val="20"/>
     </w:rPr>
   </w:style>
-  <w:style w:type="paragraph" w:styleId="Sommario2">
+  <w:style w:type="paragraph" w:styleId="TOC2">
     <w:name w:val="toc 2"/>
-    <w:basedOn w:val="Normale"/>
-    <w:next w:val="Normale"/>
+    <w:basedOn w:val="Normal"/>
+    <w:next w:val="Normal"/>
     <w:autoRedefine/>
     <w:uiPriority w:val="39"/>
     <w:unhideWhenUsed/>
@@ -11938,10 +12012,10 @@
       <w:szCs w:val="20"/>
     </w:rPr>
   </w:style>
-  <w:style w:type="paragraph" w:styleId="Sommario3">
+  <w:style w:type="paragraph" w:styleId="TOC3">
     <w:name w:val="toc 3"/>
-    <w:basedOn w:val="Normale"/>
-    <w:next w:val="Normale"/>
+    <w:basedOn w:val="Normal"/>
+    <w:next w:val="Normal"/>
     <w:autoRedefine/>
     <w:uiPriority w:val="39"/>
     <w:unhideWhenUsed/>
@@ -11958,10 +12032,10 @@
       <w:szCs w:val="20"/>
     </w:rPr>
   </w:style>
-  <w:style w:type="paragraph" w:styleId="Sommario4">
+  <w:style w:type="paragraph" w:styleId="TOC4">
     <w:name w:val="toc 4"/>
-    <w:basedOn w:val="Normale"/>
-    <w:next w:val="Normale"/>
+    <w:basedOn w:val="Normal"/>
+    <w:next w:val="Normal"/>
     <w:autoRedefine/>
     <w:uiPriority w:val="39"/>
     <w:unhideWhenUsed/>
@@ -11976,10 +12050,10 @@
       <w:szCs w:val="18"/>
     </w:rPr>
   </w:style>
-  <w:style w:type="paragraph" w:styleId="Sommario5">
+  <w:style w:type="paragraph" w:styleId="TOC5">
     <w:name w:val="toc 5"/>
-    <w:basedOn w:val="Normale"/>
-    <w:next w:val="Normale"/>
+    <w:basedOn w:val="Normal"/>
+    <w:next w:val="Normal"/>
     <w:autoRedefine/>
     <w:uiPriority w:val="39"/>
     <w:unhideWhenUsed/>
@@ -11994,10 +12068,10 @@
       <w:szCs w:val="18"/>
     </w:rPr>
   </w:style>
-  <w:style w:type="paragraph" w:styleId="Sommario6">
+  <w:style w:type="paragraph" w:styleId="TOC6">
     <w:name w:val="toc 6"/>
-    <w:basedOn w:val="Normale"/>
-    <w:next w:val="Normale"/>
+    <w:basedOn w:val="Normal"/>
+    <w:next w:val="Normal"/>
     <w:autoRedefine/>
     <w:uiPriority w:val="39"/>
     <w:unhideWhenUsed/>
@@ -12012,10 +12086,10 @@
       <w:szCs w:val="18"/>
     </w:rPr>
   </w:style>
-  <w:style w:type="paragraph" w:styleId="Sommario7">
+  <w:style w:type="paragraph" w:styleId="TOC7">
     <w:name w:val="toc 7"/>
-    <w:basedOn w:val="Normale"/>
-    <w:next w:val="Normale"/>
+    <w:basedOn w:val="Normal"/>
+    <w:next w:val="Normal"/>
     <w:autoRedefine/>
     <w:uiPriority w:val="39"/>
     <w:unhideWhenUsed/>
@@ -12030,10 +12104,10 @@
       <w:szCs w:val="18"/>
     </w:rPr>
   </w:style>
-  <w:style w:type="paragraph" w:styleId="Sommario8">
+  <w:style w:type="paragraph" w:styleId="TOC8">
     <w:name w:val="toc 8"/>
-    <w:basedOn w:val="Normale"/>
-    <w:next w:val="Normale"/>
+    <w:basedOn w:val="Normal"/>
+    <w:next w:val="Normal"/>
     <w:autoRedefine/>
     <w:uiPriority w:val="39"/>
     <w:unhideWhenUsed/>
@@ -12048,10 +12122,10 @@
       <w:szCs w:val="18"/>
     </w:rPr>
   </w:style>
-  <w:style w:type="paragraph" w:styleId="Sommario9">
+  <w:style w:type="paragraph" w:styleId="TOC9">
     <w:name w:val="toc 9"/>
-    <w:basedOn w:val="Normale"/>
-    <w:next w:val="Normale"/>
+    <w:basedOn w:val="Normal"/>
+    <w:next w:val="Normal"/>
     <w:autoRedefine/>
     <w:uiPriority w:val="39"/>
     <w:unhideWhenUsed/>
@@ -12066,10 +12140,10 @@
       <w:szCs w:val="18"/>
     </w:rPr>
   </w:style>
-  <w:style w:type="character" w:customStyle="1" w:styleId="Titolo2Carattere">
-    <w:name w:val="Titolo 2 Carattere"/>
-    <w:basedOn w:val="Carpredefinitoparagrafo"/>
-    <w:link w:val="Titolo2"/>
+  <w:style w:type="character" w:customStyle="1" w:styleId="Heading2Char">
+    <w:name w:val="Heading 2 Char"/>
+    <w:basedOn w:val="DefaultParagraphFont"/>
+    <w:link w:val="Heading2"/>
     <w:uiPriority w:val="9"/>
     <w:semiHidden/>
     <w:rsid w:val="00916422"/>
@@ -12081,10 +12155,10 @@
       <w:szCs w:val="28"/>
     </w:rPr>
   </w:style>
-  <w:style w:type="character" w:customStyle="1" w:styleId="Titolo3Carattere">
-    <w:name w:val="Titolo 3 Carattere"/>
-    <w:basedOn w:val="Carpredefinitoparagrafo"/>
-    <w:link w:val="Titolo3"/>
+  <w:style w:type="character" w:customStyle="1" w:styleId="Heading3Char">
+    <w:name w:val="Heading 3 Char"/>
+    <w:basedOn w:val="DefaultParagraphFont"/>
+    <w:link w:val="Heading3"/>
     <w:uiPriority w:val="9"/>
     <w:semiHidden/>
     <w:rsid w:val="00916422"/>
@@ -12095,10 +12169,10 @@
       <w:szCs w:val="24"/>
     </w:rPr>
   </w:style>
-  <w:style w:type="character" w:customStyle="1" w:styleId="Titolo4Carattere">
-    <w:name w:val="Titolo 4 Carattere"/>
-    <w:basedOn w:val="Carpredefinitoparagrafo"/>
-    <w:link w:val="Titolo4"/>
+  <w:style w:type="character" w:customStyle="1" w:styleId="Heading4Char">
+    <w:name w:val="Heading 4 Char"/>
+    <w:basedOn w:val="DefaultParagraphFont"/>
+    <w:link w:val="Heading4"/>
     <w:uiPriority w:val="9"/>
     <w:semiHidden/>
     <w:rsid w:val="00916422"/>
@@ -12110,10 +12184,10 @@
       <w:szCs w:val="24"/>
     </w:rPr>
   </w:style>
-  <w:style w:type="character" w:customStyle="1" w:styleId="Titolo5Carattere">
-    <w:name w:val="Titolo 5 Carattere"/>
-    <w:basedOn w:val="Carpredefinitoparagrafo"/>
-    <w:link w:val="Titolo5"/>
+  <w:style w:type="character" w:customStyle="1" w:styleId="Heading5Char">
+    <w:name w:val="Heading 5 Char"/>
+    <w:basedOn w:val="DefaultParagraphFont"/>
+    <w:link w:val="Heading5"/>
     <w:uiPriority w:val="9"/>
     <w:semiHidden/>
     <w:rsid w:val="00916422"/>
@@ -12123,10 +12197,10 @@
       <w:bCs/>
     </w:rPr>
   </w:style>
-  <w:style w:type="character" w:customStyle="1" w:styleId="Titolo6Carattere">
-    <w:name w:val="Titolo 6 Carattere"/>
-    <w:basedOn w:val="Carpredefinitoparagrafo"/>
-    <w:link w:val="Titolo6"/>
+  <w:style w:type="character" w:customStyle="1" w:styleId="Heading6Char">
+    <w:name w:val="Heading 6 Char"/>
+    <w:basedOn w:val="DefaultParagraphFont"/>
+    <w:link w:val="Heading6"/>
     <w:uiPriority w:val="9"/>
     <w:semiHidden/>
     <w:rsid w:val="00916422"/>
@@ -12138,10 +12212,10 @@
       <w:iCs/>
     </w:rPr>
   </w:style>
-  <w:style w:type="character" w:customStyle="1" w:styleId="Titolo7Carattere">
-    <w:name w:val="Titolo 7 Carattere"/>
-    <w:basedOn w:val="Carpredefinitoparagrafo"/>
-    <w:link w:val="Titolo7"/>
+  <w:style w:type="character" w:customStyle="1" w:styleId="Heading7Char">
+    <w:name w:val="Heading 7 Char"/>
+    <w:basedOn w:val="DefaultParagraphFont"/>
+    <w:link w:val="Heading7"/>
     <w:uiPriority w:val="9"/>
     <w:semiHidden/>
     <w:rsid w:val="00916422"/>
@@ -12150,10 +12224,10 @@
       <w:iCs/>
     </w:rPr>
   </w:style>
-  <w:style w:type="character" w:customStyle="1" w:styleId="Titolo8Carattere">
-    <w:name w:val="Titolo 8 Carattere"/>
-    <w:basedOn w:val="Carpredefinitoparagrafo"/>
-    <w:link w:val="Titolo8"/>
+  <w:style w:type="character" w:customStyle="1" w:styleId="Heading8Char">
+    <w:name w:val="Heading 8 Char"/>
+    <w:basedOn w:val="DefaultParagraphFont"/>
+    <w:link w:val="Heading8"/>
     <w:uiPriority w:val="9"/>
     <w:semiHidden/>
     <w:rsid w:val="00916422"/>
@@ -12162,10 +12236,10 @@
       <w:bCs/>
     </w:rPr>
   </w:style>
-  <w:style w:type="character" w:customStyle="1" w:styleId="Titolo9Carattere">
-    <w:name w:val="Titolo 9 Carattere"/>
-    <w:basedOn w:val="Carpredefinitoparagrafo"/>
-    <w:link w:val="Titolo9"/>
+  <w:style w:type="character" w:customStyle="1" w:styleId="Heading9Char">
+    <w:name w:val="Heading 9 Char"/>
+    <w:basedOn w:val="DefaultParagraphFont"/>
+    <w:link w:val="Heading9"/>
     <w:uiPriority w:val="9"/>
     <w:semiHidden/>
     <w:rsid w:val="00916422"/>
@@ -12174,9 +12248,9 @@
       <w:iCs/>
     </w:rPr>
   </w:style>
-  <w:style w:type="character" w:styleId="Enfasigrassetto">
+  <w:style w:type="character" w:styleId="Strong">
     <w:name w:val="Strong"/>
-    <w:basedOn w:val="Carpredefinitoparagrafo"/>
+    <w:basedOn w:val="DefaultParagraphFont"/>
     <w:uiPriority w:val="22"/>
     <w:qFormat/>
     <w:rsid w:val="00916422"/>
@@ -12186,9 +12260,9 @@
       <w:color w:val="auto"/>
     </w:rPr>
   </w:style>
-  <w:style w:type="character" w:styleId="Enfasicorsivo">
+  <w:style w:type="character" w:styleId="Emphasis">
     <w:name w:val="Emphasis"/>
-    <w:basedOn w:val="Carpredefinitoparagrafo"/>
+    <w:basedOn w:val="DefaultParagraphFont"/>
     <w:uiPriority w:val="20"/>
     <w:qFormat/>
     <w:rsid w:val="00916422"/>
@@ -12198,7 +12272,7 @@
       <w:color w:val="auto"/>
     </w:rPr>
   </w:style>
-  <w:style w:type="paragraph" w:styleId="Nessunaspaziatura">
+  <w:style w:type="paragraph" w:styleId="NoSpacing">
     <w:name w:val="No Spacing"/>
     <w:uiPriority w:val="1"/>
     <w:qFormat/>
@@ -12207,11 +12281,11 @@
       <w:spacing w:after="0" w:line="240" w:lineRule="auto"/>
     </w:pPr>
   </w:style>
-  <w:style w:type="paragraph" w:styleId="Citazione">
+  <w:style w:type="paragraph" w:styleId="Quote">
     <w:name w:val="Quote"/>
-    <w:basedOn w:val="Normale"/>
-    <w:next w:val="Normale"/>
-    <w:link w:val="CitazioneCarattere"/>
+    <w:basedOn w:val="Normal"/>
+    <w:next w:val="Normal"/>
+    <w:link w:val="QuoteChar"/>
     <w:uiPriority w:val="29"/>
     <w:qFormat/>
     <w:rsid w:val="00916422"/>
@@ -12228,10 +12302,10 @@
       <w:szCs w:val="24"/>
     </w:rPr>
   </w:style>
-  <w:style w:type="character" w:customStyle="1" w:styleId="CitazioneCarattere">
-    <w:name w:val="Citazione Carattere"/>
-    <w:basedOn w:val="Carpredefinitoparagrafo"/>
-    <w:link w:val="Citazione"/>
+  <w:style w:type="character" w:customStyle="1" w:styleId="QuoteChar">
+    <w:name w:val="Quote Char"/>
+    <w:basedOn w:val="DefaultParagraphFont"/>
+    <w:link w:val="Quote"/>
     <w:uiPriority w:val="29"/>
     <w:rsid w:val="00916422"/>
     <w:rPr>
@@ -12242,11 +12316,11 @@
       <w:szCs w:val="24"/>
     </w:rPr>
   </w:style>
-  <w:style w:type="paragraph" w:styleId="Citazioneintensa">
+  <w:style w:type="paragraph" w:styleId="IntenseQuote">
     <w:name w:val="Intense Quote"/>
-    <w:basedOn w:val="Normale"/>
-    <w:next w:val="Normale"/>
-    <w:link w:val="CitazioneintensaCarattere"/>
+    <w:basedOn w:val="Normal"/>
+    <w:next w:val="Normal"/>
+    <w:link w:val="IntenseQuoteChar"/>
     <w:uiPriority w:val="30"/>
     <w:qFormat/>
     <w:rsid w:val="00916422"/>
@@ -12261,10 +12335,10 @@
       <w:szCs w:val="26"/>
     </w:rPr>
   </w:style>
-  <w:style w:type="character" w:customStyle="1" w:styleId="CitazioneintensaCarattere">
-    <w:name w:val="Citazione intensa Carattere"/>
-    <w:basedOn w:val="Carpredefinitoparagrafo"/>
-    <w:link w:val="Citazioneintensa"/>
+  <w:style w:type="character" w:customStyle="1" w:styleId="IntenseQuoteChar">
+    <w:name w:val="Intense Quote Char"/>
+    <w:basedOn w:val="DefaultParagraphFont"/>
+    <w:link w:val="IntenseQuote"/>
     <w:uiPriority w:val="30"/>
     <w:rsid w:val="00916422"/>
     <w:rPr>
@@ -12273,9 +12347,9 @@
       <w:szCs w:val="26"/>
     </w:rPr>
   </w:style>
-  <w:style w:type="character" w:styleId="Enfasidelicata">
+  <w:style w:type="character" w:styleId="SubtleEmphasis">
     <w:name w:val="Subtle Emphasis"/>
-    <w:basedOn w:val="Carpredefinitoparagrafo"/>
+    <w:basedOn w:val="DefaultParagraphFont"/>
     <w:uiPriority w:val="19"/>
     <w:qFormat/>
     <w:rsid w:val="00916422"/>
@@ -12285,9 +12359,9 @@
       <w:color w:val="auto"/>
     </w:rPr>
   </w:style>
-  <w:style w:type="character" w:styleId="Enfasiintensa">
+  <w:style w:type="character" w:styleId="IntenseEmphasis">
     <w:name w:val="Intense Emphasis"/>
-    <w:basedOn w:val="Carpredefinitoparagrafo"/>
+    <w:basedOn w:val="DefaultParagraphFont"/>
     <w:uiPriority w:val="21"/>
     <w:qFormat/>
     <w:rsid w:val="00916422"/>
@@ -12299,9 +12373,9 @@
       <w:color w:val="auto"/>
     </w:rPr>
   </w:style>
-  <w:style w:type="character" w:styleId="Riferimentodelicato">
+  <w:style w:type="character" w:styleId="SubtleReference">
     <w:name w:val="Subtle Reference"/>
-    <w:basedOn w:val="Carpredefinitoparagrafo"/>
+    <w:basedOn w:val="DefaultParagraphFont"/>
     <w:uiPriority w:val="31"/>
     <w:qFormat/>
     <w:rsid w:val="00916422"/>
@@ -12311,9 +12385,9 @@
       <w:u w:val="single" w:color="7F7F7F" w:themeColor="text1" w:themeTint="80"/>
     </w:rPr>
   </w:style>
-  <w:style w:type="character" w:styleId="Riferimentointenso">
+  <w:style w:type="character" w:styleId="IntenseReference">
     <w:name w:val="Intense Reference"/>
-    <w:basedOn w:val="Carpredefinitoparagrafo"/>
+    <w:basedOn w:val="DefaultParagraphFont"/>
     <w:uiPriority w:val="32"/>
     <w:qFormat/>
     <w:rsid w:val="00916422"/>
@@ -12325,9 +12399,9 @@
       <w:u w:val="single"/>
     </w:rPr>
   </w:style>
-  <w:style w:type="character" w:styleId="Titolodellibro">
+  <w:style w:type="character" w:styleId="BookTitle">
     <w:name w:val="Book Title"/>
-    <w:basedOn w:val="Carpredefinitoparagrafo"/>
+    <w:basedOn w:val="DefaultParagraphFont"/>
     <w:uiPriority w:val="33"/>
     <w:qFormat/>
     <w:rsid w:val="00916422"/>
@@ -12338,9 +12412,9 @@
       <w:color w:val="auto"/>
     </w:rPr>
   </w:style>
-  <w:style w:type="table" w:styleId="Grigliatabella">
+  <w:style w:type="table" w:styleId="TableGrid">
     <w:name w:val="Table Grid"/>
-    <w:basedOn w:val="Tabellanormale"/>
+    <w:basedOn w:val="TableNormal"/>
     <w:uiPriority w:val="39"/>
     <w:rsid w:val="001013FD"/>
     <w:pPr>
@@ -12977,7 +13051,7 @@
 </file>
 
 <file path=customXml/itemProps1.xml><?xml version="1.0" encoding="utf-8"?>
-<ds:datastoreItem xmlns:ds="http://schemas.openxmlformats.org/officeDocument/2006/customXml" ds:itemID="{7D3DA2B3-18E0-4B46-9B38-F6E1AE149E13}">
+<ds:datastoreItem xmlns:ds="http://schemas.openxmlformats.org/officeDocument/2006/customXml" ds:itemID="{3B741CEE-104F-4F73-9C26-1F133A780FE7}">
   <ds:schemaRefs>
     <ds:schemaRef ds:uri="http://schemas.openxmlformats.org/officeDocument/2006/bibliography"/>
   </ds:schemaRefs>

</xml_diff>